<commit_message>
Draft Report - Update
</commit_message>
<xml_diff>
--- a/Final Report - ETL Project - Brazilian ECommerce.docx
+++ b/Final Report - ETL Project - Brazilian ECommerce.docx
@@ -27,6 +27,7 @@
           <w:tcPr>
             <w:tcW w:w="5000" w:type="pct"/>
             <w:gridSpan w:val="5"/>
+            <w:shd w:val="clear" w:color="auto" w:fill="auto"/>
             <w:vAlign w:val="bottom"/>
           </w:tcPr>
           <w:p>
@@ -99,7 +100,7 @@
             <w:tcBorders>
               <w:top w:val="single" w:sz="48" w:space="0" w:color="F2F2F2" w:themeColor="background1" w:themeShade="F2"/>
             </w:tcBorders>
-            <w:shd w:val="clear" w:color="auto" w:fill="F2F2F2" w:themeFill="background1" w:themeFillShade="F2"/>
+            <w:shd w:val="clear" w:color="auto" w:fill="auto"/>
           </w:tcPr>
           <w:p/>
         </w:tc>
@@ -109,7 +110,7 @@
             <w:tcBorders>
               <w:top w:val="single" w:sz="48" w:space="0" w:color="4EAF46"/>
             </w:tcBorders>
-            <w:shd w:val="clear" w:color="auto" w:fill="F2F2F2" w:themeFill="background1" w:themeFillShade="F2"/>
+            <w:shd w:val="clear" w:color="auto" w:fill="auto"/>
           </w:tcPr>
           <w:p/>
         </w:tc>
@@ -120,7 +121,7 @@
             <w:tcBorders>
               <w:top w:val="single" w:sz="48" w:space="0" w:color="F2F2F2" w:themeColor="background1" w:themeShade="F2"/>
             </w:tcBorders>
-            <w:shd w:val="clear" w:color="auto" w:fill="F2F2F2" w:themeFill="background1" w:themeFillShade="F2"/>
+            <w:shd w:val="clear" w:color="auto" w:fill="auto"/>
           </w:tcPr>
           <w:p/>
         </w:tc>
@@ -131,7 +132,7 @@
             <w:tcBorders>
               <w:top w:val="single" w:sz="48" w:space="0" w:color="F2F2F2" w:themeColor="background1" w:themeShade="F2"/>
             </w:tcBorders>
-            <w:shd w:val="clear" w:color="auto" w:fill="F2F2F2" w:themeFill="background1" w:themeFillShade="F2"/>
+            <w:shd w:val="clear" w:color="auto" w:fill="auto"/>
           </w:tcPr>
           <w:p/>
         </w:tc>
@@ -144,7 +145,7 @@
           <w:tcPr>
             <w:tcW w:w="417" w:type="pct"/>
             <w:vMerge/>
-            <w:shd w:val="clear" w:color="auto" w:fill="F2F2F2" w:themeFill="background1" w:themeFillShade="F2"/>
+            <w:shd w:val="clear" w:color="auto" w:fill="auto"/>
           </w:tcPr>
           <w:p/>
         </w:tc>
@@ -152,7 +153,7 @@
           <w:tcPr>
             <w:tcW w:w="4167" w:type="pct"/>
             <w:gridSpan w:val="3"/>
-            <w:shd w:val="clear" w:color="auto" w:fill="F2F2F2" w:themeFill="background1" w:themeFillShade="F2"/>
+            <w:shd w:val="clear" w:color="auto" w:fill="auto"/>
             <w:vAlign w:val="center"/>
           </w:tcPr>
           <w:p>
@@ -191,7 +192,7 @@
           <w:tcPr>
             <w:tcW w:w="416" w:type="pct"/>
             <w:vMerge/>
-            <w:shd w:val="clear" w:color="auto" w:fill="F2F2F2" w:themeFill="background1" w:themeFillShade="F2"/>
+            <w:shd w:val="clear" w:color="auto" w:fill="auto"/>
           </w:tcPr>
           <w:p/>
         </w:tc>
@@ -204,7 +205,7 @@
           <w:tcPr>
             <w:tcW w:w="417" w:type="pct"/>
             <w:vMerge/>
-            <w:shd w:val="clear" w:color="auto" w:fill="F2F2F2" w:themeFill="background1" w:themeFillShade="F2"/>
+            <w:shd w:val="clear" w:color="auto" w:fill="auto"/>
           </w:tcPr>
           <w:p/>
         </w:tc>
@@ -212,7 +213,7 @@
           <w:tcPr>
             <w:tcW w:w="3125" w:type="pct"/>
             <w:gridSpan w:val="2"/>
-            <w:shd w:val="clear" w:color="auto" w:fill="F2F2F2" w:themeFill="background1" w:themeFillShade="F2"/>
+            <w:shd w:val="clear" w:color="auto" w:fill="auto"/>
             <w:vAlign w:val="bottom"/>
           </w:tcPr>
           <w:p>
@@ -253,7 +254,7 @@
         <w:tc>
           <w:tcPr>
             <w:tcW w:w="1043" w:type="pct"/>
-            <w:shd w:val="clear" w:color="auto" w:fill="F2F2F2" w:themeFill="background1" w:themeFillShade="F2"/>
+            <w:shd w:val="clear" w:color="auto" w:fill="auto"/>
             <w:vAlign w:val="bottom"/>
           </w:tcPr>
           <w:p>
@@ -270,7 +271,7 @@
           <w:tcPr>
             <w:tcW w:w="416" w:type="pct"/>
             <w:vMerge/>
-            <w:shd w:val="clear" w:color="auto" w:fill="F2F2F2" w:themeFill="background1" w:themeFillShade="F2"/>
+            <w:shd w:val="clear" w:color="auto" w:fill="auto"/>
             <w:vAlign w:val="bottom"/>
           </w:tcPr>
           <w:p>
@@ -786,6 +787,11 @@
       </w:r>
     </w:p>
     <w:p>
+      <w:r>
+        <w:t>The approach consists of a two-tier stage environment where the raw data is imported into the database, then prepared to populate final tables for the data warehouse.</w:t>
+      </w:r>
+    </w:p>
+    <w:p>
       <w:pPr>
         <w:numPr>
           <w:ilvl w:val="0"/>
@@ -818,7 +824,7 @@
         <w:spacing w:before="120" w:after="120"/>
       </w:pPr>
       <w:r>
-        <w:t>Assign column types</w:t>
+        <w:t>Add 4 columns: Create-date, Created_by, Changed_date, Changed_by</w:t>
       </w:r>
     </w:p>
     <w:p>
@@ -830,6 +836,18 @@
         <w:spacing w:before="120" w:after="120"/>
       </w:pPr>
       <w:r>
+        <w:t>Create a date dimension table to facilitate analysis based on dates and periods</w:t>
+      </w:r>
+    </w:p>
+    <w:p>
+      <w:pPr>
+        <w:numPr>
+          <w:ilvl w:val="0"/>
+          <w:numId w:val="20"/>
+        </w:numPr>
+        <w:spacing w:before="120" w:after="120"/>
+      </w:pPr>
+      <w:r>
         <w:t xml:space="preserve">Use Python to </w:t>
       </w:r>
     </w:p>
@@ -860,13 +878,13 @@
     <w:p>
       <w:pPr>
         <w:numPr>
-          <w:ilvl w:val="0"/>
+          <w:ilvl w:val="1"/>
           <w:numId w:val="21"/>
         </w:numPr>
         <w:spacing w:before="120" w:after="120"/>
       </w:pPr>
       <w:r>
-        <w:t>Create a date dimension table to facilitate analysis based on dates and periods</w:t>
+        <w:t>Add triggers to auto-populate date created plus username and date updated plus username</w:t>
       </w:r>
     </w:p>
     <w:p>
@@ -2400,14 +2418,260 @@
     </w:tbl>
     <w:p>
       <w:pPr>
-        <w:pStyle w:val="BodyText"/>
-      </w:pPr>
-      <w:r>
-        <w:rPr>
-          <w:highlight w:val="yellow"/>
-        </w:rPr>
-        <w:t>Include sample code?</w:t>
-      </w:r>
+        <w:pStyle w:val="Heading2"/>
+      </w:pPr>
+      <w:r>
+        <w:t>INsert Data</w:t>
+      </w:r>
+    </w:p>
+    <w:p>
+      <w:pPr>
+        <w:shd w:val="clear" w:color="auto" w:fill="1E1E1E"/>
+        <w:spacing w:line="285" w:lineRule="atLeast"/>
+        <w:rPr>
+          <w:rFonts w:ascii="Consolas" w:eastAsia="Times New Roman" w:hAnsi="Consolas" w:cs="Times New Roman"/>
+          <w:color w:val="D4D4D4"/>
+          <w:sz w:val="21"/>
+          <w:szCs w:val="21"/>
+        </w:rPr>
+      </w:pPr>
+      <w:r>
+        <w:rPr>
+          <w:rFonts w:ascii="Consolas" w:eastAsia="Times New Roman" w:hAnsi="Consolas" w:cs="Times New Roman"/>
+          <w:color w:val="6A9955"/>
+          <w:sz w:val="21"/>
+          <w:szCs w:val="21"/>
+        </w:rPr>
+        <w:t>/*Insert data from olist_customer_dataset.csv*/</w:t>
+      </w:r>
+      <w:r>
+        <w:rPr>
+          <w:rFonts w:ascii="Consolas" w:eastAsia="Times New Roman" w:hAnsi="Consolas" w:cs="Times New Roman"/>
+          <w:color w:val="D4D4D4"/>
+          <w:sz w:val="21"/>
+          <w:szCs w:val="21"/>
+        </w:rPr>
+        <w:t> </w:t>
+      </w:r>
+    </w:p>
+    <w:p>
+      <w:pPr>
+        <w:shd w:val="clear" w:color="auto" w:fill="1E1E1E"/>
+        <w:spacing w:line="285" w:lineRule="atLeast"/>
+        <w:rPr>
+          <w:rFonts w:ascii="Consolas" w:eastAsia="Times New Roman" w:hAnsi="Consolas" w:cs="Times New Roman"/>
+          <w:color w:val="D4D4D4"/>
+          <w:sz w:val="21"/>
+          <w:szCs w:val="21"/>
+        </w:rPr>
+      </w:pPr>
+    </w:p>
+    <w:p>
+      <w:pPr>
+        <w:shd w:val="clear" w:color="auto" w:fill="1E1E1E"/>
+        <w:spacing w:line="285" w:lineRule="atLeast"/>
+        <w:rPr>
+          <w:rFonts w:ascii="Consolas" w:eastAsia="Times New Roman" w:hAnsi="Consolas" w:cs="Times New Roman"/>
+          <w:color w:val="D4D4D4"/>
+          <w:sz w:val="21"/>
+          <w:szCs w:val="21"/>
+        </w:rPr>
+      </w:pPr>
+      <w:r>
+        <w:rPr>
+          <w:rFonts w:ascii="Consolas" w:eastAsia="Times New Roman" w:hAnsi="Consolas" w:cs="Times New Roman"/>
+          <w:color w:val="D4D4D4"/>
+          <w:sz w:val="21"/>
+          <w:szCs w:val="21"/>
+        </w:rPr>
+        <w:t>COPY stg_olist_customer_dataset (</w:t>
+      </w:r>
+    </w:p>
+    <w:p>
+      <w:pPr>
+        <w:shd w:val="clear" w:color="auto" w:fill="1E1E1E"/>
+        <w:spacing w:line="285" w:lineRule="atLeast"/>
+        <w:rPr>
+          <w:rFonts w:ascii="Consolas" w:eastAsia="Times New Roman" w:hAnsi="Consolas" w:cs="Times New Roman"/>
+          <w:color w:val="D4D4D4"/>
+          <w:sz w:val="21"/>
+          <w:szCs w:val="21"/>
+        </w:rPr>
+      </w:pPr>
+      <w:r>
+        <w:rPr>
+          <w:rFonts w:ascii="Consolas" w:eastAsia="Times New Roman" w:hAnsi="Consolas" w:cs="Times New Roman"/>
+          <w:color w:val="D4D4D4"/>
+          <w:sz w:val="21"/>
+          <w:szCs w:val="21"/>
+        </w:rPr>
+        <w:t>    customer_id,</w:t>
+      </w:r>
+    </w:p>
+    <w:p>
+      <w:pPr>
+        <w:shd w:val="clear" w:color="auto" w:fill="1E1E1E"/>
+        <w:spacing w:line="285" w:lineRule="atLeast"/>
+        <w:rPr>
+          <w:rFonts w:ascii="Consolas" w:eastAsia="Times New Roman" w:hAnsi="Consolas" w:cs="Times New Roman"/>
+          <w:color w:val="D4D4D4"/>
+          <w:sz w:val="21"/>
+          <w:szCs w:val="21"/>
+        </w:rPr>
+      </w:pPr>
+      <w:r>
+        <w:rPr>
+          <w:rFonts w:ascii="Consolas" w:eastAsia="Times New Roman" w:hAnsi="Consolas" w:cs="Times New Roman"/>
+          <w:color w:val="D4D4D4"/>
+          <w:sz w:val="21"/>
+          <w:szCs w:val="21"/>
+        </w:rPr>
+        <w:t>    customer_unique_id,</w:t>
+      </w:r>
+    </w:p>
+    <w:p>
+      <w:pPr>
+        <w:shd w:val="clear" w:color="auto" w:fill="1E1E1E"/>
+        <w:spacing w:line="285" w:lineRule="atLeast"/>
+        <w:rPr>
+          <w:rFonts w:ascii="Consolas" w:eastAsia="Times New Roman" w:hAnsi="Consolas" w:cs="Times New Roman"/>
+          <w:color w:val="D4D4D4"/>
+          <w:sz w:val="21"/>
+          <w:szCs w:val="21"/>
+        </w:rPr>
+      </w:pPr>
+      <w:r>
+        <w:rPr>
+          <w:rFonts w:ascii="Consolas" w:eastAsia="Times New Roman" w:hAnsi="Consolas" w:cs="Times New Roman"/>
+          <w:color w:val="D4D4D4"/>
+          <w:sz w:val="21"/>
+          <w:szCs w:val="21"/>
+        </w:rPr>
+        <w:t>    customer_zip_code_prefix,</w:t>
+      </w:r>
+    </w:p>
+    <w:p>
+      <w:pPr>
+        <w:shd w:val="clear" w:color="auto" w:fill="1E1E1E"/>
+        <w:spacing w:line="285" w:lineRule="atLeast"/>
+        <w:rPr>
+          <w:rFonts w:ascii="Consolas" w:eastAsia="Times New Roman" w:hAnsi="Consolas" w:cs="Times New Roman"/>
+          <w:color w:val="D4D4D4"/>
+          <w:sz w:val="21"/>
+          <w:szCs w:val="21"/>
+        </w:rPr>
+      </w:pPr>
+      <w:r>
+        <w:rPr>
+          <w:rFonts w:ascii="Consolas" w:eastAsia="Times New Roman" w:hAnsi="Consolas" w:cs="Times New Roman"/>
+          <w:color w:val="D4D4D4"/>
+          <w:sz w:val="21"/>
+          <w:szCs w:val="21"/>
+        </w:rPr>
+        <w:t>    customer_city,</w:t>
+      </w:r>
+    </w:p>
+    <w:p>
+      <w:pPr>
+        <w:shd w:val="clear" w:color="auto" w:fill="1E1E1E"/>
+        <w:spacing w:line="285" w:lineRule="atLeast"/>
+        <w:rPr>
+          <w:rFonts w:ascii="Consolas" w:eastAsia="Times New Roman" w:hAnsi="Consolas" w:cs="Times New Roman"/>
+          <w:color w:val="D4D4D4"/>
+          <w:sz w:val="21"/>
+          <w:szCs w:val="21"/>
+        </w:rPr>
+      </w:pPr>
+      <w:r>
+        <w:rPr>
+          <w:rFonts w:ascii="Consolas" w:eastAsia="Times New Roman" w:hAnsi="Consolas" w:cs="Times New Roman"/>
+          <w:color w:val="D4D4D4"/>
+          <w:sz w:val="21"/>
+          <w:szCs w:val="21"/>
+        </w:rPr>
+        <w:t>    customer_state)</w:t>
+      </w:r>
+    </w:p>
+    <w:p>
+      <w:pPr>
+        <w:shd w:val="clear" w:color="auto" w:fill="1E1E1E"/>
+        <w:spacing w:line="285" w:lineRule="atLeast"/>
+        <w:rPr>
+          <w:rFonts w:ascii="Consolas" w:eastAsia="Times New Roman" w:hAnsi="Consolas" w:cs="Times New Roman"/>
+          <w:color w:val="D4D4D4"/>
+          <w:sz w:val="21"/>
+          <w:szCs w:val="21"/>
+        </w:rPr>
+      </w:pPr>
+      <w:r>
+        <w:rPr>
+          <w:rFonts w:ascii="Consolas" w:eastAsia="Times New Roman" w:hAnsi="Consolas" w:cs="Times New Roman"/>
+          <w:color w:val="6A9955"/>
+          <w:sz w:val="21"/>
+          <w:szCs w:val="21"/>
+        </w:rPr>
+        <w:t>/*Update your location of the files here*/</w:t>
+      </w:r>
+      <w:r>
+        <w:rPr>
+          <w:rFonts w:ascii="Consolas" w:eastAsia="Times New Roman" w:hAnsi="Consolas" w:cs="Times New Roman"/>
+          <w:color w:val="D4D4D4"/>
+          <w:sz w:val="21"/>
+          <w:szCs w:val="21"/>
+        </w:rPr>
+        <w:t>  </w:t>
+      </w:r>
+    </w:p>
+    <w:p>
+      <w:pPr>
+        <w:shd w:val="clear" w:color="auto" w:fill="1E1E1E"/>
+        <w:spacing w:line="285" w:lineRule="atLeast"/>
+        <w:rPr>
+          <w:rFonts w:ascii="Consolas" w:eastAsia="Times New Roman" w:hAnsi="Consolas" w:cs="Times New Roman"/>
+          <w:color w:val="D4D4D4"/>
+          <w:sz w:val="21"/>
+          <w:szCs w:val="21"/>
+        </w:rPr>
+      </w:pPr>
+      <w:r>
+        <w:rPr>
+          <w:rFonts w:ascii="Consolas" w:eastAsia="Times New Roman" w:hAnsi="Consolas" w:cs="Times New Roman"/>
+          <w:color w:val="D4D4D4"/>
+          <w:sz w:val="21"/>
+          <w:szCs w:val="21"/>
+        </w:rPr>
+        <w:t>FROM </w:t>
+      </w:r>
+      <w:r>
+        <w:rPr>
+          <w:rFonts w:ascii="Consolas" w:eastAsia="Times New Roman" w:hAnsi="Consolas" w:cs="Times New Roman"/>
+          <w:color w:val="D4D4D4"/>
+          <w:sz w:val="21"/>
+          <w:szCs w:val="21"/>
+        </w:rPr>
+        <w:t>‘(PATH)</w:t>
+      </w:r>
+      <w:r>
+        <w:rPr>
+          <w:rFonts w:ascii="Consolas" w:eastAsia="Times New Roman" w:hAnsi="Consolas" w:cs="Times New Roman"/>
+          <w:color w:val="D4D4D4"/>
+          <w:sz w:val="21"/>
+          <w:szCs w:val="21"/>
+        </w:rPr>
+        <w:t>\Resources/olist_customers_dataset.csv' DELIMITER ',' CSV HEADER;</w:t>
+      </w:r>
+    </w:p>
+    <w:p>
+      <w:pPr>
+        <w:shd w:val="clear" w:color="auto" w:fill="1E1E1E"/>
+        <w:spacing w:line="285" w:lineRule="atLeast"/>
+        <w:rPr>
+          <w:rFonts w:ascii="Consolas" w:eastAsia="Times New Roman" w:hAnsi="Consolas" w:cs="Times New Roman"/>
+          <w:color w:val="D4D4D4"/>
+          <w:sz w:val="21"/>
+          <w:szCs w:val="21"/>
+        </w:rPr>
+      </w:pPr>
     </w:p>
     <w:p>
       <w:pPr>
@@ -2521,7 +2785,7 @@
         </w:tc>
         <w:tc>
           <w:tcPr>
-            <w:tcW w:w="1451" w:type="pct"/>
+            <w:tcW w:w="1450" w:type="pct"/>
             <w:tcBorders>
               <w:top w:val="nil"/>
               <w:left w:val="nil"/>
@@ -2647,7 +2911,7 @@
         </w:tc>
         <w:tc>
           <w:tcPr>
-            <w:tcW w:w="1451" w:type="pct"/>
+            <w:tcW w:w="1450" w:type="pct"/>
             <w:tcBorders>
               <w:top w:val="nil"/>
               <w:left w:val="nil"/>
@@ -2774,7 +3038,7 @@
         </w:tc>
         <w:tc>
           <w:tcPr>
-            <w:tcW w:w="1451" w:type="pct"/>
+            <w:tcW w:w="1450" w:type="pct"/>
             <w:tcBorders>
               <w:top w:val="nil"/>
               <w:left w:val="nil"/>
@@ -2901,7 +3165,7 @@
         </w:tc>
         <w:tc>
           <w:tcPr>
-            <w:tcW w:w="1451" w:type="pct"/>
+            <w:tcW w:w="1450" w:type="pct"/>
             <w:tcBorders>
               <w:top w:val="nil"/>
               <w:left w:val="nil"/>
@@ -3028,7 +3292,7 @@
         </w:tc>
         <w:tc>
           <w:tcPr>
-            <w:tcW w:w="1451" w:type="pct"/>
+            <w:tcW w:w="1450" w:type="pct"/>
             <w:tcBorders>
               <w:top w:val="nil"/>
               <w:left w:val="nil"/>
@@ -3155,7 +3419,7 @@
         </w:tc>
         <w:tc>
           <w:tcPr>
-            <w:tcW w:w="1451" w:type="pct"/>
+            <w:tcW w:w="1450" w:type="pct"/>
             <w:tcBorders>
               <w:top w:val="nil"/>
               <w:left w:val="nil"/>
@@ -3282,7 +3546,7 @@
         </w:tc>
         <w:tc>
           <w:tcPr>
-            <w:tcW w:w="1451" w:type="pct"/>
+            <w:tcW w:w="1450" w:type="pct"/>
             <w:tcBorders>
               <w:top w:val="nil"/>
               <w:left w:val="nil"/>
@@ -3409,7 +3673,7 @@
         </w:tc>
         <w:tc>
           <w:tcPr>
-            <w:tcW w:w="1451" w:type="pct"/>
+            <w:tcW w:w="1450" w:type="pct"/>
             <w:tcBorders>
               <w:top w:val="nil"/>
               <w:left w:val="nil"/>
@@ -3536,7 +3800,7 @@
         </w:tc>
         <w:tc>
           <w:tcPr>
-            <w:tcW w:w="1451" w:type="pct"/>
+            <w:tcW w:w="1450" w:type="pct"/>
             <w:tcBorders>
               <w:top w:val="nil"/>
               <w:left w:val="nil"/>
@@ -3663,7 +3927,7 @@
         </w:tc>
         <w:tc>
           <w:tcPr>
-            <w:tcW w:w="1451" w:type="pct"/>
+            <w:tcW w:w="1450" w:type="pct"/>
             <w:tcBorders>
               <w:top w:val="nil"/>
               <w:left w:val="nil"/>
@@ -3726,6 +3990,7 @@
                 <w:sz w:val="22"/>
                 <w:szCs w:val="22"/>
               </w:rPr>
+              <w:lastRenderedPageBreak/>
               <w:t>10</w:t>
             </w:r>
           </w:p>
@@ -3790,7 +4055,7 @@
         </w:tc>
         <w:tc>
           <w:tcPr>
-            <w:tcW w:w="1451" w:type="pct"/>
+            <w:tcW w:w="1450" w:type="pct"/>
             <w:tcBorders>
               <w:top w:val="nil"/>
               <w:left w:val="nil"/>
@@ -3917,7 +4182,7 @@
         </w:tc>
         <w:tc>
           <w:tcPr>
-            <w:tcW w:w="1451" w:type="pct"/>
+            <w:tcW w:w="1450" w:type="pct"/>
             <w:tcBorders>
               <w:top w:val="nil"/>
               <w:left w:val="nil"/>
@@ -3953,39 +4218,1763 @@
     </w:tbl>
     <w:p>
       <w:pPr>
-        <w:pStyle w:val="BodyText"/>
-        <w:rPr>
-          <w:highlight w:val="yellow"/>
-        </w:rPr>
-      </w:pPr>
-      <w:r>
-        <w:rPr>
-          <w:highlight w:val="yellow"/>
-        </w:rPr>
-        <w:t>Include sample code?</w:t>
+        <w:shd w:val="clear" w:color="auto" w:fill="1E1E1E"/>
+        <w:spacing w:line="285" w:lineRule="atLeast"/>
+        <w:rPr>
+          <w:rFonts w:ascii="Consolas" w:eastAsia="Times New Roman" w:hAnsi="Consolas" w:cs="Times New Roman"/>
+          <w:color w:val="D4D4D4"/>
+          <w:sz w:val="21"/>
+          <w:szCs w:val="21"/>
+        </w:rPr>
+      </w:pPr>
+      <w:r>
+        <w:rPr>
+          <w:rFonts w:ascii="Consolas" w:eastAsia="Times New Roman" w:hAnsi="Consolas" w:cs="Times New Roman"/>
+          <w:color w:val="6A9955"/>
+          <w:sz w:val="21"/>
+          <w:szCs w:val="21"/>
+        </w:rPr>
+        <w:t>-- Table: public.products</w:t>
       </w:r>
     </w:p>
     <w:p>
       <w:pPr>
+        <w:shd w:val="clear" w:color="auto" w:fill="1E1E1E"/>
+        <w:spacing w:line="285" w:lineRule="atLeast"/>
+        <w:rPr>
+          <w:rFonts w:ascii="Consolas" w:eastAsia="Times New Roman" w:hAnsi="Consolas" w:cs="Times New Roman"/>
+          <w:color w:val="D4D4D4"/>
+          <w:sz w:val="21"/>
+          <w:szCs w:val="21"/>
+        </w:rPr>
+      </w:pPr>
+    </w:p>
+    <w:p>
+      <w:pPr>
+        <w:shd w:val="clear" w:color="auto" w:fill="1E1E1E"/>
+        <w:spacing w:line="285" w:lineRule="atLeast"/>
+        <w:rPr>
+          <w:rFonts w:ascii="Consolas" w:eastAsia="Times New Roman" w:hAnsi="Consolas" w:cs="Times New Roman"/>
+          <w:color w:val="D4D4D4"/>
+          <w:sz w:val="21"/>
+          <w:szCs w:val="21"/>
+        </w:rPr>
+      </w:pPr>
+      <w:r>
+        <w:rPr>
+          <w:rFonts w:ascii="Consolas" w:eastAsia="Times New Roman" w:hAnsi="Consolas" w:cs="Times New Roman"/>
+          <w:color w:val="569CD6"/>
+          <w:sz w:val="21"/>
+          <w:szCs w:val="21"/>
+        </w:rPr>
+        <w:t>DROP</w:t>
+      </w:r>
+      <w:r>
+        <w:rPr>
+          <w:rFonts w:ascii="Consolas" w:eastAsia="Times New Roman" w:hAnsi="Consolas" w:cs="Times New Roman"/>
+          <w:color w:val="D4D4D4"/>
+          <w:sz w:val="21"/>
+          <w:szCs w:val="21"/>
+        </w:rPr>
+        <w:t> </w:t>
+      </w:r>
+      <w:r>
+        <w:rPr>
+          <w:rFonts w:ascii="Consolas" w:eastAsia="Times New Roman" w:hAnsi="Consolas" w:cs="Times New Roman"/>
+          <w:color w:val="569CD6"/>
+          <w:sz w:val="21"/>
+          <w:szCs w:val="21"/>
+        </w:rPr>
+        <w:t>TABLE</w:t>
+      </w:r>
+      <w:r>
+        <w:rPr>
+          <w:rFonts w:ascii="Consolas" w:eastAsia="Times New Roman" w:hAnsi="Consolas" w:cs="Times New Roman"/>
+          <w:color w:val="D4D4D4"/>
+          <w:sz w:val="21"/>
+          <w:szCs w:val="21"/>
+        </w:rPr>
+        <w:t> </w:t>
+      </w:r>
+      <w:r>
+        <w:rPr>
+          <w:rFonts w:ascii="Consolas" w:eastAsia="Times New Roman" w:hAnsi="Consolas" w:cs="Times New Roman"/>
+          <w:color w:val="569CD6"/>
+          <w:sz w:val="21"/>
+          <w:szCs w:val="21"/>
+        </w:rPr>
+        <w:t>IF</w:t>
+      </w:r>
+      <w:r>
+        <w:rPr>
+          <w:rFonts w:ascii="Consolas" w:eastAsia="Times New Roman" w:hAnsi="Consolas" w:cs="Times New Roman"/>
+          <w:color w:val="D4D4D4"/>
+          <w:sz w:val="21"/>
+          <w:szCs w:val="21"/>
+        </w:rPr>
+        <w:t> </w:t>
+      </w:r>
+      <w:r>
+        <w:rPr>
+          <w:rFonts w:ascii="Consolas" w:eastAsia="Times New Roman" w:hAnsi="Consolas" w:cs="Times New Roman"/>
+          <w:color w:val="569CD6"/>
+          <w:sz w:val="21"/>
+          <w:szCs w:val="21"/>
+        </w:rPr>
+        <w:t>EXISTS</w:t>
+      </w:r>
+      <w:r>
+        <w:rPr>
+          <w:rFonts w:ascii="Consolas" w:eastAsia="Times New Roman" w:hAnsi="Consolas" w:cs="Times New Roman"/>
+          <w:color w:val="D4D4D4"/>
+          <w:sz w:val="21"/>
+          <w:szCs w:val="21"/>
+        </w:rPr>
+        <w:t> </w:t>
+      </w:r>
+      <w:r>
+        <w:rPr>
+          <w:rFonts w:ascii="Consolas" w:eastAsia="Times New Roman" w:hAnsi="Consolas" w:cs="Times New Roman"/>
+          <w:color w:val="9CDCFE"/>
+          <w:sz w:val="21"/>
+          <w:szCs w:val="21"/>
+        </w:rPr>
+        <w:t>public</w:t>
+      </w:r>
+      <w:r>
+        <w:rPr>
+          <w:rFonts w:ascii="Consolas" w:eastAsia="Times New Roman" w:hAnsi="Consolas" w:cs="Times New Roman"/>
+          <w:color w:val="D4D4D4"/>
+          <w:sz w:val="21"/>
+          <w:szCs w:val="21"/>
+        </w:rPr>
+        <w:t>.</w:t>
+      </w:r>
+      <w:r>
+        <w:rPr>
+          <w:rFonts w:ascii="Consolas" w:eastAsia="Times New Roman" w:hAnsi="Consolas" w:cs="Times New Roman"/>
+          <w:color w:val="9CDCFE"/>
+          <w:sz w:val="21"/>
+          <w:szCs w:val="21"/>
+        </w:rPr>
+        <w:t>products</w:t>
+      </w:r>
+      <w:r>
+        <w:rPr>
+          <w:rFonts w:ascii="Consolas" w:eastAsia="Times New Roman" w:hAnsi="Consolas" w:cs="Times New Roman"/>
+          <w:color w:val="D4D4D4"/>
+          <w:sz w:val="21"/>
+          <w:szCs w:val="21"/>
+        </w:rPr>
+        <w:t>;</w:t>
+      </w:r>
+    </w:p>
+    <w:p>
+      <w:pPr>
+        <w:shd w:val="clear" w:color="auto" w:fill="1E1E1E"/>
+        <w:spacing w:line="285" w:lineRule="atLeast"/>
+        <w:rPr>
+          <w:rFonts w:ascii="Consolas" w:eastAsia="Times New Roman" w:hAnsi="Consolas" w:cs="Times New Roman"/>
+          <w:color w:val="D4D4D4"/>
+          <w:sz w:val="21"/>
+          <w:szCs w:val="21"/>
+        </w:rPr>
+      </w:pPr>
+    </w:p>
+    <w:p>
+      <w:pPr>
+        <w:shd w:val="clear" w:color="auto" w:fill="1E1E1E"/>
+        <w:spacing w:line="285" w:lineRule="atLeast"/>
+        <w:rPr>
+          <w:rFonts w:ascii="Consolas" w:eastAsia="Times New Roman" w:hAnsi="Consolas" w:cs="Times New Roman"/>
+          <w:color w:val="D4D4D4"/>
+          <w:sz w:val="21"/>
+          <w:szCs w:val="21"/>
+        </w:rPr>
+      </w:pPr>
+      <w:r>
+        <w:rPr>
+          <w:rFonts w:ascii="Consolas" w:eastAsia="Times New Roman" w:hAnsi="Consolas" w:cs="Times New Roman"/>
+          <w:color w:val="569CD6"/>
+          <w:sz w:val="21"/>
+          <w:szCs w:val="21"/>
+        </w:rPr>
+        <w:t>CREATE</w:t>
+      </w:r>
+      <w:r>
+        <w:rPr>
+          <w:rFonts w:ascii="Consolas" w:eastAsia="Times New Roman" w:hAnsi="Consolas" w:cs="Times New Roman"/>
+          <w:color w:val="D4D4D4"/>
+          <w:sz w:val="21"/>
+          <w:szCs w:val="21"/>
+        </w:rPr>
+        <w:t> </w:t>
+      </w:r>
+      <w:r>
+        <w:rPr>
+          <w:rFonts w:ascii="Consolas" w:eastAsia="Times New Roman" w:hAnsi="Consolas" w:cs="Times New Roman"/>
+          <w:color w:val="569CD6"/>
+          <w:sz w:val="21"/>
+          <w:szCs w:val="21"/>
+        </w:rPr>
+        <w:t>TABLE</w:t>
+      </w:r>
+      <w:r>
+        <w:rPr>
+          <w:rFonts w:ascii="Consolas" w:eastAsia="Times New Roman" w:hAnsi="Consolas" w:cs="Times New Roman"/>
+          <w:color w:val="D4D4D4"/>
+          <w:sz w:val="21"/>
+          <w:szCs w:val="21"/>
+        </w:rPr>
+        <w:t> </w:t>
+      </w:r>
+      <w:r>
+        <w:rPr>
+          <w:rFonts w:ascii="Consolas" w:eastAsia="Times New Roman" w:hAnsi="Consolas" w:cs="Times New Roman"/>
+          <w:color w:val="9CDCFE"/>
+          <w:sz w:val="21"/>
+          <w:szCs w:val="21"/>
+        </w:rPr>
+        <w:t>public</w:t>
+      </w:r>
+      <w:r>
+        <w:rPr>
+          <w:rFonts w:ascii="Consolas" w:eastAsia="Times New Roman" w:hAnsi="Consolas" w:cs="Times New Roman"/>
+          <w:color w:val="D4D4D4"/>
+          <w:sz w:val="21"/>
+          <w:szCs w:val="21"/>
+        </w:rPr>
+        <w:t>.</w:t>
+      </w:r>
+      <w:r>
+        <w:rPr>
+          <w:rFonts w:ascii="Consolas" w:eastAsia="Times New Roman" w:hAnsi="Consolas" w:cs="Times New Roman"/>
+          <w:color w:val="9CDCFE"/>
+          <w:sz w:val="21"/>
+          <w:szCs w:val="21"/>
+        </w:rPr>
+        <w:t>products</w:t>
+      </w:r>
+    </w:p>
+    <w:p>
+      <w:pPr>
+        <w:shd w:val="clear" w:color="auto" w:fill="1E1E1E"/>
+        <w:spacing w:line="285" w:lineRule="atLeast"/>
+        <w:rPr>
+          <w:rFonts w:ascii="Consolas" w:eastAsia="Times New Roman" w:hAnsi="Consolas" w:cs="Times New Roman"/>
+          <w:color w:val="D4D4D4"/>
+          <w:sz w:val="21"/>
+          <w:szCs w:val="21"/>
+        </w:rPr>
+      </w:pPr>
+      <w:r>
+        <w:rPr>
+          <w:rFonts w:ascii="Consolas" w:eastAsia="Times New Roman" w:hAnsi="Consolas" w:cs="Times New Roman"/>
+          <w:color w:val="D4D4D4"/>
+          <w:sz w:val="21"/>
+          <w:szCs w:val="21"/>
+        </w:rPr>
+        <w:t>(</w:t>
+      </w:r>
+    </w:p>
+    <w:p>
+      <w:pPr>
+        <w:shd w:val="clear" w:color="auto" w:fill="1E1E1E"/>
+        <w:spacing w:line="285" w:lineRule="atLeast"/>
+        <w:rPr>
+          <w:rFonts w:ascii="Consolas" w:eastAsia="Times New Roman" w:hAnsi="Consolas" w:cs="Times New Roman"/>
+          <w:color w:val="D4D4D4"/>
+          <w:sz w:val="21"/>
+          <w:szCs w:val="21"/>
+        </w:rPr>
+      </w:pPr>
+      <w:r>
+        <w:rPr>
+          <w:rFonts w:ascii="Consolas" w:eastAsia="Times New Roman" w:hAnsi="Consolas" w:cs="Times New Roman"/>
+          <w:color w:val="D4D4D4"/>
+          <w:sz w:val="21"/>
+          <w:szCs w:val="21"/>
+        </w:rPr>
+        <w:t>    </w:t>
+      </w:r>
+      <w:r>
+        <w:rPr>
+          <w:rFonts w:ascii="Consolas" w:eastAsia="Times New Roman" w:hAnsi="Consolas" w:cs="Times New Roman"/>
+          <w:color w:val="9CDCFE"/>
+          <w:sz w:val="21"/>
+          <w:szCs w:val="21"/>
+        </w:rPr>
+        <w:t>product_id</w:t>
+      </w:r>
+      <w:r>
+        <w:rPr>
+          <w:rFonts w:ascii="Consolas" w:eastAsia="Times New Roman" w:hAnsi="Consolas" w:cs="Times New Roman"/>
+          <w:color w:val="D4D4D4"/>
+          <w:sz w:val="21"/>
+          <w:szCs w:val="21"/>
+        </w:rPr>
+        <w:t> </w:t>
+      </w:r>
+      <w:r>
+        <w:rPr>
+          <w:rFonts w:ascii="Consolas" w:eastAsia="Times New Roman" w:hAnsi="Consolas" w:cs="Times New Roman"/>
+          <w:color w:val="9CDCFE"/>
+          <w:sz w:val="21"/>
+          <w:szCs w:val="21"/>
+        </w:rPr>
+        <w:t>character</w:t>
+      </w:r>
+      <w:r>
+        <w:rPr>
+          <w:rFonts w:ascii="Consolas" w:eastAsia="Times New Roman" w:hAnsi="Consolas" w:cs="Times New Roman"/>
+          <w:color w:val="D4D4D4"/>
+          <w:sz w:val="21"/>
+          <w:szCs w:val="21"/>
+        </w:rPr>
+        <w:t> </w:t>
+      </w:r>
+      <w:r>
+        <w:rPr>
+          <w:rFonts w:ascii="Consolas" w:eastAsia="Times New Roman" w:hAnsi="Consolas" w:cs="Times New Roman"/>
+          <w:color w:val="DCDCAA"/>
+          <w:sz w:val="21"/>
+          <w:szCs w:val="21"/>
+        </w:rPr>
+        <w:t>varying</w:t>
+      </w:r>
+      <w:r>
+        <w:rPr>
+          <w:rFonts w:ascii="Consolas" w:eastAsia="Times New Roman" w:hAnsi="Consolas" w:cs="Times New Roman"/>
+          <w:color w:val="D4D4D4"/>
+          <w:sz w:val="21"/>
+          <w:szCs w:val="21"/>
+        </w:rPr>
+        <w:t>(</w:t>
+      </w:r>
+      <w:r>
+        <w:rPr>
+          <w:rFonts w:ascii="Consolas" w:eastAsia="Times New Roman" w:hAnsi="Consolas" w:cs="Times New Roman"/>
+          <w:color w:val="B5CEA8"/>
+          <w:sz w:val="21"/>
+          <w:szCs w:val="21"/>
+        </w:rPr>
+        <w:t>40</w:t>
+      </w:r>
+      <w:r>
+        <w:rPr>
+          <w:rFonts w:ascii="Consolas" w:eastAsia="Times New Roman" w:hAnsi="Consolas" w:cs="Times New Roman"/>
+          <w:color w:val="D4D4D4"/>
+          <w:sz w:val="21"/>
+          <w:szCs w:val="21"/>
+        </w:rPr>
+        <w:t>) </w:t>
+      </w:r>
+      <w:r>
+        <w:rPr>
+          <w:rFonts w:ascii="Consolas" w:eastAsia="Times New Roman" w:hAnsi="Consolas" w:cs="Times New Roman"/>
+          <w:color w:val="569CD6"/>
+          <w:sz w:val="21"/>
+          <w:szCs w:val="21"/>
+        </w:rPr>
+        <w:t>COLLATE</w:t>
+      </w:r>
+      <w:r>
+        <w:rPr>
+          <w:rFonts w:ascii="Consolas" w:eastAsia="Times New Roman" w:hAnsi="Consolas" w:cs="Times New Roman"/>
+          <w:color w:val="D4D4D4"/>
+          <w:sz w:val="21"/>
+          <w:szCs w:val="21"/>
+        </w:rPr>
+        <w:t> </w:t>
+      </w:r>
+      <w:r>
+        <w:rPr>
+          <w:rFonts w:ascii="Consolas" w:eastAsia="Times New Roman" w:hAnsi="Consolas" w:cs="Times New Roman"/>
+          <w:color w:val="9CDCFE"/>
+          <w:sz w:val="21"/>
+          <w:szCs w:val="21"/>
+        </w:rPr>
+        <w:t>pg_catalog</w:t>
+      </w:r>
+      <w:r>
+        <w:rPr>
+          <w:rFonts w:ascii="Consolas" w:eastAsia="Times New Roman" w:hAnsi="Consolas" w:cs="Times New Roman"/>
+          <w:color w:val="D4D4D4"/>
+          <w:sz w:val="21"/>
+          <w:szCs w:val="21"/>
+        </w:rPr>
+        <w:t>.</w:t>
+      </w:r>
+      <w:r>
+        <w:rPr>
+          <w:rFonts w:ascii="Consolas" w:eastAsia="Times New Roman" w:hAnsi="Consolas" w:cs="Times New Roman"/>
+          <w:color w:val="9CDCFE"/>
+          <w:sz w:val="21"/>
+          <w:szCs w:val="21"/>
+        </w:rPr>
+        <w:t>"default"</w:t>
+      </w:r>
+      <w:r>
+        <w:rPr>
+          <w:rFonts w:ascii="Consolas" w:eastAsia="Times New Roman" w:hAnsi="Consolas" w:cs="Times New Roman"/>
+          <w:color w:val="D4D4D4"/>
+          <w:sz w:val="21"/>
+          <w:szCs w:val="21"/>
+        </w:rPr>
+        <w:t> </w:t>
+      </w:r>
+      <w:r>
+        <w:rPr>
+          <w:rFonts w:ascii="Consolas" w:eastAsia="Times New Roman" w:hAnsi="Consolas" w:cs="Times New Roman"/>
+          <w:color w:val="569CD6"/>
+          <w:sz w:val="21"/>
+          <w:szCs w:val="21"/>
+        </w:rPr>
+        <w:t>NOT</w:t>
+      </w:r>
+      <w:r>
+        <w:rPr>
+          <w:rFonts w:ascii="Consolas" w:eastAsia="Times New Roman" w:hAnsi="Consolas" w:cs="Times New Roman"/>
+          <w:color w:val="D4D4D4"/>
+          <w:sz w:val="21"/>
+          <w:szCs w:val="21"/>
+        </w:rPr>
+        <w:t> </w:t>
+      </w:r>
+      <w:r>
+        <w:rPr>
+          <w:rFonts w:ascii="Consolas" w:eastAsia="Times New Roman" w:hAnsi="Consolas" w:cs="Times New Roman"/>
+          <w:color w:val="569CD6"/>
+          <w:sz w:val="21"/>
+          <w:szCs w:val="21"/>
+        </w:rPr>
+        <w:t>NULL</w:t>
+      </w:r>
+      <w:r>
+        <w:rPr>
+          <w:rFonts w:ascii="Consolas" w:eastAsia="Times New Roman" w:hAnsi="Consolas" w:cs="Times New Roman"/>
+          <w:color w:val="D4D4D4"/>
+          <w:sz w:val="21"/>
+          <w:szCs w:val="21"/>
+        </w:rPr>
+        <w:t>,</w:t>
+      </w:r>
+    </w:p>
+    <w:p>
+      <w:pPr>
+        <w:shd w:val="clear" w:color="auto" w:fill="1E1E1E"/>
+        <w:spacing w:line="285" w:lineRule="atLeast"/>
+        <w:rPr>
+          <w:rFonts w:ascii="Consolas" w:eastAsia="Times New Roman" w:hAnsi="Consolas" w:cs="Times New Roman"/>
+          <w:color w:val="D4D4D4"/>
+          <w:sz w:val="21"/>
+          <w:szCs w:val="21"/>
+        </w:rPr>
+      </w:pPr>
+      <w:r>
+        <w:rPr>
+          <w:rFonts w:ascii="Consolas" w:eastAsia="Times New Roman" w:hAnsi="Consolas" w:cs="Times New Roman"/>
+          <w:color w:val="D4D4D4"/>
+          <w:sz w:val="21"/>
+          <w:szCs w:val="21"/>
+        </w:rPr>
+        <w:t>    </w:t>
+      </w:r>
+      <w:r>
+        <w:rPr>
+          <w:rFonts w:ascii="Consolas" w:eastAsia="Times New Roman" w:hAnsi="Consolas" w:cs="Times New Roman"/>
+          <w:color w:val="9CDCFE"/>
+          <w:sz w:val="21"/>
+          <w:szCs w:val="21"/>
+        </w:rPr>
+        <w:t>product_category_name</w:t>
+      </w:r>
+      <w:r>
+        <w:rPr>
+          <w:rFonts w:ascii="Consolas" w:eastAsia="Times New Roman" w:hAnsi="Consolas" w:cs="Times New Roman"/>
+          <w:color w:val="D4D4D4"/>
+          <w:sz w:val="21"/>
+          <w:szCs w:val="21"/>
+        </w:rPr>
+        <w:t> </w:t>
+      </w:r>
+      <w:r>
+        <w:rPr>
+          <w:rFonts w:ascii="Consolas" w:eastAsia="Times New Roman" w:hAnsi="Consolas" w:cs="Times New Roman"/>
+          <w:color w:val="9CDCFE"/>
+          <w:sz w:val="21"/>
+          <w:szCs w:val="21"/>
+        </w:rPr>
+        <w:t>character</w:t>
+      </w:r>
+      <w:r>
+        <w:rPr>
+          <w:rFonts w:ascii="Consolas" w:eastAsia="Times New Roman" w:hAnsi="Consolas" w:cs="Times New Roman"/>
+          <w:color w:val="D4D4D4"/>
+          <w:sz w:val="21"/>
+          <w:szCs w:val="21"/>
+        </w:rPr>
+        <w:t> </w:t>
+      </w:r>
+      <w:r>
+        <w:rPr>
+          <w:rFonts w:ascii="Consolas" w:eastAsia="Times New Roman" w:hAnsi="Consolas" w:cs="Times New Roman"/>
+          <w:color w:val="DCDCAA"/>
+          <w:sz w:val="21"/>
+          <w:szCs w:val="21"/>
+        </w:rPr>
+        <w:t>varying</w:t>
+      </w:r>
+      <w:r>
+        <w:rPr>
+          <w:rFonts w:ascii="Consolas" w:eastAsia="Times New Roman" w:hAnsi="Consolas" w:cs="Times New Roman"/>
+          <w:color w:val="D4D4D4"/>
+          <w:sz w:val="21"/>
+          <w:szCs w:val="21"/>
+        </w:rPr>
+        <w:t>(</w:t>
+      </w:r>
+      <w:r>
+        <w:rPr>
+          <w:rFonts w:ascii="Consolas" w:eastAsia="Times New Roman" w:hAnsi="Consolas" w:cs="Times New Roman"/>
+          <w:color w:val="B5CEA8"/>
+          <w:sz w:val="21"/>
+          <w:szCs w:val="21"/>
+        </w:rPr>
+        <w:t>50</w:t>
+      </w:r>
+      <w:r>
+        <w:rPr>
+          <w:rFonts w:ascii="Consolas" w:eastAsia="Times New Roman" w:hAnsi="Consolas" w:cs="Times New Roman"/>
+          <w:color w:val="D4D4D4"/>
+          <w:sz w:val="21"/>
+          <w:szCs w:val="21"/>
+        </w:rPr>
+        <w:t>) </w:t>
+      </w:r>
+      <w:r>
+        <w:rPr>
+          <w:rFonts w:ascii="Consolas" w:eastAsia="Times New Roman" w:hAnsi="Consolas" w:cs="Times New Roman"/>
+          <w:color w:val="569CD6"/>
+          <w:sz w:val="21"/>
+          <w:szCs w:val="21"/>
+        </w:rPr>
+        <w:t>COLLATE</w:t>
+      </w:r>
+      <w:r>
+        <w:rPr>
+          <w:rFonts w:ascii="Consolas" w:eastAsia="Times New Roman" w:hAnsi="Consolas" w:cs="Times New Roman"/>
+          <w:color w:val="D4D4D4"/>
+          <w:sz w:val="21"/>
+          <w:szCs w:val="21"/>
+        </w:rPr>
+        <w:t> </w:t>
+      </w:r>
+      <w:r>
+        <w:rPr>
+          <w:rFonts w:ascii="Consolas" w:eastAsia="Times New Roman" w:hAnsi="Consolas" w:cs="Times New Roman"/>
+          <w:color w:val="9CDCFE"/>
+          <w:sz w:val="21"/>
+          <w:szCs w:val="21"/>
+        </w:rPr>
+        <w:t>pg_catalog</w:t>
+      </w:r>
+      <w:r>
+        <w:rPr>
+          <w:rFonts w:ascii="Consolas" w:eastAsia="Times New Roman" w:hAnsi="Consolas" w:cs="Times New Roman"/>
+          <w:color w:val="D4D4D4"/>
+          <w:sz w:val="21"/>
+          <w:szCs w:val="21"/>
+        </w:rPr>
+        <w:t>.</w:t>
+      </w:r>
+      <w:r>
+        <w:rPr>
+          <w:rFonts w:ascii="Consolas" w:eastAsia="Times New Roman" w:hAnsi="Consolas" w:cs="Times New Roman"/>
+          <w:color w:val="9CDCFE"/>
+          <w:sz w:val="21"/>
+          <w:szCs w:val="21"/>
+        </w:rPr>
+        <w:t>"default"</w:t>
+      </w:r>
+      <w:r>
+        <w:rPr>
+          <w:rFonts w:ascii="Consolas" w:eastAsia="Times New Roman" w:hAnsi="Consolas" w:cs="Times New Roman"/>
+          <w:color w:val="D4D4D4"/>
+          <w:sz w:val="21"/>
+          <w:szCs w:val="21"/>
+        </w:rPr>
+        <w:t>,</w:t>
+      </w:r>
+    </w:p>
+    <w:p>
+      <w:pPr>
+        <w:shd w:val="clear" w:color="auto" w:fill="1E1E1E"/>
+        <w:spacing w:line="285" w:lineRule="atLeast"/>
+        <w:rPr>
+          <w:rFonts w:ascii="Consolas" w:eastAsia="Times New Roman" w:hAnsi="Consolas" w:cs="Times New Roman"/>
+          <w:color w:val="D4D4D4"/>
+          <w:sz w:val="21"/>
+          <w:szCs w:val="21"/>
+        </w:rPr>
+      </w:pPr>
+      <w:r>
+        <w:rPr>
+          <w:rFonts w:ascii="Consolas" w:eastAsia="Times New Roman" w:hAnsi="Consolas" w:cs="Times New Roman"/>
+          <w:color w:val="D4D4D4"/>
+          <w:sz w:val="21"/>
+          <w:szCs w:val="21"/>
+        </w:rPr>
+        <w:t>    </w:t>
+      </w:r>
+      <w:r>
+        <w:rPr>
+          <w:rFonts w:ascii="Consolas" w:eastAsia="Times New Roman" w:hAnsi="Consolas" w:cs="Times New Roman"/>
+          <w:color w:val="9CDCFE"/>
+          <w:sz w:val="21"/>
+          <w:szCs w:val="21"/>
+        </w:rPr>
+        <w:t>product_name_lenght</w:t>
+      </w:r>
+      <w:r>
+        <w:rPr>
+          <w:rFonts w:ascii="Consolas" w:eastAsia="Times New Roman" w:hAnsi="Consolas" w:cs="Times New Roman"/>
+          <w:color w:val="D4D4D4"/>
+          <w:sz w:val="21"/>
+          <w:szCs w:val="21"/>
+        </w:rPr>
+        <w:t> </w:t>
+      </w:r>
+      <w:r>
+        <w:rPr>
+          <w:rFonts w:ascii="Consolas" w:eastAsia="Times New Roman" w:hAnsi="Consolas" w:cs="Times New Roman"/>
+          <w:color w:val="9CDCFE"/>
+          <w:sz w:val="21"/>
+          <w:szCs w:val="21"/>
+        </w:rPr>
+        <w:t>integer</w:t>
+      </w:r>
+      <w:r>
+        <w:rPr>
+          <w:rFonts w:ascii="Consolas" w:eastAsia="Times New Roman" w:hAnsi="Consolas" w:cs="Times New Roman"/>
+          <w:color w:val="D4D4D4"/>
+          <w:sz w:val="21"/>
+          <w:szCs w:val="21"/>
+        </w:rPr>
+        <w:t>,</w:t>
+      </w:r>
+    </w:p>
+    <w:p>
+      <w:pPr>
+        <w:shd w:val="clear" w:color="auto" w:fill="1E1E1E"/>
+        <w:spacing w:line="285" w:lineRule="atLeast"/>
+        <w:rPr>
+          <w:rFonts w:ascii="Consolas" w:eastAsia="Times New Roman" w:hAnsi="Consolas" w:cs="Times New Roman"/>
+          <w:color w:val="D4D4D4"/>
+          <w:sz w:val="21"/>
+          <w:szCs w:val="21"/>
+        </w:rPr>
+      </w:pPr>
+      <w:r>
+        <w:rPr>
+          <w:rFonts w:ascii="Consolas" w:eastAsia="Times New Roman" w:hAnsi="Consolas" w:cs="Times New Roman"/>
+          <w:color w:val="D4D4D4"/>
+          <w:sz w:val="21"/>
+          <w:szCs w:val="21"/>
+        </w:rPr>
+        <w:t>    </w:t>
+      </w:r>
+      <w:r>
+        <w:rPr>
+          <w:rFonts w:ascii="Consolas" w:eastAsia="Times New Roman" w:hAnsi="Consolas" w:cs="Times New Roman"/>
+          <w:color w:val="9CDCFE"/>
+          <w:sz w:val="21"/>
+          <w:szCs w:val="21"/>
+        </w:rPr>
+        <w:t>product_description_lenght</w:t>
+      </w:r>
+      <w:r>
+        <w:rPr>
+          <w:rFonts w:ascii="Consolas" w:eastAsia="Times New Roman" w:hAnsi="Consolas" w:cs="Times New Roman"/>
+          <w:color w:val="D4D4D4"/>
+          <w:sz w:val="21"/>
+          <w:szCs w:val="21"/>
+        </w:rPr>
+        <w:t> </w:t>
+      </w:r>
+      <w:r>
+        <w:rPr>
+          <w:rFonts w:ascii="Consolas" w:eastAsia="Times New Roman" w:hAnsi="Consolas" w:cs="Times New Roman"/>
+          <w:color w:val="9CDCFE"/>
+          <w:sz w:val="21"/>
+          <w:szCs w:val="21"/>
+        </w:rPr>
+        <w:t>integer</w:t>
+      </w:r>
+      <w:r>
+        <w:rPr>
+          <w:rFonts w:ascii="Consolas" w:eastAsia="Times New Roman" w:hAnsi="Consolas" w:cs="Times New Roman"/>
+          <w:color w:val="D4D4D4"/>
+          <w:sz w:val="21"/>
+          <w:szCs w:val="21"/>
+        </w:rPr>
+        <w:t>,</w:t>
+      </w:r>
+    </w:p>
+    <w:p>
+      <w:pPr>
+        <w:shd w:val="clear" w:color="auto" w:fill="1E1E1E"/>
+        <w:spacing w:line="285" w:lineRule="atLeast"/>
+        <w:rPr>
+          <w:rFonts w:ascii="Consolas" w:eastAsia="Times New Roman" w:hAnsi="Consolas" w:cs="Times New Roman"/>
+          <w:color w:val="D4D4D4"/>
+          <w:sz w:val="21"/>
+          <w:szCs w:val="21"/>
+        </w:rPr>
+      </w:pPr>
+      <w:r>
+        <w:rPr>
+          <w:rFonts w:ascii="Consolas" w:eastAsia="Times New Roman" w:hAnsi="Consolas" w:cs="Times New Roman"/>
+          <w:color w:val="D4D4D4"/>
+          <w:sz w:val="21"/>
+          <w:szCs w:val="21"/>
+        </w:rPr>
+        <w:t>    </w:t>
+      </w:r>
+      <w:r>
+        <w:rPr>
+          <w:rFonts w:ascii="Consolas" w:eastAsia="Times New Roman" w:hAnsi="Consolas" w:cs="Times New Roman"/>
+          <w:color w:val="9CDCFE"/>
+          <w:sz w:val="21"/>
+          <w:szCs w:val="21"/>
+        </w:rPr>
+        <w:t>product_photos_qty</w:t>
+      </w:r>
+      <w:r>
+        <w:rPr>
+          <w:rFonts w:ascii="Consolas" w:eastAsia="Times New Roman" w:hAnsi="Consolas" w:cs="Times New Roman"/>
+          <w:color w:val="D4D4D4"/>
+          <w:sz w:val="21"/>
+          <w:szCs w:val="21"/>
+        </w:rPr>
+        <w:t> </w:t>
+      </w:r>
+      <w:r>
+        <w:rPr>
+          <w:rFonts w:ascii="Consolas" w:eastAsia="Times New Roman" w:hAnsi="Consolas" w:cs="Times New Roman"/>
+          <w:color w:val="9CDCFE"/>
+          <w:sz w:val="21"/>
+          <w:szCs w:val="21"/>
+        </w:rPr>
+        <w:t>integer</w:t>
+      </w:r>
+      <w:r>
+        <w:rPr>
+          <w:rFonts w:ascii="Consolas" w:eastAsia="Times New Roman" w:hAnsi="Consolas" w:cs="Times New Roman"/>
+          <w:color w:val="D4D4D4"/>
+          <w:sz w:val="21"/>
+          <w:szCs w:val="21"/>
+        </w:rPr>
+        <w:t>,</w:t>
+      </w:r>
+    </w:p>
+    <w:p>
+      <w:pPr>
+        <w:shd w:val="clear" w:color="auto" w:fill="1E1E1E"/>
+        <w:spacing w:line="285" w:lineRule="atLeast"/>
+        <w:rPr>
+          <w:rFonts w:ascii="Consolas" w:eastAsia="Times New Roman" w:hAnsi="Consolas" w:cs="Times New Roman"/>
+          <w:color w:val="D4D4D4"/>
+          <w:sz w:val="21"/>
+          <w:szCs w:val="21"/>
+        </w:rPr>
+      </w:pPr>
+      <w:r>
+        <w:rPr>
+          <w:rFonts w:ascii="Consolas" w:eastAsia="Times New Roman" w:hAnsi="Consolas" w:cs="Times New Roman"/>
+          <w:color w:val="D4D4D4"/>
+          <w:sz w:val="21"/>
+          <w:szCs w:val="21"/>
+        </w:rPr>
+        <w:t>    </w:t>
+      </w:r>
+      <w:r>
+        <w:rPr>
+          <w:rFonts w:ascii="Consolas" w:eastAsia="Times New Roman" w:hAnsi="Consolas" w:cs="Times New Roman"/>
+          <w:color w:val="9CDCFE"/>
+          <w:sz w:val="21"/>
+          <w:szCs w:val="21"/>
+        </w:rPr>
+        <w:t>product_weight_g</w:t>
+      </w:r>
+      <w:r>
+        <w:rPr>
+          <w:rFonts w:ascii="Consolas" w:eastAsia="Times New Roman" w:hAnsi="Consolas" w:cs="Times New Roman"/>
+          <w:color w:val="D4D4D4"/>
+          <w:sz w:val="21"/>
+          <w:szCs w:val="21"/>
+        </w:rPr>
+        <w:t> </w:t>
+      </w:r>
+      <w:r>
+        <w:rPr>
+          <w:rFonts w:ascii="Consolas" w:eastAsia="Times New Roman" w:hAnsi="Consolas" w:cs="Times New Roman"/>
+          <w:color w:val="9CDCFE"/>
+          <w:sz w:val="21"/>
+          <w:szCs w:val="21"/>
+        </w:rPr>
+        <w:t>integer</w:t>
+      </w:r>
+      <w:r>
+        <w:rPr>
+          <w:rFonts w:ascii="Consolas" w:eastAsia="Times New Roman" w:hAnsi="Consolas" w:cs="Times New Roman"/>
+          <w:color w:val="D4D4D4"/>
+          <w:sz w:val="21"/>
+          <w:szCs w:val="21"/>
+        </w:rPr>
+        <w:t>,</w:t>
+      </w:r>
+    </w:p>
+    <w:p>
+      <w:pPr>
+        <w:shd w:val="clear" w:color="auto" w:fill="1E1E1E"/>
+        <w:spacing w:line="285" w:lineRule="atLeast"/>
+        <w:rPr>
+          <w:rFonts w:ascii="Consolas" w:eastAsia="Times New Roman" w:hAnsi="Consolas" w:cs="Times New Roman"/>
+          <w:color w:val="D4D4D4"/>
+          <w:sz w:val="21"/>
+          <w:szCs w:val="21"/>
+        </w:rPr>
+      </w:pPr>
+      <w:r>
+        <w:rPr>
+          <w:rFonts w:ascii="Consolas" w:eastAsia="Times New Roman" w:hAnsi="Consolas" w:cs="Times New Roman"/>
+          <w:color w:val="D4D4D4"/>
+          <w:sz w:val="21"/>
+          <w:szCs w:val="21"/>
+        </w:rPr>
+        <w:t>    </w:t>
+      </w:r>
+      <w:r>
+        <w:rPr>
+          <w:rFonts w:ascii="Consolas" w:eastAsia="Times New Roman" w:hAnsi="Consolas" w:cs="Times New Roman"/>
+          <w:color w:val="9CDCFE"/>
+          <w:sz w:val="21"/>
+          <w:szCs w:val="21"/>
+        </w:rPr>
+        <w:t>product_length_cm</w:t>
+      </w:r>
+      <w:r>
+        <w:rPr>
+          <w:rFonts w:ascii="Consolas" w:eastAsia="Times New Roman" w:hAnsi="Consolas" w:cs="Times New Roman"/>
+          <w:color w:val="D4D4D4"/>
+          <w:sz w:val="21"/>
+          <w:szCs w:val="21"/>
+        </w:rPr>
+        <w:t> </w:t>
+      </w:r>
+      <w:r>
+        <w:rPr>
+          <w:rFonts w:ascii="Consolas" w:eastAsia="Times New Roman" w:hAnsi="Consolas" w:cs="Times New Roman"/>
+          <w:color w:val="9CDCFE"/>
+          <w:sz w:val="21"/>
+          <w:szCs w:val="21"/>
+        </w:rPr>
+        <w:t>integer</w:t>
+      </w:r>
+      <w:r>
+        <w:rPr>
+          <w:rFonts w:ascii="Consolas" w:eastAsia="Times New Roman" w:hAnsi="Consolas" w:cs="Times New Roman"/>
+          <w:color w:val="D4D4D4"/>
+          <w:sz w:val="21"/>
+          <w:szCs w:val="21"/>
+        </w:rPr>
+        <w:t>,</w:t>
+      </w:r>
+    </w:p>
+    <w:p>
+      <w:pPr>
+        <w:shd w:val="clear" w:color="auto" w:fill="1E1E1E"/>
+        <w:spacing w:line="285" w:lineRule="atLeast"/>
+        <w:rPr>
+          <w:rFonts w:ascii="Consolas" w:eastAsia="Times New Roman" w:hAnsi="Consolas" w:cs="Times New Roman"/>
+          <w:color w:val="D4D4D4"/>
+          <w:sz w:val="21"/>
+          <w:szCs w:val="21"/>
+        </w:rPr>
+      </w:pPr>
+      <w:r>
+        <w:rPr>
+          <w:rFonts w:ascii="Consolas" w:eastAsia="Times New Roman" w:hAnsi="Consolas" w:cs="Times New Roman"/>
+          <w:color w:val="D4D4D4"/>
+          <w:sz w:val="21"/>
+          <w:szCs w:val="21"/>
+        </w:rPr>
+        <w:t>    </w:t>
+      </w:r>
+      <w:r>
+        <w:rPr>
+          <w:rFonts w:ascii="Consolas" w:eastAsia="Times New Roman" w:hAnsi="Consolas" w:cs="Times New Roman"/>
+          <w:color w:val="9CDCFE"/>
+          <w:sz w:val="21"/>
+          <w:szCs w:val="21"/>
+        </w:rPr>
+        <w:t>product_height_cm</w:t>
+      </w:r>
+      <w:r>
+        <w:rPr>
+          <w:rFonts w:ascii="Consolas" w:eastAsia="Times New Roman" w:hAnsi="Consolas" w:cs="Times New Roman"/>
+          <w:color w:val="D4D4D4"/>
+          <w:sz w:val="21"/>
+          <w:szCs w:val="21"/>
+        </w:rPr>
+        <w:t> </w:t>
+      </w:r>
+      <w:r>
+        <w:rPr>
+          <w:rFonts w:ascii="Consolas" w:eastAsia="Times New Roman" w:hAnsi="Consolas" w:cs="Times New Roman"/>
+          <w:color w:val="9CDCFE"/>
+          <w:sz w:val="21"/>
+          <w:szCs w:val="21"/>
+        </w:rPr>
+        <w:t>integer</w:t>
+      </w:r>
+      <w:r>
+        <w:rPr>
+          <w:rFonts w:ascii="Consolas" w:eastAsia="Times New Roman" w:hAnsi="Consolas" w:cs="Times New Roman"/>
+          <w:color w:val="D4D4D4"/>
+          <w:sz w:val="21"/>
+          <w:szCs w:val="21"/>
+        </w:rPr>
+        <w:t>,</w:t>
+      </w:r>
+    </w:p>
+    <w:p>
+      <w:pPr>
+        <w:shd w:val="clear" w:color="auto" w:fill="1E1E1E"/>
+        <w:spacing w:line="285" w:lineRule="atLeast"/>
+        <w:rPr>
+          <w:rFonts w:ascii="Consolas" w:eastAsia="Times New Roman" w:hAnsi="Consolas" w:cs="Times New Roman"/>
+          <w:color w:val="D4D4D4"/>
+          <w:sz w:val="21"/>
+          <w:szCs w:val="21"/>
+        </w:rPr>
+      </w:pPr>
+      <w:r>
+        <w:rPr>
+          <w:rFonts w:ascii="Consolas" w:eastAsia="Times New Roman" w:hAnsi="Consolas" w:cs="Times New Roman"/>
+          <w:color w:val="D4D4D4"/>
+          <w:sz w:val="21"/>
+          <w:szCs w:val="21"/>
+        </w:rPr>
+        <w:t>    </w:t>
+      </w:r>
+      <w:r>
+        <w:rPr>
+          <w:rFonts w:ascii="Consolas" w:eastAsia="Times New Roman" w:hAnsi="Consolas" w:cs="Times New Roman"/>
+          <w:color w:val="9CDCFE"/>
+          <w:sz w:val="21"/>
+          <w:szCs w:val="21"/>
+        </w:rPr>
+        <w:t>product_width_cm</w:t>
+      </w:r>
+      <w:r>
+        <w:rPr>
+          <w:rFonts w:ascii="Consolas" w:eastAsia="Times New Roman" w:hAnsi="Consolas" w:cs="Times New Roman"/>
+          <w:color w:val="D4D4D4"/>
+          <w:sz w:val="21"/>
+          <w:szCs w:val="21"/>
+        </w:rPr>
+        <w:t> </w:t>
+      </w:r>
+      <w:r>
+        <w:rPr>
+          <w:rFonts w:ascii="Consolas" w:eastAsia="Times New Roman" w:hAnsi="Consolas" w:cs="Times New Roman"/>
+          <w:color w:val="9CDCFE"/>
+          <w:sz w:val="21"/>
+          <w:szCs w:val="21"/>
+        </w:rPr>
+        <w:t>integer</w:t>
+      </w:r>
+      <w:r>
+        <w:rPr>
+          <w:rFonts w:ascii="Consolas" w:eastAsia="Times New Roman" w:hAnsi="Consolas" w:cs="Times New Roman"/>
+          <w:color w:val="D4D4D4"/>
+          <w:sz w:val="21"/>
+          <w:szCs w:val="21"/>
+        </w:rPr>
+        <w:t>,</w:t>
+      </w:r>
+    </w:p>
+    <w:p>
+      <w:pPr>
+        <w:shd w:val="clear" w:color="auto" w:fill="1E1E1E"/>
+        <w:spacing w:line="285" w:lineRule="atLeast"/>
+        <w:rPr>
+          <w:rFonts w:ascii="Consolas" w:eastAsia="Times New Roman" w:hAnsi="Consolas" w:cs="Times New Roman"/>
+          <w:color w:val="D4D4D4"/>
+          <w:sz w:val="21"/>
+          <w:szCs w:val="21"/>
+        </w:rPr>
+      </w:pPr>
+      <w:r>
+        <w:rPr>
+          <w:rFonts w:ascii="Consolas" w:eastAsia="Times New Roman" w:hAnsi="Consolas" w:cs="Times New Roman"/>
+          <w:color w:val="D4D4D4"/>
+          <w:sz w:val="21"/>
+          <w:szCs w:val="21"/>
+        </w:rPr>
+        <w:t>    </w:t>
+      </w:r>
+      <w:r>
+        <w:rPr>
+          <w:rFonts w:ascii="Consolas" w:eastAsia="Times New Roman" w:hAnsi="Consolas" w:cs="Times New Roman"/>
+          <w:color w:val="9CDCFE"/>
+          <w:sz w:val="21"/>
+          <w:szCs w:val="21"/>
+        </w:rPr>
+        <w:t>"CREATE_DATE"</w:t>
+      </w:r>
+      <w:r>
+        <w:rPr>
+          <w:rFonts w:ascii="Consolas" w:eastAsia="Times New Roman" w:hAnsi="Consolas" w:cs="Times New Roman"/>
+          <w:color w:val="D4D4D4"/>
+          <w:sz w:val="21"/>
+          <w:szCs w:val="21"/>
+        </w:rPr>
+        <w:t> </w:t>
+      </w:r>
+      <w:r>
+        <w:rPr>
+          <w:rFonts w:ascii="Consolas" w:eastAsia="Times New Roman" w:hAnsi="Consolas" w:cs="Times New Roman"/>
+          <w:color w:val="9CDCFE"/>
+          <w:sz w:val="21"/>
+          <w:szCs w:val="21"/>
+        </w:rPr>
+        <w:t>date</w:t>
+      </w:r>
+      <w:r>
+        <w:rPr>
+          <w:rFonts w:ascii="Consolas" w:eastAsia="Times New Roman" w:hAnsi="Consolas" w:cs="Times New Roman"/>
+          <w:color w:val="D4D4D4"/>
+          <w:sz w:val="21"/>
+          <w:szCs w:val="21"/>
+        </w:rPr>
+        <w:t>,</w:t>
+      </w:r>
+    </w:p>
+    <w:p>
+      <w:pPr>
+        <w:shd w:val="clear" w:color="auto" w:fill="1E1E1E"/>
+        <w:spacing w:line="285" w:lineRule="atLeast"/>
+        <w:rPr>
+          <w:rFonts w:ascii="Consolas" w:eastAsia="Times New Roman" w:hAnsi="Consolas" w:cs="Times New Roman"/>
+          <w:color w:val="D4D4D4"/>
+          <w:sz w:val="21"/>
+          <w:szCs w:val="21"/>
+        </w:rPr>
+      </w:pPr>
+      <w:r>
+        <w:rPr>
+          <w:rFonts w:ascii="Consolas" w:eastAsia="Times New Roman" w:hAnsi="Consolas" w:cs="Times New Roman"/>
+          <w:color w:val="D4D4D4"/>
+          <w:sz w:val="21"/>
+          <w:szCs w:val="21"/>
+        </w:rPr>
+        <w:t>    </w:t>
+      </w:r>
+      <w:r>
+        <w:rPr>
+          <w:rFonts w:ascii="Consolas" w:eastAsia="Times New Roman" w:hAnsi="Consolas" w:cs="Times New Roman"/>
+          <w:color w:val="9CDCFE"/>
+          <w:sz w:val="21"/>
+          <w:szCs w:val="21"/>
+        </w:rPr>
+        <w:t>"CREATED_BY "</w:t>
+      </w:r>
+      <w:r>
+        <w:rPr>
+          <w:rFonts w:ascii="Consolas" w:eastAsia="Times New Roman" w:hAnsi="Consolas" w:cs="Times New Roman"/>
+          <w:color w:val="D4D4D4"/>
+          <w:sz w:val="21"/>
+          <w:szCs w:val="21"/>
+        </w:rPr>
+        <w:t> </w:t>
+      </w:r>
+      <w:r>
+        <w:rPr>
+          <w:rFonts w:ascii="Consolas" w:eastAsia="Times New Roman" w:hAnsi="Consolas" w:cs="Times New Roman"/>
+          <w:color w:val="9CDCFE"/>
+          <w:sz w:val="21"/>
+          <w:szCs w:val="21"/>
+        </w:rPr>
+        <w:t>character</w:t>
+      </w:r>
+      <w:r>
+        <w:rPr>
+          <w:rFonts w:ascii="Consolas" w:eastAsia="Times New Roman" w:hAnsi="Consolas" w:cs="Times New Roman"/>
+          <w:color w:val="D4D4D4"/>
+          <w:sz w:val="21"/>
+          <w:szCs w:val="21"/>
+        </w:rPr>
+        <w:t> </w:t>
+      </w:r>
+      <w:r>
+        <w:rPr>
+          <w:rFonts w:ascii="Consolas" w:eastAsia="Times New Roman" w:hAnsi="Consolas" w:cs="Times New Roman"/>
+          <w:color w:val="DCDCAA"/>
+          <w:sz w:val="21"/>
+          <w:szCs w:val="21"/>
+        </w:rPr>
+        <w:t>varying</w:t>
+      </w:r>
+      <w:r>
+        <w:rPr>
+          <w:rFonts w:ascii="Consolas" w:eastAsia="Times New Roman" w:hAnsi="Consolas" w:cs="Times New Roman"/>
+          <w:color w:val="D4D4D4"/>
+          <w:sz w:val="21"/>
+          <w:szCs w:val="21"/>
+        </w:rPr>
+        <w:t>(</w:t>
+      </w:r>
+      <w:r>
+        <w:rPr>
+          <w:rFonts w:ascii="Consolas" w:eastAsia="Times New Roman" w:hAnsi="Consolas" w:cs="Times New Roman"/>
+          <w:color w:val="B5CEA8"/>
+          <w:sz w:val="21"/>
+          <w:szCs w:val="21"/>
+        </w:rPr>
+        <w:t>60</w:t>
+      </w:r>
+      <w:r>
+        <w:rPr>
+          <w:rFonts w:ascii="Consolas" w:eastAsia="Times New Roman" w:hAnsi="Consolas" w:cs="Times New Roman"/>
+          <w:color w:val="D4D4D4"/>
+          <w:sz w:val="21"/>
+          <w:szCs w:val="21"/>
+        </w:rPr>
+        <w:t>)[] </w:t>
+      </w:r>
+      <w:r>
+        <w:rPr>
+          <w:rFonts w:ascii="Consolas" w:eastAsia="Times New Roman" w:hAnsi="Consolas" w:cs="Times New Roman"/>
+          <w:color w:val="569CD6"/>
+          <w:sz w:val="21"/>
+          <w:szCs w:val="21"/>
+        </w:rPr>
+        <w:t>COLLATE</w:t>
+      </w:r>
+      <w:r>
+        <w:rPr>
+          <w:rFonts w:ascii="Consolas" w:eastAsia="Times New Roman" w:hAnsi="Consolas" w:cs="Times New Roman"/>
+          <w:color w:val="D4D4D4"/>
+          <w:sz w:val="21"/>
+          <w:szCs w:val="21"/>
+        </w:rPr>
+        <w:t> </w:t>
+      </w:r>
+      <w:r>
+        <w:rPr>
+          <w:rFonts w:ascii="Consolas" w:eastAsia="Times New Roman" w:hAnsi="Consolas" w:cs="Times New Roman"/>
+          <w:color w:val="9CDCFE"/>
+          <w:sz w:val="21"/>
+          <w:szCs w:val="21"/>
+        </w:rPr>
+        <w:t>pg_catalog</w:t>
+      </w:r>
+      <w:r>
+        <w:rPr>
+          <w:rFonts w:ascii="Consolas" w:eastAsia="Times New Roman" w:hAnsi="Consolas" w:cs="Times New Roman"/>
+          <w:color w:val="D4D4D4"/>
+          <w:sz w:val="21"/>
+          <w:szCs w:val="21"/>
+        </w:rPr>
+        <w:t>.</w:t>
+      </w:r>
+      <w:r>
+        <w:rPr>
+          <w:rFonts w:ascii="Consolas" w:eastAsia="Times New Roman" w:hAnsi="Consolas" w:cs="Times New Roman"/>
+          <w:color w:val="9CDCFE"/>
+          <w:sz w:val="21"/>
+          <w:szCs w:val="21"/>
+        </w:rPr>
+        <w:t>"default"</w:t>
+      </w:r>
+      <w:r>
+        <w:rPr>
+          <w:rFonts w:ascii="Consolas" w:eastAsia="Times New Roman" w:hAnsi="Consolas" w:cs="Times New Roman"/>
+          <w:color w:val="D4D4D4"/>
+          <w:sz w:val="21"/>
+          <w:szCs w:val="21"/>
+        </w:rPr>
+        <w:t>,</w:t>
+      </w:r>
+    </w:p>
+    <w:p>
+      <w:pPr>
+        <w:shd w:val="clear" w:color="auto" w:fill="1E1E1E"/>
+        <w:spacing w:line="285" w:lineRule="atLeast"/>
+        <w:rPr>
+          <w:rFonts w:ascii="Consolas" w:eastAsia="Times New Roman" w:hAnsi="Consolas" w:cs="Times New Roman"/>
+          <w:color w:val="D4D4D4"/>
+          <w:sz w:val="21"/>
+          <w:szCs w:val="21"/>
+        </w:rPr>
+      </w:pPr>
+      <w:r>
+        <w:rPr>
+          <w:rFonts w:ascii="Consolas" w:eastAsia="Times New Roman" w:hAnsi="Consolas" w:cs="Times New Roman"/>
+          <w:color w:val="D4D4D4"/>
+          <w:sz w:val="21"/>
+          <w:szCs w:val="21"/>
+        </w:rPr>
+        <w:t>    </w:t>
+      </w:r>
+      <w:r>
+        <w:rPr>
+          <w:rFonts w:ascii="Consolas" w:eastAsia="Times New Roman" w:hAnsi="Consolas" w:cs="Times New Roman"/>
+          <w:color w:val="9CDCFE"/>
+          <w:sz w:val="21"/>
+          <w:szCs w:val="21"/>
+        </w:rPr>
+        <w:t>"CHANGED_DATE"</w:t>
+      </w:r>
+      <w:r>
+        <w:rPr>
+          <w:rFonts w:ascii="Consolas" w:eastAsia="Times New Roman" w:hAnsi="Consolas" w:cs="Times New Roman"/>
+          <w:color w:val="D4D4D4"/>
+          <w:sz w:val="21"/>
+          <w:szCs w:val="21"/>
+        </w:rPr>
+        <w:t> </w:t>
+      </w:r>
+      <w:r>
+        <w:rPr>
+          <w:rFonts w:ascii="Consolas" w:eastAsia="Times New Roman" w:hAnsi="Consolas" w:cs="Times New Roman"/>
+          <w:color w:val="9CDCFE"/>
+          <w:sz w:val="21"/>
+          <w:szCs w:val="21"/>
+        </w:rPr>
+        <w:t>date</w:t>
+      </w:r>
+      <w:r>
+        <w:rPr>
+          <w:rFonts w:ascii="Consolas" w:eastAsia="Times New Roman" w:hAnsi="Consolas" w:cs="Times New Roman"/>
+          <w:color w:val="D4D4D4"/>
+          <w:sz w:val="21"/>
+          <w:szCs w:val="21"/>
+        </w:rPr>
+        <w:t>,</w:t>
+      </w:r>
+    </w:p>
+    <w:p>
+      <w:pPr>
+        <w:shd w:val="clear" w:color="auto" w:fill="1E1E1E"/>
+        <w:spacing w:line="285" w:lineRule="atLeast"/>
+        <w:rPr>
+          <w:rFonts w:ascii="Consolas" w:eastAsia="Times New Roman" w:hAnsi="Consolas" w:cs="Times New Roman"/>
+          <w:color w:val="D4D4D4"/>
+          <w:sz w:val="21"/>
+          <w:szCs w:val="21"/>
+        </w:rPr>
+      </w:pPr>
+      <w:r>
+        <w:rPr>
+          <w:rFonts w:ascii="Consolas" w:eastAsia="Times New Roman" w:hAnsi="Consolas" w:cs="Times New Roman"/>
+          <w:color w:val="D4D4D4"/>
+          <w:sz w:val="21"/>
+          <w:szCs w:val="21"/>
+        </w:rPr>
+        <w:t>    </w:t>
+      </w:r>
+      <w:r>
+        <w:rPr>
+          <w:rFonts w:ascii="Consolas" w:eastAsia="Times New Roman" w:hAnsi="Consolas" w:cs="Times New Roman"/>
+          <w:color w:val="9CDCFE"/>
+          <w:sz w:val="21"/>
+          <w:szCs w:val="21"/>
+        </w:rPr>
+        <w:t>"CHANGED_BY"</w:t>
+      </w:r>
+      <w:r>
+        <w:rPr>
+          <w:rFonts w:ascii="Consolas" w:eastAsia="Times New Roman" w:hAnsi="Consolas" w:cs="Times New Roman"/>
+          <w:color w:val="D4D4D4"/>
+          <w:sz w:val="21"/>
+          <w:szCs w:val="21"/>
+        </w:rPr>
+        <w:t> </w:t>
+      </w:r>
+      <w:r>
+        <w:rPr>
+          <w:rFonts w:ascii="Consolas" w:eastAsia="Times New Roman" w:hAnsi="Consolas" w:cs="Times New Roman"/>
+          <w:color w:val="9CDCFE"/>
+          <w:sz w:val="21"/>
+          <w:szCs w:val="21"/>
+        </w:rPr>
+        <w:t>character</w:t>
+      </w:r>
+      <w:r>
+        <w:rPr>
+          <w:rFonts w:ascii="Consolas" w:eastAsia="Times New Roman" w:hAnsi="Consolas" w:cs="Times New Roman"/>
+          <w:color w:val="D4D4D4"/>
+          <w:sz w:val="21"/>
+          <w:szCs w:val="21"/>
+        </w:rPr>
+        <w:t> </w:t>
+      </w:r>
+      <w:r>
+        <w:rPr>
+          <w:rFonts w:ascii="Consolas" w:eastAsia="Times New Roman" w:hAnsi="Consolas" w:cs="Times New Roman"/>
+          <w:color w:val="DCDCAA"/>
+          <w:sz w:val="21"/>
+          <w:szCs w:val="21"/>
+        </w:rPr>
+        <w:t>varying</w:t>
+      </w:r>
+      <w:r>
+        <w:rPr>
+          <w:rFonts w:ascii="Consolas" w:eastAsia="Times New Roman" w:hAnsi="Consolas" w:cs="Times New Roman"/>
+          <w:color w:val="D4D4D4"/>
+          <w:sz w:val="21"/>
+          <w:szCs w:val="21"/>
+        </w:rPr>
+        <w:t>(</w:t>
+      </w:r>
+      <w:r>
+        <w:rPr>
+          <w:rFonts w:ascii="Consolas" w:eastAsia="Times New Roman" w:hAnsi="Consolas" w:cs="Times New Roman"/>
+          <w:color w:val="B5CEA8"/>
+          <w:sz w:val="21"/>
+          <w:szCs w:val="21"/>
+        </w:rPr>
+        <w:t>60</w:t>
+      </w:r>
+      <w:r>
+        <w:rPr>
+          <w:rFonts w:ascii="Consolas" w:eastAsia="Times New Roman" w:hAnsi="Consolas" w:cs="Times New Roman"/>
+          <w:color w:val="D4D4D4"/>
+          <w:sz w:val="21"/>
+          <w:szCs w:val="21"/>
+        </w:rPr>
+        <w:t>) </w:t>
+      </w:r>
+      <w:r>
+        <w:rPr>
+          <w:rFonts w:ascii="Consolas" w:eastAsia="Times New Roman" w:hAnsi="Consolas" w:cs="Times New Roman"/>
+          <w:color w:val="569CD6"/>
+          <w:sz w:val="21"/>
+          <w:szCs w:val="21"/>
+        </w:rPr>
+        <w:t>COLLATE</w:t>
+      </w:r>
+      <w:r>
+        <w:rPr>
+          <w:rFonts w:ascii="Consolas" w:eastAsia="Times New Roman" w:hAnsi="Consolas" w:cs="Times New Roman"/>
+          <w:color w:val="D4D4D4"/>
+          <w:sz w:val="21"/>
+          <w:szCs w:val="21"/>
+        </w:rPr>
+        <w:t> </w:t>
+      </w:r>
+      <w:r>
+        <w:rPr>
+          <w:rFonts w:ascii="Consolas" w:eastAsia="Times New Roman" w:hAnsi="Consolas" w:cs="Times New Roman"/>
+          <w:color w:val="9CDCFE"/>
+          <w:sz w:val="21"/>
+          <w:szCs w:val="21"/>
+        </w:rPr>
+        <w:t>pg_catalog</w:t>
+      </w:r>
+      <w:r>
+        <w:rPr>
+          <w:rFonts w:ascii="Consolas" w:eastAsia="Times New Roman" w:hAnsi="Consolas" w:cs="Times New Roman"/>
+          <w:color w:val="D4D4D4"/>
+          <w:sz w:val="21"/>
+          <w:szCs w:val="21"/>
+        </w:rPr>
+        <w:t>.</w:t>
+      </w:r>
+      <w:r>
+        <w:rPr>
+          <w:rFonts w:ascii="Consolas" w:eastAsia="Times New Roman" w:hAnsi="Consolas" w:cs="Times New Roman"/>
+          <w:color w:val="9CDCFE"/>
+          <w:sz w:val="21"/>
+          <w:szCs w:val="21"/>
+        </w:rPr>
+        <w:t>"default"</w:t>
+      </w:r>
+      <w:r>
+        <w:rPr>
+          <w:rFonts w:ascii="Consolas" w:eastAsia="Times New Roman" w:hAnsi="Consolas" w:cs="Times New Roman"/>
+          <w:color w:val="D4D4D4"/>
+          <w:sz w:val="21"/>
+          <w:szCs w:val="21"/>
+        </w:rPr>
+        <w:t>,</w:t>
+      </w:r>
+    </w:p>
+    <w:p>
+      <w:pPr>
+        <w:shd w:val="clear" w:color="auto" w:fill="1E1E1E"/>
+        <w:spacing w:line="285" w:lineRule="atLeast"/>
+        <w:rPr>
+          <w:rFonts w:ascii="Consolas" w:eastAsia="Times New Roman" w:hAnsi="Consolas" w:cs="Times New Roman"/>
+          <w:color w:val="D4D4D4"/>
+          <w:sz w:val="21"/>
+          <w:szCs w:val="21"/>
+        </w:rPr>
+      </w:pPr>
+      <w:r>
+        <w:rPr>
+          <w:rFonts w:ascii="Consolas" w:eastAsia="Times New Roman" w:hAnsi="Consolas" w:cs="Times New Roman"/>
+          <w:color w:val="D4D4D4"/>
+          <w:sz w:val="21"/>
+          <w:szCs w:val="21"/>
+        </w:rPr>
+        <w:t>    </w:t>
+      </w:r>
+      <w:r>
+        <w:rPr>
+          <w:rFonts w:ascii="Consolas" w:eastAsia="Times New Roman" w:hAnsi="Consolas" w:cs="Times New Roman"/>
+          <w:color w:val="569CD6"/>
+          <w:sz w:val="21"/>
+          <w:szCs w:val="21"/>
+        </w:rPr>
+        <w:t>CONSTRAINT</w:t>
+      </w:r>
+      <w:r>
+        <w:rPr>
+          <w:rFonts w:ascii="Consolas" w:eastAsia="Times New Roman" w:hAnsi="Consolas" w:cs="Times New Roman"/>
+          <w:color w:val="D4D4D4"/>
+          <w:sz w:val="21"/>
+          <w:szCs w:val="21"/>
+        </w:rPr>
+        <w:t> </w:t>
+      </w:r>
+      <w:r>
+        <w:rPr>
+          <w:rFonts w:ascii="Consolas" w:eastAsia="Times New Roman" w:hAnsi="Consolas" w:cs="Times New Roman"/>
+          <w:color w:val="9CDCFE"/>
+          <w:sz w:val="21"/>
+          <w:szCs w:val="21"/>
+        </w:rPr>
+        <w:t>products_pkey</w:t>
+      </w:r>
+      <w:r>
+        <w:rPr>
+          <w:rFonts w:ascii="Consolas" w:eastAsia="Times New Roman" w:hAnsi="Consolas" w:cs="Times New Roman"/>
+          <w:color w:val="D4D4D4"/>
+          <w:sz w:val="21"/>
+          <w:szCs w:val="21"/>
+        </w:rPr>
+        <w:t> </w:t>
+      </w:r>
+      <w:r>
+        <w:rPr>
+          <w:rFonts w:ascii="Consolas" w:eastAsia="Times New Roman" w:hAnsi="Consolas" w:cs="Times New Roman"/>
+          <w:color w:val="569CD6"/>
+          <w:sz w:val="21"/>
+          <w:szCs w:val="21"/>
+        </w:rPr>
+        <w:t>PRIMARY</w:t>
+      </w:r>
+      <w:r>
+        <w:rPr>
+          <w:rFonts w:ascii="Consolas" w:eastAsia="Times New Roman" w:hAnsi="Consolas" w:cs="Times New Roman"/>
+          <w:color w:val="D4D4D4"/>
+          <w:sz w:val="21"/>
+          <w:szCs w:val="21"/>
+        </w:rPr>
+        <w:t> </w:t>
+      </w:r>
+      <w:r>
+        <w:rPr>
+          <w:rFonts w:ascii="Consolas" w:eastAsia="Times New Roman" w:hAnsi="Consolas" w:cs="Times New Roman"/>
+          <w:color w:val="569CD6"/>
+          <w:sz w:val="21"/>
+          <w:szCs w:val="21"/>
+        </w:rPr>
+        <w:t>KEY</w:t>
+      </w:r>
+      <w:r>
+        <w:rPr>
+          <w:rFonts w:ascii="Consolas" w:eastAsia="Times New Roman" w:hAnsi="Consolas" w:cs="Times New Roman"/>
+          <w:color w:val="D4D4D4"/>
+          <w:sz w:val="21"/>
+          <w:szCs w:val="21"/>
+        </w:rPr>
+        <w:t> (</w:t>
+      </w:r>
+      <w:r>
+        <w:rPr>
+          <w:rFonts w:ascii="Consolas" w:eastAsia="Times New Roman" w:hAnsi="Consolas" w:cs="Times New Roman"/>
+          <w:color w:val="9CDCFE"/>
+          <w:sz w:val="21"/>
+          <w:szCs w:val="21"/>
+        </w:rPr>
+        <w:t>product_id</w:t>
+      </w:r>
+      <w:r>
+        <w:rPr>
+          <w:rFonts w:ascii="Consolas" w:eastAsia="Times New Roman" w:hAnsi="Consolas" w:cs="Times New Roman"/>
+          <w:color w:val="D4D4D4"/>
+          <w:sz w:val="21"/>
+          <w:szCs w:val="21"/>
+        </w:rPr>
+        <w:t>)</w:t>
+      </w:r>
+    </w:p>
+    <w:p>
+      <w:pPr>
+        <w:shd w:val="clear" w:color="auto" w:fill="1E1E1E"/>
+        <w:spacing w:line="285" w:lineRule="atLeast"/>
+        <w:rPr>
+          <w:rFonts w:ascii="Consolas" w:eastAsia="Times New Roman" w:hAnsi="Consolas" w:cs="Times New Roman"/>
+          <w:color w:val="D4D4D4"/>
+          <w:sz w:val="21"/>
+          <w:szCs w:val="21"/>
+        </w:rPr>
+      </w:pPr>
+      <w:r>
+        <w:rPr>
+          <w:rFonts w:ascii="Consolas" w:eastAsia="Times New Roman" w:hAnsi="Consolas" w:cs="Times New Roman"/>
+          <w:color w:val="D4D4D4"/>
+          <w:sz w:val="21"/>
+          <w:szCs w:val="21"/>
+        </w:rPr>
+        <w:t>)</w:t>
+      </w:r>
+    </w:p>
+    <w:p>
+      <w:pPr>
+        <w:shd w:val="clear" w:color="auto" w:fill="1E1E1E"/>
+        <w:spacing w:line="285" w:lineRule="atLeast"/>
+        <w:rPr>
+          <w:rFonts w:ascii="Consolas" w:eastAsia="Times New Roman" w:hAnsi="Consolas" w:cs="Times New Roman"/>
+          <w:color w:val="D4D4D4"/>
+          <w:sz w:val="21"/>
+          <w:szCs w:val="21"/>
+        </w:rPr>
+      </w:pPr>
+    </w:p>
+    <w:p>
+      <w:pPr>
+        <w:shd w:val="clear" w:color="auto" w:fill="1E1E1E"/>
+        <w:spacing w:line="285" w:lineRule="atLeast"/>
+        <w:rPr>
+          <w:rFonts w:ascii="Consolas" w:eastAsia="Times New Roman" w:hAnsi="Consolas" w:cs="Times New Roman"/>
+          <w:color w:val="D4D4D4"/>
+          <w:sz w:val="21"/>
+          <w:szCs w:val="21"/>
+        </w:rPr>
+      </w:pPr>
+      <w:r>
+        <w:rPr>
+          <w:rFonts w:ascii="Consolas" w:eastAsia="Times New Roman" w:hAnsi="Consolas" w:cs="Times New Roman"/>
+          <w:color w:val="9CDCFE"/>
+          <w:sz w:val="21"/>
+          <w:szCs w:val="21"/>
+        </w:rPr>
+        <w:t>TABLESPACE</w:t>
+      </w:r>
+      <w:r>
+        <w:rPr>
+          <w:rFonts w:ascii="Consolas" w:eastAsia="Times New Roman" w:hAnsi="Consolas" w:cs="Times New Roman"/>
+          <w:color w:val="D4D4D4"/>
+          <w:sz w:val="21"/>
+          <w:szCs w:val="21"/>
+        </w:rPr>
+        <w:t> </w:t>
+      </w:r>
+      <w:r>
+        <w:rPr>
+          <w:rFonts w:ascii="Consolas" w:eastAsia="Times New Roman" w:hAnsi="Consolas" w:cs="Times New Roman"/>
+          <w:color w:val="9CDCFE"/>
+          <w:sz w:val="21"/>
+          <w:szCs w:val="21"/>
+        </w:rPr>
+        <w:t>pg_default</w:t>
+      </w:r>
+      <w:r>
+        <w:rPr>
+          <w:rFonts w:ascii="Consolas" w:eastAsia="Times New Roman" w:hAnsi="Consolas" w:cs="Times New Roman"/>
+          <w:color w:val="D4D4D4"/>
+          <w:sz w:val="21"/>
+          <w:szCs w:val="21"/>
+        </w:rPr>
+        <w:t>;</w:t>
+      </w:r>
+    </w:p>
+    <w:p>
+      <w:pPr>
+        <w:shd w:val="clear" w:color="auto" w:fill="1E1E1E"/>
+        <w:spacing w:line="285" w:lineRule="atLeast"/>
+        <w:rPr>
+          <w:rFonts w:ascii="Consolas" w:eastAsia="Times New Roman" w:hAnsi="Consolas" w:cs="Times New Roman"/>
+          <w:color w:val="D4D4D4"/>
+          <w:sz w:val="21"/>
+          <w:szCs w:val="21"/>
+        </w:rPr>
+      </w:pPr>
+    </w:p>
+    <w:p>
+      <w:pPr>
+        <w:shd w:val="clear" w:color="auto" w:fill="1E1E1E"/>
+        <w:spacing w:line="285" w:lineRule="atLeast"/>
+        <w:rPr>
+          <w:rFonts w:ascii="Consolas" w:eastAsia="Times New Roman" w:hAnsi="Consolas" w:cs="Times New Roman"/>
+          <w:color w:val="D4D4D4"/>
+          <w:sz w:val="21"/>
+          <w:szCs w:val="21"/>
+        </w:rPr>
+      </w:pPr>
+      <w:r>
+        <w:rPr>
+          <w:rFonts w:ascii="Consolas" w:eastAsia="Times New Roman" w:hAnsi="Consolas" w:cs="Times New Roman"/>
+          <w:color w:val="569CD6"/>
+          <w:sz w:val="21"/>
+          <w:szCs w:val="21"/>
+        </w:rPr>
+        <w:t>ALTER</w:t>
+      </w:r>
+      <w:r>
+        <w:rPr>
+          <w:rFonts w:ascii="Consolas" w:eastAsia="Times New Roman" w:hAnsi="Consolas" w:cs="Times New Roman"/>
+          <w:color w:val="D4D4D4"/>
+          <w:sz w:val="21"/>
+          <w:szCs w:val="21"/>
+        </w:rPr>
+        <w:t> </w:t>
+      </w:r>
+      <w:r>
+        <w:rPr>
+          <w:rFonts w:ascii="Consolas" w:eastAsia="Times New Roman" w:hAnsi="Consolas" w:cs="Times New Roman"/>
+          <w:color w:val="569CD6"/>
+          <w:sz w:val="21"/>
+          <w:szCs w:val="21"/>
+        </w:rPr>
+        <w:t>TABLE</w:t>
+      </w:r>
+      <w:r>
+        <w:rPr>
+          <w:rFonts w:ascii="Consolas" w:eastAsia="Times New Roman" w:hAnsi="Consolas" w:cs="Times New Roman"/>
+          <w:color w:val="D4D4D4"/>
+          <w:sz w:val="21"/>
+          <w:szCs w:val="21"/>
+        </w:rPr>
+        <w:t> </w:t>
+      </w:r>
+      <w:r>
+        <w:rPr>
+          <w:rFonts w:ascii="Consolas" w:eastAsia="Times New Roman" w:hAnsi="Consolas" w:cs="Times New Roman"/>
+          <w:color w:val="9CDCFE"/>
+          <w:sz w:val="21"/>
+          <w:szCs w:val="21"/>
+        </w:rPr>
+        <w:t>public</w:t>
+      </w:r>
+      <w:r>
+        <w:rPr>
+          <w:rFonts w:ascii="Consolas" w:eastAsia="Times New Roman" w:hAnsi="Consolas" w:cs="Times New Roman"/>
+          <w:color w:val="D4D4D4"/>
+          <w:sz w:val="21"/>
+          <w:szCs w:val="21"/>
+        </w:rPr>
+        <w:t>.</w:t>
+      </w:r>
+      <w:r>
+        <w:rPr>
+          <w:rFonts w:ascii="Consolas" w:eastAsia="Times New Roman" w:hAnsi="Consolas" w:cs="Times New Roman"/>
+          <w:color w:val="9CDCFE"/>
+          <w:sz w:val="21"/>
+          <w:szCs w:val="21"/>
+        </w:rPr>
+        <w:t>products</w:t>
+      </w:r>
+    </w:p>
+    <w:p>
+      <w:pPr>
+        <w:shd w:val="clear" w:color="auto" w:fill="1E1E1E"/>
+        <w:spacing w:line="285" w:lineRule="atLeast"/>
+        <w:rPr>
+          <w:rFonts w:ascii="Consolas" w:eastAsia="Times New Roman" w:hAnsi="Consolas" w:cs="Times New Roman"/>
+          <w:color w:val="D4D4D4"/>
+          <w:sz w:val="21"/>
+          <w:szCs w:val="21"/>
+        </w:rPr>
+      </w:pPr>
+      <w:r>
+        <w:rPr>
+          <w:rFonts w:ascii="Consolas" w:eastAsia="Times New Roman" w:hAnsi="Consolas" w:cs="Times New Roman"/>
+          <w:color w:val="D4D4D4"/>
+          <w:sz w:val="21"/>
+          <w:szCs w:val="21"/>
+        </w:rPr>
+        <w:t>    </w:t>
+      </w:r>
+      <w:r>
+        <w:rPr>
+          <w:rFonts w:ascii="Consolas" w:eastAsia="Times New Roman" w:hAnsi="Consolas" w:cs="Times New Roman"/>
+          <w:color w:val="9CDCFE"/>
+          <w:sz w:val="21"/>
+          <w:szCs w:val="21"/>
+        </w:rPr>
+        <w:t>OWNER</w:t>
+      </w:r>
+      <w:r>
+        <w:rPr>
+          <w:rFonts w:ascii="Consolas" w:eastAsia="Times New Roman" w:hAnsi="Consolas" w:cs="Times New Roman"/>
+          <w:color w:val="D4D4D4"/>
+          <w:sz w:val="21"/>
+          <w:szCs w:val="21"/>
+        </w:rPr>
+        <w:t> </w:t>
+      </w:r>
+      <w:r>
+        <w:rPr>
+          <w:rFonts w:ascii="Consolas" w:eastAsia="Times New Roman" w:hAnsi="Consolas" w:cs="Times New Roman"/>
+          <w:color w:val="569CD6"/>
+          <w:sz w:val="21"/>
+          <w:szCs w:val="21"/>
+        </w:rPr>
+        <w:t>to</w:t>
+      </w:r>
+      <w:r>
+        <w:rPr>
+          <w:rFonts w:ascii="Consolas" w:eastAsia="Times New Roman" w:hAnsi="Consolas" w:cs="Times New Roman"/>
+          <w:color w:val="D4D4D4"/>
+          <w:sz w:val="21"/>
+          <w:szCs w:val="21"/>
+        </w:rPr>
+        <w:t> </w:t>
+      </w:r>
+      <w:r>
+        <w:rPr>
+          <w:rFonts w:ascii="Consolas" w:eastAsia="Times New Roman" w:hAnsi="Consolas" w:cs="Times New Roman"/>
+          <w:color w:val="9CDCFE"/>
+          <w:sz w:val="21"/>
+          <w:szCs w:val="21"/>
+        </w:rPr>
+        <w:t>postgres</w:t>
+      </w:r>
+      <w:r>
+        <w:rPr>
+          <w:rFonts w:ascii="Consolas" w:eastAsia="Times New Roman" w:hAnsi="Consolas" w:cs="Times New Roman"/>
+          <w:color w:val="D4D4D4"/>
+          <w:sz w:val="21"/>
+          <w:szCs w:val="21"/>
+        </w:rPr>
+        <w:t>;</w:t>
+      </w:r>
+    </w:p>
+    <w:p>
+      <w:pPr>
         <w:pStyle w:val="Heading2"/>
       </w:pPr>
-      <w:sdt>
-        <w:sdtPr>
-          <w:id w:val="-1053145481"/>
-          <w:placeholder>
-            <w:docPart w:val="8D6F83A655FF4E59AA0B1B83980CBEBA"/>
-          </w:placeholder>
-          <w:temporary/>
-          <w:showingPlcHdr/>
-          <w15:appearance w15:val="hidden"/>
-        </w:sdtPr>
-        <w:sdtEndPr/>
-        <w:sdtContent>
-          <w:r>
-            <w:t>Subheading</w:t>
-          </w:r>
-        </w:sdtContent>
-      </w:sdt>
+      <w:r>
+        <w:t>DAte Conversions</w:t>
+      </w:r>
       <w:r>
         <w:t xml:space="preserve"> </w:t>
       </w:r>
@@ -4015,6 +6004,43 @@
         </w:p>
       </w:sdtContent>
     </w:sdt>
+    <w:p>
+      <w:pPr>
+        <w:pStyle w:val="Heading2"/>
+      </w:pPr>
+      <w:r>
+        <w:t>Triggers</w:t>
+      </w:r>
+    </w:p>
+    <w:sdt>
+      <w:sdtPr>
+        <w:id w:val="738446773"/>
+        <w:placeholder>
+          <w:docPart w:val="324B4C7B95214837BB4A000C09797D55"/>
+        </w:placeholder>
+        <w:temporary/>
+        <w:showingPlcHdr/>
+        <w15:appearance w15:val="hidden"/>
+      </w:sdtPr>
+      <w:sdtContent>
+        <w:p>
+          <w:r>
+            <w:t xml:space="preserve">Lorem ipsum dolor sit amet, consectetur adipiscing elit, sed do eiusmod tempor incididunt ut labore et dolore magna aliqua. Pellentesque id nibh tortor id aliquet. Purus in mollis nunc sed. </w:t>
+          </w:r>
+          <w:r>
+            <w:lastRenderedPageBreak/>
+            <w:t xml:space="preserve">Elit duis tristique sollicitudin nibh sit amet commodo nulla. At tellus at urna condimentum. Nunc non blandit massa enim nec dui nunc. Massa id neque aliquam vestibulum morbi blandit. </w:t>
+          </w:r>
+        </w:p>
+        <w:p/>
+        <w:p>
+          <w:r>
+            <w:t>Lorem ipsum dolor sit amet consectetur adipiscing. Nisi lacus sed viverra tellus. Orci eu lobortis elementum nibh tellus molestie nunc non. Laoreet suspendisse interdum consectetur libero id faucibus nisl tincidunt. Pharetra massa massa ultricies mi quis hendrerit dolor. Non tellus orci ac auctor augue mauris augue neque gravida. Nunc non blandit massa enim nec dui nunc mattis. Nulla malesuada pellentesque elit eget gravida cum. Sit amet nulla facilisi morbi</w:t>
+          </w:r>
+        </w:p>
+      </w:sdtContent>
+    </w:sdt>
+    <w:p/>
     <w:p/>
     <w:p>
       <w:pPr>
@@ -4033,14 +6059,27 @@
       <w:r>
         <w:t xml:space="preserve">Figure </w:t>
       </w:r>
-      <w:fldSimple w:instr=" SEQ Figure \* ARABIC ">
-        <w:r>
-          <w:rPr>
-            <w:noProof/>
-          </w:rPr>
-          <w:t>1</w:t>
-        </w:r>
-      </w:fldSimple>
+      <w:r>
+        <w:fldChar w:fldCharType="begin"/>
+      </w:r>
+      <w:r>
+        <w:instrText xml:space="preserve"> SEQ Figure \* ARABIC </w:instrText>
+      </w:r>
+      <w:r>
+        <w:fldChar w:fldCharType="separate"/>
+      </w:r>
+      <w:r>
+        <w:rPr>
+          <w:noProof/>
+        </w:rPr>
+        <w:t>1</w:t>
+      </w:r>
+      <w:r>
+        <w:rPr>
+          <w:noProof/>
+        </w:rPr>
+        <w:fldChar w:fldCharType="end"/>
+      </w:r>
       <w:r>
         <w:t>: Data Schema for Brazilian E-Commerce Public Dataset</w:t>
       </w:r>
@@ -4140,17 +6179,29 @@
         <w:jc w:val="both"/>
       </w:pPr>
       <w:r>
-        <w:lastRenderedPageBreak/>
         <w:t xml:space="preserve">Figure </w:t>
       </w:r>
-      <w:fldSimple w:instr=" SEQ Figure \* ARABIC ">
-        <w:r>
-          <w:rPr>
-            <w:noProof/>
-          </w:rPr>
-          <w:t>2</w:t>
-        </w:r>
-      </w:fldSimple>
+      <w:r>
+        <w:fldChar w:fldCharType="begin"/>
+      </w:r>
+      <w:r>
+        <w:instrText xml:space="preserve"> SEQ Figure \* ARABIC </w:instrText>
+      </w:r>
+      <w:r>
+        <w:fldChar w:fldCharType="separate"/>
+      </w:r>
+      <w:r>
+        <w:rPr>
+          <w:noProof/>
+        </w:rPr>
+        <w:t>2</w:t>
+      </w:r>
+      <w:r>
+        <w:rPr>
+          <w:noProof/>
+        </w:rPr>
+        <w:fldChar w:fldCharType="end"/>
+      </w:r>
       <w:r>
         <w:t>: Data Schema for Marketing Funnel Dataset</w:t>
       </w:r>
@@ -4486,7 +6537,7 @@
     </w:p>
     <w:sectPr>
       <w:pgSz w:w="12240" w:h="15840" w:code="1"/>
-      <w:pgMar w:top="1440" w:right="1440" w:bottom="1440" w:left="1440" w:header="289" w:footer="0" w:gutter="0"/>
+      <w:pgMar w:top="1080" w:right="1440" w:bottom="1440" w:left="1440" w:header="288" w:footer="0" w:gutter="0"/>
       <w:cols w:space="708"/>
       <w:docGrid w:linePitch="360"/>
     </w:sectPr>
@@ -4556,51 +6607,25 @@
               <w:iCs/>
             </w:rPr>
           </w:pPr>
-          <w:r>
-            <w:fldChar w:fldCharType="begin"/>
-          </w:r>
-          <w:r>
-            <w:instrText xml:space="preserve"> STYLEREF  Title  \* MERGEFORMAT </w:instrText>
-          </w:r>
-          <w:r>
-            <w:fldChar w:fldCharType="separate"/>
-          </w:r>
-          <w:r>
-            <w:rPr>
-              <w:noProof/>
-            </w:rPr>
-            <w:t>Brazilian E-Commerce</w:t>
-          </w:r>
-          <w:r>
-            <w:rPr>
-              <w:noProof/>
-            </w:rPr>
-            <w:fldChar w:fldCharType="end"/>
-          </w:r>
+          <w:fldSimple w:instr=" STYLEREF  Title  \* MERGEFORMAT ">
+            <w:r>
+              <w:rPr>
+                <w:noProof/>
+              </w:rPr>
+              <w:t>Brazilian E-Commerce</w:t>
+            </w:r>
+          </w:fldSimple>
           <w:r>
             <w:t xml:space="preserve"> | </w:t>
           </w:r>
-          <w:r>
-            <w:fldChar w:fldCharType="begin"/>
-          </w:r>
-          <w:r>
-            <w:instrText xml:space="preserve"> STYLEREF  Subtitle  \* MERGEFORMAT </w:instrText>
-          </w:r>
-          <w:r>
-            <w:fldChar w:fldCharType="separate"/>
-          </w:r>
-          <w:r>
-            <w:rPr>
-              <w:noProof/>
-            </w:rPr>
-            <w:t>Final Report Project 2: ETL</w:t>
-          </w:r>
-          <w:r>
-            <w:rPr>
-              <w:noProof/>
-            </w:rPr>
-            <w:fldChar w:fldCharType="end"/>
-          </w:r>
+          <w:fldSimple w:instr=" STYLEREF  Subtitle  \* MERGEFORMAT ">
+            <w:r>
+              <w:rPr>
+                <w:noProof/>
+              </w:rPr>
+              <w:t>Final Report Project 2: ETL</w:t>
+            </w:r>
+          </w:fldSimple>
         </w:p>
       </w:tc>
       <w:tc>
@@ -6870,7 +8895,7 @@
   <w:style w:type="paragraph" w:default="1" w:styleId="Normal">
     <w:name w:val="Normal"/>
     <w:uiPriority w:val="6"/>
-    <w:rsid w:val="002A5BA5"/>
+    <w:rsid w:val="0011151B"/>
     <w:rPr>
       <w:szCs w:val="28"/>
     </w:rPr>
@@ -7520,32 +9545,6 @@
   <w:docParts>
     <w:docPart>
       <w:docPartPr>
-        <w:name w:val="8D6F83A655FF4E59AA0B1B83980CBEBA"/>
-        <w:category>
-          <w:name w:val="General"/>
-          <w:gallery w:val="placeholder"/>
-        </w:category>
-        <w:types>
-          <w:type w:val="bbPlcHdr"/>
-        </w:types>
-        <w:behaviors>
-          <w:behavior w:val="content"/>
-        </w:behaviors>
-        <w:guid w:val="{AC58D635-B0E8-4EA3-A1F0-E7F99B51C0E5}"/>
-      </w:docPartPr>
-      <w:docPartBody>
-        <w:p>
-          <w:pPr>
-            <w:pStyle w:val="8D6F83A655FF4E59AA0B1B83980CBEBA"/>
-          </w:pPr>
-          <w:r>
-            <w:t>Subheading</w:t>
-          </w:r>
-        </w:p>
-      </w:docPartBody>
-    </w:docPart>
-    <w:docPart>
-      <w:docPartPr>
         <w:name w:val="14CDECA145FD438CA6C370ED23508048"/>
         <w:category>
           <w:name w:val="General"/>
@@ -7608,6 +9607,38 @@
         </w:p>
       </w:docPartBody>
     </w:docPart>
+    <w:docPart>
+      <w:docPartPr>
+        <w:name w:val="324B4C7B95214837BB4A000C09797D55"/>
+        <w:category>
+          <w:name w:val="General"/>
+          <w:gallery w:val="placeholder"/>
+        </w:category>
+        <w:types>
+          <w:type w:val="bbPlcHdr"/>
+        </w:types>
+        <w:behaviors>
+          <w:behavior w:val="content"/>
+        </w:behaviors>
+        <w:guid w:val="{5A95228C-12D0-414B-8DE9-47BC389AAD90}"/>
+      </w:docPartPr>
+      <w:docPartBody>
+        <w:p>
+          <w:r>
+            <w:t xml:space="preserve">Lorem ipsum dolor sit amet, consectetur adipiscing elit, sed do eiusmod tempor incididunt ut labore et dolore magna aliqua. Pellentesque id nibh tortor id aliquet. Purus in mollis nunc sed. Elit duis tristique sollicitudin nibh sit amet commodo nulla. At tellus at urna condimentum. Nunc non blandit massa enim nec dui nunc. Massa id neque aliquam vestibulum morbi blandit. </w:t>
+          </w:r>
+        </w:p>
+        <w:p/>
+        <w:p>
+          <w:pPr>
+            <w:pStyle w:val="324B4C7B95214837BB4A000C09797D55"/>
+          </w:pPr>
+          <w:r>
+            <w:t>Lorem ipsum dolor sit amet consectetur adipiscing. Nisi lacus sed viverra tellus. Orci eu lobortis elementum nibh tellus molestie nunc non. Laoreet suspendisse interdum consectetur libero id faucibus nisl tincidunt. Pharetra massa massa ultricies mi quis hendrerit dolor. Non tellus orci ac auctor augue mauris augue neque gravida. Nunc non blandit massa enim nec dui nunc mattis. Nulla malesuada pellentesque elit eget gravida cum. Sit amet nulla facilisi morbi</w:t>
+          </w:r>
+        </w:p>
+      </w:docPartBody>
+    </w:docPart>
   </w:docParts>
 </w:glossaryDocument>
 </file>
@@ -7649,6 +9680,13 @@
     <w:pitch w:val="variable"/>
     <w:sig w:usb0="E4002EFF" w:usb1="C000247B" w:usb2="00000009" w:usb3="00000000" w:csb0="000001FF" w:csb1="00000000"/>
   </w:font>
+  <w:font w:name="Consolas">
+    <w:panose1 w:val="020B0609020204030204"/>
+    <w:charset w:val="00"/>
+    <w:family w:val="modern"/>
+    <w:pitch w:val="fixed"/>
+    <w:sig w:usb0="E00006FF" w:usb1="0000FCFF" w:usb2="00000001" w:usb3="00000000" w:csb0="0000019F" w:csb1="00000000"/>
+  </w:font>
   <w:font w:name="Calibri Light">
     <w:panose1 w:val="020F0302020204030204"/>
     <w:charset w:val="00"/>
@@ -7677,7 +9715,9 @@
   <w:rsids>
     <w:rsidRoot w:val="008D7EE6"/>
     <w:rsid w:val="00314B91"/>
+    <w:rsid w:val="0049363E"/>
     <w:rsid w:val="008D7EE6"/>
+    <w:rsid w:val="00CF23AB"/>
     <w:rsid w:val="00EA7E41"/>
   </w:rsids>
   <m:mathPr>
@@ -8138,6 +10178,10 @@
   <w:style w:type="paragraph" w:customStyle="1" w:styleId="6F12BEF86DB349D2859A7D19B4C310AF">
     <w:name w:val="6F12BEF86DB349D2859A7D19B4C310AF"/>
     <w:rsid w:val="008D7EE6"/>
+  </w:style>
+  <w:style w:type="paragraph" w:customStyle="1" w:styleId="324B4C7B95214837BB4A000C09797D55">
+    <w:name w:val="324B4C7B95214837BB4A000C09797D55"/>
+    <w:rsid w:val="00CF23AB"/>
   </w:style>
 </w:styles>
 </file>
@@ -9513,12 +11557,7 @@
 </file>
 
 <file path=customXml/item2.xml><?xml version="1.0" encoding="utf-8"?>
-<?mso-contentType ?>
-<FormTemplates xmlns="http://schemas.microsoft.com/sharepoint/v3/contenttype/forms">
-  <Display>DocumentLibraryForm</Display>
-  <Edit>DocumentLibraryForm</Edit>
-  <New>DocumentLibraryForm</New>
-</FormTemplates>
+<b:Sources xmlns:b="http://schemas.openxmlformats.org/officeDocument/2006/bibliography" xmlns="http://schemas.openxmlformats.org/officeDocument/2006/bibliography" SelectedStyle="\APASixthEditionOfficeOnline.xsl" StyleName="APA" Version="6"/>
 </file>
 
 <file path=customXml/item3.xml><?xml version="1.0" encoding="utf-8"?>
@@ -9531,7 +11570,12 @@
 </file>
 
 <file path=customXml/item4.xml><?xml version="1.0" encoding="utf-8"?>
-<b:Sources xmlns:b="http://schemas.openxmlformats.org/officeDocument/2006/bibliography" xmlns="http://schemas.openxmlformats.org/officeDocument/2006/bibliography" SelectedStyle="\APASixthEditionOfficeOnline.xsl" StyleName="APA" Version="6"/>
+<?mso-contentType ?>
+<FormTemplates xmlns="http://schemas.microsoft.com/sharepoint/v3/contenttype/forms">
+  <Display>DocumentLibraryForm</Display>
+  <Edit>DocumentLibraryForm</Edit>
+  <New>DocumentLibraryForm</New>
+</FormTemplates>
 </file>
 
 <file path=customXml/itemProps1.xml><?xml version="1.0" encoding="utf-8"?>
@@ -9554,9 +11598,9 @@
 </file>
 
 <file path=customXml/itemProps2.xml><?xml version="1.0" encoding="utf-8"?>
-<ds:datastoreItem xmlns:ds="http://schemas.openxmlformats.org/officeDocument/2006/customXml" ds:itemID="{F513D18B-2C73-4B92-9BB0-09733199523D}">
+<ds:datastoreItem xmlns:ds="http://schemas.openxmlformats.org/officeDocument/2006/customXml" ds:itemID="{470CFE71-4A65-4E8F-BE18-2EC888D5A15D}">
   <ds:schemaRefs>
-    <ds:schemaRef ds:uri="http://schemas.microsoft.com/sharepoint/v3/contenttype/forms"/>
+    <ds:schemaRef ds:uri="http://schemas.openxmlformats.org/officeDocument/2006/bibliography"/>
   </ds:schemaRefs>
 </ds:datastoreItem>
 </file>
@@ -9572,9 +11616,9 @@
 </file>
 
 <file path=customXml/itemProps4.xml><?xml version="1.0" encoding="utf-8"?>
-<ds:datastoreItem xmlns:ds="http://schemas.openxmlformats.org/officeDocument/2006/customXml" ds:itemID="{470CFE71-4A65-4E8F-BE18-2EC888D5A15D}">
+<ds:datastoreItem xmlns:ds="http://schemas.openxmlformats.org/officeDocument/2006/customXml" ds:itemID="{F513D18B-2C73-4B92-9BB0-09733199523D}">
   <ds:schemaRefs>
-    <ds:schemaRef ds:uri="http://schemas.openxmlformats.org/officeDocument/2006/bibliography"/>
+    <ds:schemaRef ds:uri="http://schemas.microsoft.com/sharepoint/v3/contenttype/forms"/>
   </ds:schemaRefs>
 </ds:datastoreItem>
 </file>
</xml_diff>

<commit_message>
Report includes query screenshot
</commit_message>
<xml_diff>
--- a/Final Report - ETL Project - Brazilian ECommerce.docx
+++ b/Final Report - ETL Project - Brazilian ECommerce.docx
@@ -17025,10 +17025,75 @@
     </w:p>
     <w:p>
       <w:r>
+        <w:t>This simple query looks a the top products:</w:t>
+      </w:r>
+    </w:p>
+    <w:p/>
+    <w:p>
+      <w:r>
+        <w:rPr>
+          <w:noProof/>
+        </w:rPr>
+        <w:drawing>
+          <wp:inline distT="0" distB="0" distL="0" distR="0" wp14:anchorId="34A05ED7" wp14:editId="541659B2">
+            <wp:extent cx="5943600" cy="4864100"/>
+            <wp:effectExtent l="0" t="0" r="0" b="0"/>
+            <wp:docPr id="10" name="Picture 10"/>
+            <wp:cNvGraphicFramePr>
+              <a:graphicFrameLocks xmlns:a="http://schemas.openxmlformats.org/drawingml/2006/main" noChangeAspect="1"/>
+            </wp:cNvGraphicFramePr>
+            <a:graphic xmlns:a="http://schemas.openxmlformats.org/drawingml/2006/main">
+              <a:graphicData uri="http://schemas.openxmlformats.org/drawingml/2006/picture">
+                <pic:pic xmlns:pic="http://schemas.openxmlformats.org/drawingml/2006/picture">
+                  <pic:nvPicPr>
+                    <pic:cNvPr id="0" name="Picture 3"/>
+                    <pic:cNvPicPr>
+                      <a:picLocks noChangeAspect="1" noChangeArrowheads="1"/>
+                    </pic:cNvPicPr>
+                  </pic:nvPicPr>
+                  <pic:blipFill>
+                    <a:blip r:embed="rId24">
+                      <a:extLst>
+                        <a:ext uri="{28A0092B-C50C-407E-A947-70E740481C1C}">
+                          <a14:useLocalDpi xmlns:a14="http://schemas.microsoft.com/office/drawing/2010/main" val="0"/>
+                        </a:ext>
+                      </a:extLst>
+                    </a:blip>
+                    <a:srcRect/>
+                    <a:stretch>
+                      <a:fillRect/>
+                    </a:stretch>
+                  </pic:blipFill>
+                  <pic:spPr bwMode="auto">
+                    <a:xfrm>
+                      <a:off x="0" y="0"/>
+                      <a:ext cx="5943600" cy="4864100"/>
+                    </a:xfrm>
+                    <a:prstGeom prst="rect">
+                      <a:avLst/>
+                    </a:prstGeom>
+                    <a:noFill/>
+                    <a:ln>
+                      <a:noFill/>
+                    </a:ln>
+                  </pic:spPr>
+                </pic:pic>
+              </a:graphicData>
+            </a:graphic>
+          </wp:inline>
+        </w:drawing>
+      </w:r>
+    </w:p>
+    <w:p/>
+    <w:p/>
+    <w:p>
+      <w:r>
+        <w:t xml:space="preserve">Wonna’ try?  </w:t>
+      </w:r>
+      <w:r>
         <w:t>Check it out at:</w:t>
       </w:r>
     </w:p>
-    <w:p/>
     <w:p>
       <w:r>
         <w:t>https://github.com/nt1983/Team-A-Kaggle_Brazilian_E_commerce.git</w:t>
@@ -17052,27 +17117,14 @@
       <w:r>
         <w:t xml:space="preserve">Figure </w:t>
       </w:r>
-      <w:r>
-        <w:fldChar w:fldCharType="begin"/>
-      </w:r>
-      <w:r>
-        <w:instrText xml:space="preserve"> SEQ Figure \* ARABIC </w:instrText>
-      </w:r>
-      <w:r>
-        <w:fldChar w:fldCharType="separate"/>
-      </w:r>
-      <w:r>
-        <w:rPr>
-          <w:noProof/>
-        </w:rPr>
-        <w:t>1</w:t>
-      </w:r>
-      <w:r>
-        <w:rPr>
-          <w:noProof/>
-        </w:rPr>
-        <w:fldChar w:fldCharType="end"/>
-      </w:r>
+      <w:fldSimple w:instr=" SEQ Figure \* ARABIC ">
+        <w:r>
+          <w:rPr>
+            <w:noProof/>
+          </w:rPr>
+          <w:t>1</w:t>
+        </w:r>
+      </w:fldSimple>
       <w:r>
         <w:t>: Schema</w:t>
       </w:r>
@@ -17101,7 +17153,7 @@
                     <pic:cNvPicPr/>
                   </pic:nvPicPr>
                   <pic:blipFill>
-                    <a:blip r:embed="rId24">
+                    <a:blip r:embed="rId25">
                       <a:extLst>
                         <a:ext uri="{28A0092B-C50C-407E-A947-70E740481C1C}">
                           <a14:useLocalDpi xmlns:a14="http://schemas.microsoft.com/office/drawing/2010/main" val="0"/>
@@ -17138,27 +17190,14 @@
         <w:lastRenderedPageBreak/>
         <w:t xml:space="preserve">Figure </w:t>
       </w:r>
-      <w:r>
-        <w:fldChar w:fldCharType="begin"/>
-      </w:r>
-      <w:r>
-        <w:instrText xml:space="preserve"> SEQ Figure \* ARABIC </w:instrText>
-      </w:r>
-      <w:r>
-        <w:fldChar w:fldCharType="separate"/>
-      </w:r>
-      <w:r>
-        <w:rPr>
-          <w:noProof/>
-        </w:rPr>
-        <w:t>2</w:t>
-      </w:r>
-      <w:r>
-        <w:rPr>
-          <w:noProof/>
-        </w:rPr>
-        <w:fldChar w:fldCharType="end"/>
-      </w:r>
+      <w:fldSimple w:instr=" SEQ Figure \* ARABIC ">
+        <w:r>
+          <w:rPr>
+            <w:noProof/>
+          </w:rPr>
+          <w:t>2</w:t>
+        </w:r>
+      </w:fldSimple>
       <w:r>
         <w:t>: Data Schema for Brazilian E-Commerce Public Dataset</w:t>
       </w:r>
@@ -17189,7 +17228,7 @@
                     </pic:cNvPicPr>
                   </pic:nvPicPr>
                   <pic:blipFill>
-                    <a:blip r:embed="rId25" cstate="print">
+                    <a:blip r:embed="rId26" cstate="print">
                       <a:extLst>
                         <a:ext uri="{28A0092B-C50C-407E-A947-70E740481C1C}">
                           <a14:useLocalDpi xmlns:a14="http://schemas.microsoft.com/office/drawing/2010/main" val="0"/>
@@ -17235,7 +17274,7 @@
         </w:rPr>
         <w:t xml:space="preserve">Source: </w:t>
       </w:r>
-      <w:hyperlink r:id="rId26" w:history="1">
+      <w:hyperlink r:id="rId27" w:history="1">
         <w:r>
           <w:rPr>
             <w:rStyle w:val="Hyperlink"/>
@@ -17263,27 +17302,14 @@
       <w:r>
         <w:t xml:space="preserve">Figure </w:t>
       </w:r>
-      <w:r>
-        <w:fldChar w:fldCharType="begin"/>
-      </w:r>
-      <w:r>
-        <w:instrText xml:space="preserve"> SEQ Figure \* ARABIC </w:instrText>
-      </w:r>
-      <w:r>
-        <w:fldChar w:fldCharType="separate"/>
-      </w:r>
-      <w:r>
-        <w:rPr>
-          <w:noProof/>
-        </w:rPr>
-        <w:t>3</w:t>
-      </w:r>
-      <w:r>
-        <w:rPr>
-          <w:noProof/>
-        </w:rPr>
-        <w:fldChar w:fldCharType="end"/>
-      </w:r>
+      <w:fldSimple w:instr=" SEQ Figure \* ARABIC ">
+        <w:r>
+          <w:rPr>
+            <w:noProof/>
+          </w:rPr>
+          <w:t>3</w:t>
+        </w:r>
+      </w:fldSimple>
       <w:r>
         <w:t>: Data Schema for Marketing Funnel Dataset</w:t>
       </w:r>
@@ -17318,7 +17344,7 @@
                     </pic:cNvPicPr>
                   </pic:nvPicPr>
                   <pic:blipFill>
-                    <a:blip r:embed="rId27" cstate="print">
+                    <a:blip r:embed="rId28" cstate="print">
                       <a:extLst>
                         <a:ext uri="{28A0092B-C50C-407E-A947-70E740481C1C}">
                           <a14:useLocalDpi xmlns:a14="http://schemas.microsoft.com/office/drawing/2010/main" val="0"/>
@@ -17548,25 +17574,51 @@
               <w:iCs/>
             </w:rPr>
           </w:pPr>
-          <w:fldSimple w:instr=" STYLEREF  Title  \* MERGEFORMAT ">
-            <w:r>
-              <w:rPr>
-                <w:noProof/>
-              </w:rPr>
-              <w:t>Brazilian E-Commerce</w:t>
-            </w:r>
-          </w:fldSimple>
+          <w:r>
+            <w:fldChar w:fldCharType="begin"/>
+          </w:r>
+          <w:r>
+            <w:instrText xml:space="preserve"> STYLEREF  Title  \* MERGEFORMAT </w:instrText>
+          </w:r>
+          <w:r>
+            <w:fldChar w:fldCharType="separate"/>
+          </w:r>
+          <w:r>
+            <w:rPr>
+              <w:noProof/>
+            </w:rPr>
+            <w:t>Brazilian E-Commerce</w:t>
+          </w:r>
+          <w:r>
+            <w:rPr>
+              <w:noProof/>
+            </w:rPr>
+            <w:fldChar w:fldCharType="end"/>
+          </w:r>
           <w:r>
             <w:t xml:space="preserve"> | </w:t>
           </w:r>
-          <w:fldSimple w:instr=" STYLEREF  Subtitle  \* MERGEFORMAT ">
-            <w:r>
-              <w:rPr>
-                <w:noProof/>
-              </w:rPr>
-              <w:t>Final Report Project 2: ETL</w:t>
-            </w:r>
-          </w:fldSimple>
+          <w:r>
+            <w:fldChar w:fldCharType="begin"/>
+          </w:r>
+          <w:r>
+            <w:instrText xml:space="preserve"> STYLEREF  Subtitle  \* MERGEFORMAT </w:instrText>
+          </w:r>
+          <w:r>
+            <w:fldChar w:fldCharType="separate"/>
+          </w:r>
+          <w:r>
+            <w:rPr>
+              <w:noProof/>
+            </w:rPr>
+            <w:t>Final Report Project 2: ETL</w:t>
+          </w:r>
+          <w:r>
+            <w:rPr>
+              <w:noProof/>
+            </w:rPr>
+            <w:fldChar w:fldCharType="end"/>
+          </w:r>
         </w:p>
       </w:tc>
       <w:tc>
@@ -21718,6 +21770,10 @@
 </file>
 
 <file path=customXml/item1.xml><?xml version="1.0" encoding="utf-8"?>
+<b:Sources xmlns:b="http://schemas.openxmlformats.org/officeDocument/2006/bibliography" xmlns="http://schemas.openxmlformats.org/officeDocument/2006/bibliography" SelectedStyle="\APASixthEditionOfficeOnline.xsl" StyleName="APA" Version="6"/>
+</file>
+
+<file path=customXml/item2.xml><?xml version="1.0" encoding="utf-8"?>
 <ct:contentTypeSchema xmlns:ct="http://schemas.microsoft.com/office/2006/metadata/contentType" xmlns:ma="http://schemas.microsoft.com/office/2006/metadata/properties/metaAttributes" ct:_="" ma:_="" ma:contentTypeName="Document" ma:contentTypeID="0x01010079F111ED35F8CC479449609E8A0923A6" ma:contentTypeVersion="12" ma:contentTypeDescription="Create a new document." ma:contentTypeScope="" ma:versionID="426e97fa315356fffbdcd9876fe988c2">
   <xsd:schema xmlns:xsd="http://www.w3.org/2001/XMLSchema" xmlns:xs="http://www.w3.org/2001/XMLSchema" xmlns:p="http://schemas.microsoft.com/office/2006/metadata/properties" xmlns:ns2="71af3243-3dd4-4a8d-8c0d-dd76da1f02a5" xmlns:ns3="16c05727-aa75-4e4a-9b5f-8a80a1165891" targetNamespace="http://schemas.microsoft.com/office/2006/metadata/properties" ma:root="true" ma:fieldsID="14b8f0def80e6d70ce3def20c90759ae" ns2:_="" ns3:_="">
     <xsd:import namespace="71af3243-3dd4-4a8d-8c0d-dd76da1f02a5"/>
@@ -21938,11 +21994,16 @@
 </ct:contentTypeSchema>
 </file>
 
-<file path=customXml/item2.xml><?xml version="1.0" encoding="utf-8"?>
-<b:Sources xmlns:b="http://schemas.openxmlformats.org/officeDocument/2006/bibliography" xmlns="http://schemas.openxmlformats.org/officeDocument/2006/bibliography" SelectedStyle="\APASixthEditionOfficeOnline.xsl" StyleName="APA" Version="6"/>
+<file path=customXml/item3.xml><?xml version="1.0" encoding="utf-8"?>
+<?mso-contentType ?>
+<FormTemplates xmlns="http://schemas.microsoft.com/sharepoint/v3/contenttype/forms">
+  <Display>DocumentLibraryForm</Display>
+  <Edit>DocumentLibraryForm</Edit>
+  <New>DocumentLibraryForm</New>
+</FormTemplates>
 </file>
 
-<file path=customXml/item3.xml><?xml version="1.0" encoding="utf-8"?>
+<file path=customXml/item4.xml><?xml version="1.0" encoding="utf-8"?>
 <p:properties xmlns:p="http://schemas.microsoft.com/office/2006/metadata/properties" xmlns:xsi="http://www.w3.org/2001/XMLSchema-instance" xmlns:pc="http://schemas.microsoft.com/office/infopath/2007/PartnerControls">
   <documentManagement>
     <Status xmlns="71af3243-3dd4-4a8d-8c0d-dd76da1f02a5">Not started</Status>
@@ -21951,16 +22012,15 @@
 </p:properties>
 </file>
 
-<file path=customXml/item4.xml><?xml version="1.0" encoding="utf-8"?>
-<?mso-contentType ?>
-<FormTemplates xmlns="http://schemas.microsoft.com/sharepoint/v3/contenttype/forms">
-  <Display>DocumentLibraryForm</Display>
-  <Edit>DocumentLibraryForm</Edit>
-  <New>DocumentLibraryForm</New>
-</FormTemplates>
+<file path=customXml/itemProps1.xml><?xml version="1.0" encoding="utf-8"?>
+<ds:datastoreItem xmlns:ds="http://schemas.openxmlformats.org/officeDocument/2006/customXml" ds:itemID="{470CFE71-4A65-4E8F-BE18-2EC888D5A15D}">
+  <ds:schemaRefs>
+    <ds:schemaRef ds:uri="http://schemas.openxmlformats.org/officeDocument/2006/bibliography"/>
+  </ds:schemaRefs>
+</ds:datastoreItem>
 </file>
 
-<file path=customXml/itemProps1.xml><?xml version="1.0" encoding="utf-8"?>
+<file path=customXml/itemProps2.xml><?xml version="1.0" encoding="utf-8"?>
 <ds:datastoreItem xmlns:ds="http://schemas.openxmlformats.org/officeDocument/2006/customXml" ds:itemID="{8E847A3D-948F-480B-B7E9-4639E8A12154}">
   <ds:schemaRefs>
     <ds:schemaRef ds:uri="http://schemas.microsoft.com/office/2006/metadata/contentType"/>
@@ -21979,15 +22039,15 @@
 </ds:datastoreItem>
 </file>
 
-<file path=customXml/itemProps2.xml><?xml version="1.0" encoding="utf-8"?>
-<ds:datastoreItem xmlns:ds="http://schemas.openxmlformats.org/officeDocument/2006/customXml" ds:itemID="{470CFE71-4A65-4E8F-BE18-2EC888D5A15D}">
+<file path=customXml/itemProps3.xml><?xml version="1.0" encoding="utf-8"?>
+<ds:datastoreItem xmlns:ds="http://schemas.openxmlformats.org/officeDocument/2006/customXml" ds:itemID="{F513D18B-2C73-4B92-9BB0-09733199523D}">
   <ds:schemaRefs>
-    <ds:schemaRef ds:uri="http://schemas.openxmlformats.org/officeDocument/2006/bibliography"/>
+    <ds:schemaRef ds:uri="http://schemas.microsoft.com/sharepoint/v3/contenttype/forms"/>
   </ds:schemaRefs>
 </ds:datastoreItem>
 </file>
 
-<file path=customXml/itemProps3.xml><?xml version="1.0" encoding="utf-8"?>
+<file path=customXml/itemProps4.xml><?xml version="1.0" encoding="utf-8"?>
 <ds:datastoreItem xmlns:ds="http://schemas.openxmlformats.org/officeDocument/2006/customXml" ds:itemID="{8F3AB56E-E1EB-4234-B256-5A748EBCB684}">
   <ds:schemaRefs>
     <ds:schemaRef ds:uri="http://schemas.microsoft.com/office/2006/metadata/properties"/>
@@ -21995,12 +22055,4 @@
     <ds:schemaRef ds:uri="71af3243-3dd4-4a8d-8c0d-dd76da1f02a5"/>
   </ds:schemaRefs>
 </ds:datastoreItem>
-</file>
-
-<file path=customXml/itemProps4.xml><?xml version="1.0" encoding="utf-8"?>
-<ds:datastoreItem xmlns:ds="http://schemas.openxmlformats.org/officeDocument/2006/customXml" ds:itemID="{F513D18B-2C73-4B92-9BB0-09733199523D}">
-  <ds:schemaRefs>
-    <ds:schemaRef ds:uri="http://schemas.microsoft.com/sharepoint/v3/contenttype/forms"/>
-  </ds:schemaRefs>
-</ds:datastoreItem>
 </file>
</xml_diff>

<commit_message>
Corrected subtitle on cover
</commit_message>
<xml_diff>
--- a/Final Report - ETL Project - Brazilian ECommerce.docx
+++ b/Final Report - ETL Project - Brazilian ECommerce.docx
@@ -175,13 +175,16 @@
               <w:pStyle w:val="Subtitle"/>
             </w:pPr>
             <w:r>
-              <w:t xml:space="preserve">Final Report </w:t>
+              <w:t>Final Report</w:t>
             </w:r>
             <w:r>
-              <w:t>Project</w:t>
+              <w:t xml:space="preserve"> for </w:t>
             </w:r>
             <w:r>
-              <w:t xml:space="preserve"> 2: ETL</w:t>
+              <w:t>ETL</w:t>
+            </w:r>
+            <w:r>
+              <w:t xml:space="preserve"> Project</w:t>
             </w:r>
           </w:p>
           <w:p>
@@ -17117,14 +17120,27 @@
       <w:r>
         <w:t xml:space="preserve">Figure </w:t>
       </w:r>
-      <w:fldSimple w:instr=" SEQ Figure \* ARABIC ">
-        <w:r>
-          <w:rPr>
-            <w:noProof/>
-          </w:rPr>
-          <w:t>1</w:t>
-        </w:r>
-      </w:fldSimple>
+      <w:r>
+        <w:fldChar w:fldCharType="begin"/>
+      </w:r>
+      <w:r>
+        <w:instrText xml:space="preserve"> SEQ Figure \* ARABIC </w:instrText>
+      </w:r>
+      <w:r>
+        <w:fldChar w:fldCharType="separate"/>
+      </w:r>
+      <w:r>
+        <w:rPr>
+          <w:noProof/>
+        </w:rPr>
+        <w:t>1</w:t>
+      </w:r>
+      <w:r>
+        <w:rPr>
+          <w:noProof/>
+        </w:rPr>
+        <w:fldChar w:fldCharType="end"/>
+      </w:r>
       <w:r>
         <w:t>: Schema</w:t>
       </w:r>
@@ -17190,14 +17206,27 @@
         <w:lastRenderedPageBreak/>
         <w:t xml:space="preserve">Figure </w:t>
       </w:r>
-      <w:fldSimple w:instr=" SEQ Figure \* ARABIC ">
-        <w:r>
-          <w:rPr>
-            <w:noProof/>
-          </w:rPr>
-          <w:t>2</w:t>
-        </w:r>
-      </w:fldSimple>
+      <w:r>
+        <w:fldChar w:fldCharType="begin"/>
+      </w:r>
+      <w:r>
+        <w:instrText xml:space="preserve"> SEQ Figure \* ARABIC </w:instrText>
+      </w:r>
+      <w:r>
+        <w:fldChar w:fldCharType="separate"/>
+      </w:r>
+      <w:r>
+        <w:rPr>
+          <w:noProof/>
+        </w:rPr>
+        <w:t>2</w:t>
+      </w:r>
+      <w:r>
+        <w:rPr>
+          <w:noProof/>
+        </w:rPr>
+        <w:fldChar w:fldCharType="end"/>
+      </w:r>
       <w:r>
         <w:t>: Data Schema for Brazilian E-Commerce Public Dataset</w:t>
       </w:r>
@@ -17302,14 +17331,27 @@
       <w:r>
         <w:t xml:space="preserve">Figure </w:t>
       </w:r>
-      <w:fldSimple w:instr=" SEQ Figure \* ARABIC ">
-        <w:r>
-          <w:rPr>
-            <w:noProof/>
-          </w:rPr>
-          <w:t>3</w:t>
-        </w:r>
-      </w:fldSimple>
+      <w:r>
+        <w:fldChar w:fldCharType="begin"/>
+      </w:r>
+      <w:r>
+        <w:instrText xml:space="preserve"> SEQ Figure \* ARABIC </w:instrText>
+      </w:r>
+      <w:r>
+        <w:fldChar w:fldCharType="separate"/>
+      </w:r>
+      <w:r>
+        <w:rPr>
+          <w:noProof/>
+        </w:rPr>
+        <w:t>3</w:t>
+      </w:r>
+      <w:r>
+        <w:rPr>
+          <w:noProof/>
+        </w:rPr>
+        <w:fldChar w:fldCharType="end"/>
+      </w:r>
       <w:r>
         <w:t>: Data Schema for Marketing Funnel Dataset</w:t>
       </w:r>
@@ -17574,51 +17616,25 @@
               <w:iCs/>
             </w:rPr>
           </w:pPr>
-          <w:r>
-            <w:fldChar w:fldCharType="begin"/>
-          </w:r>
-          <w:r>
-            <w:instrText xml:space="preserve"> STYLEREF  Title  \* MERGEFORMAT </w:instrText>
-          </w:r>
-          <w:r>
-            <w:fldChar w:fldCharType="separate"/>
-          </w:r>
-          <w:r>
-            <w:rPr>
-              <w:noProof/>
-            </w:rPr>
-            <w:t>Brazilian E-Commerce</w:t>
-          </w:r>
-          <w:r>
-            <w:rPr>
-              <w:noProof/>
-            </w:rPr>
-            <w:fldChar w:fldCharType="end"/>
-          </w:r>
+          <w:fldSimple w:instr=" STYLEREF  Title  \* MERGEFORMAT ">
+            <w:r>
+              <w:rPr>
+                <w:noProof/>
+              </w:rPr>
+              <w:t>Brazilian E-Commerce</w:t>
+            </w:r>
+          </w:fldSimple>
           <w:r>
             <w:t xml:space="preserve"> | </w:t>
           </w:r>
-          <w:r>
-            <w:fldChar w:fldCharType="begin"/>
-          </w:r>
-          <w:r>
-            <w:instrText xml:space="preserve"> STYLEREF  Subtitle  \* MERGEFORMAT </w:instrText>
-          </w:r>
-          <w:r>
-            <w:fldChar w:fldCharType="separate"/>
-          </w:r>
-          <w:r>
-            <w:rPr>
-              <w:noProof/>
-            </w:rPr>
-            <w:t>Final Report Project 2: ETL</w:t>
-          </w:r>
-          <w:r>
-            <w:rPr>
-              <w:noProof/>
-            </w:rPr>
-            <w:fldChar w:fldCharType="end"/>
-          </w:r>
+          <w:fldSimple w:instr=" STYLEREF  Subtitle  \* MERGEFORMAT ">
+            <w:r>
+              <w:rPr>
+                <w:noProof/>
+              </w:rPr>
+              <w:t>Final Report for ETL Project</w:t>
+            </w:r>
+          </w:fldSimple>
         </w:p>
       </w:tc>
       <w:tc>
@@ -21770,10 +21786,6 @@
 </file>
 
 <file path=customXml/item1.xml><?xml version="1.0" encoding="utf-8"?>
-<b:Sources xmlns:b="http://schemas.openxmlformats.org/officeDocument/2006/bibliography" xmlns="http://schemas.openxmlformats.org/officeDocument/2006/bibliography" SelectedStyle="\APASixthEditionOfficeOnline.xsl" StyleName="APA" Version="6"/>
-</file>
-
-<file path=customXml/item2.xml><?xml version="1.0" encoding="utf-8"?>
 <ct:contentTypeSchema xmlns:ct="http://schemas.microsoft.com/office/2006/metadata/contentType" xmlns:ma="http://schemas.microsoft.com/office/2006/metadata/properties/metaAttributes" ct:_="" ma:_="" ma:contentTypeName="Document" ma:contentTypeID="0x01010079F111ED35F8CC479449609E8A0923A6" ma:contentTypeVersion="12" ma:contentTypeDescription="Create a new document." ma:contentTypeScope="" ma:versionID="426e97fa315356fffbdcd9876fe988c2">
   <xsd:schema xmlns:xsd="http://www.w3.org/2001/XMLSchema" xmlns:xs="http://www.w3.org/2001/XMLSchema" xmlns:p="http://schemas.microsoft.com/office/2006/metadata/properties" xmlns:ns2="71af3243-3dd4-4a8d-8c0d-dd76da1f02a5" xmlns:ns3="16c05727-aa75-4e4a-9b5f-8a80a1165891" targetNamespace="http://schemas.microsoft.com/office/2006/metadata/properties" ma:root="true" ma:fieldsID="14b8f0def80e6d70ce3def20c90759ae" ns2:_="" ns3:_="">
     <xsd:import namespace="71af3243-3dd4-4a8d-8c0d-dd76da1f02a5"/>
@@ -21994,7 +22006,20 @@
 </ct:contentTypeSchema>
 </file>
 
+<file path=customXml/item2.xml><?xml version="1.0" encoding="utf-8"?>
+<b:Sources xmlns:b="http://schemas.openxmlformats.org/officeDocument/2006/bibliography" xmlns="http://schemas.openxmlformats.org/officeDocument/2006/bibliography" SelectedStyle="\APASixthEditionOfficeOnline.xsl" StyleName="APA" Version="6"/>
+</file>
+
 <file path=customXml/item3.xml><?xml version="1.0" encoding="utf-8"?>
+<p:properties xmlns:p="http://schemas.microsoft.com/office/2006/metadata/properties" xmlns:xsi="http://www.w3.org/2001/XMLSchema-instance" xmlns:pc="http://schemas.microsoft.com/office/infopath/2007/PartnerControls">
+  <documentManagement>
+    <Status xmlns="71af3243-3dd4-4a8d-8c0d-dd76da1f02a5">Not started</Status>
+    <MediaServiceKeyPoints xmlns="71af3243-3dd4-4a8d-8c0d-dd76da1f02a5" xsi:nil="true"/>
+  </documentManagement>
+</p:properties>
+</file>
+
+<file path=customXml/item4.xml><?xml version="1.0" encoding="utf-8"?>
 <?mso-contentType ?>
 <FormTemplates xmlns="http://schemas.microsoft.com/sharepoint/v3/contenttype/forms">
   <Display>DocumentLibraryForm</Display>
@@ -22003,24 +22028,7 @@
 </FormTemplates>
 </file>
 
-<file path=customXml/item4.xml><?xml version="1.0" encoding="utf-8"?>
-<p:properties xmlns:p="http://schemas.microsoft.com/office/2006/metadata/properties" xmlns:xsi="http://www.w3.org/2001/XMLSchema-instance" xmlns:pc="http://schemas.microsoft.com/office/infopath/2007/PartnerControls">
-  <documentManagement>
-    <Status xmlns="71af3243-3dd4-4a8d-8c0d-dd76da1f02a5">Not started</Status>
-    <MediaServiceKeyPoints xmlns="71af3243-3dd4-4a8d-8c0d-dd76da1f02a5" xsi:nil="true"/>
-  </documentManagement>
-</p:properties>
-</file>
-
 <file path=customXml/itemProps1.xml><?xml version="1.0" encoding="utf-8"?>
-<ds:datastoreItem xmlns:ds="http://schemas.openxmlformats.org/officeDocument/2006/customXml" ds:itemID="{470CFE71-4A65-4E8F-BE18-2EC888D5A15D}">
-  <ds:schemaRefs>
-    <ds:schemaRef ds:uri="http://schemas.openxmlformats.org/officeDocument/2006/bibliography"/>
-  </ds:schemaRefs>
-</ds:datastoreItem>
-</file>
-
-<file path=customXml/itemProps2.xml><?xml version="1.0" encoding="utf-8"?>
 <ds:datastoreItem xmlns:ds="http://schemas.openxmlformats.org/officeDocument/2006/customXml" ds:itemID="{8E847A3D-948F-480B-B7E9-4639E8A12154}">
   <ds:schemaRefs>
     <ds:schemaRef ds:uri="http://schemas.microsoft.com/office/2006/metadata/contentType"/>
@@ -22039,15 +22047,15 @@
 </ds:datastoreItem>
 </file>
 
-<file path=customXml/itemProps3.xml><?xml version="1.0" encoding="utf-8"?>
-<ds:datastoreItem xmlns:ds="http://schemas.openxmlformats.org/officeDocument/2006/customXml" ds:itemID="{F513D18B-2C73-4B92-9BB0-09733199523D}">
+<file path=customXml/itemProps2.xml><?xml version="1.0" encoding="utf-8"?>
+<ds:datastoreItem xmlns:ds="http://schemas.openxmlformats.org/officeDocument/2006/customXml" ds:itemID="{470CFE71-4A65-4E8F-BE18-2EC888D5A15D}">
   <ds:schemaRefs>
-    <ds:schemaRef ds:uri="http://schemas.microsoft.com/sharepoint/v3/contenttype/forms"/>
+    <ds:schemaRef ds:uri="http://schemas.openxmlformats.org/officeDocument/2006/bibliography"/>
   </ds:schemaRefs>
 </ds:datastoreItem>
 </file>
 
-<file path=customXml/itemProps4.xml><?xml version="1.0" encoding="utf-8"?>
+<file path=customXml/itemProps3.xml><?xml version="1.0" encoding="utf-8"?>
 <ds:datastoreItem xmlns:ds="http://schemas.openxmlformats.org/officeDocument/2006/customXml" ds:itemID="{8F3AB56E-E1EB-4234-B256-5A748EBCB684}">
   <ds:schemaRefs>
     <ds:schemaRef ds:uri="http://schemas.microsoft.com/office/2006/metadata/properties"/>
@@ -22055,4 +22063,12 @@
     <ds:schemaRef ds:uri="71af3243-3dd4-4a8d-8c0d-dd76da1f02a5"/>
   </ds:schemaRefs>
 </ds:datastoreItem>
+</file>
+
+<file path=customXml/itemProps4.xml><?xml version="1.0" encoding="utf-8"?>
+<ds:datastoreItem xmlns:ds="http://schemas.openxmlformats.org/officeDocument/2006/customXml" ds:itemID="{F513D18B-2C73-4B92-9BB0-09733199523D}">
+  <ds:schemaRefs>
+    <ds:schemaRef ds:uri="http://schemas.microsoft.com/sharepoint/v3/contenttype/forms"/>
+  </ds:schemaRefs>
+</ds:datastoreItem>
 </file>
</xml_diff>

<commit_message>
latest commit for doc file
</commit_message>
<xml_diff>
--- a/Final Report - ETL Project - Brazilian ECommerce.docx
+++ b/Final Report - ETL Project - Brazilian ECommerce.docx
@@ -253,8 +253,13 @@
               <w:t>An</w:t>
             </w:r>
             <w:r>
-              <w:t>nette Broeren</w:t>
+              <w:t xml:space="preserve">nette </w:t>
             </w:r>
+            <w:proofErr w:type="spellStart"/>
+            <w:r>
+              <w:t>Broeren</w:t>
+            </w:r>
+            <w:proofErr w:type="spellEnd"/>
           </w:p>
         </w:tc>
         <w:tc>
@@ -394,7 +399,15 @@
         <w:pStyle w:val="BodyText"/>
       </w:pPr>
       <w:r>
-        <w:t xml:space="preserve">The objective of this report is to describe the approach and process of transforming a dataset into a data warehouse for analytical purposes and business reporting.  For this project, Brazilian E-Commerce and marketing funnel datasets released by Olist Stores were used.  </w:t>
+        <w:t xml:space="preserve">The objective of this report is to describe the approach and process of transforming a dataset into a data warehouse for analytical purposes and business reporting.  For this project, Brazilian E-Commerce and marketing funnel datasets released by </w:t>
+      </w:r>
+      <w:proofErr w:type="spellStart"/>
+      <w:r>
+        <w:t>Olist</w:t>
+      </w:r>
+      <w:proofErr w:type="spellEnd"/>
+      <w:r>
+        <w:t xml:space="preserve"> Stores were used.  </w:t>
       </w:r>
     </w:p>
     <w:p>
@@ -458,7 +471,15 @@
         <w:t xml:space="preserve">for </w:t>
       </w:r>
       <w:r>
-        <w:t xml:space="preserve">contact to sell their products on Olist Store. The dataset has information </w:t>
+        <w:t xml:space="preserve">contact to sell their products on </w:t>
+      </w:r>
+      <w:proofErr w:type="spellStart"/>
+      <w:r>
+        <w:t>Olist</w:t>
+      </w:r>
+      <w:proofErr w:type="spellEnd"/>
+      <w:r>
+        <w:t xml:space="preserve"> Store. The dataset has information </w:t>
       </w:r>
       <w:r>
         <w:t xml:space="preserve">of approximately 8,000 </w:t>
@@ -585,7 +606,15 @@
         </w:numPr>
       </w:pPr>
       <w:r>
-        <w:t>Brazilian E-Commerce Public Dataset by Olist (</w:t>
+        <w:t xml:space="preserve">Brazilian E-Commerce Public Dataset by </w:t>
+      </w:r>
+      <w:proofErr w:type="spellStart"/>
+      <w:r>
+        <w:t>Olist</w:t>
+      </w:r>
+      <w:proofErr w:type="spellEnd"/>
+      <w:r>
+        <w:t xml:space="preserve"> (</w:t>
       </w:r>
       <w:hyperlink r:id="rId15" w:history="1">
         <w:r>
@@ -667,8 +696,13 @@
       </w:r>
       <w:r>
         <w:tab/>
-        <w:t>12 Uuid</w:t>
-      </w:r>
+        <w:t xml:space="preserve">12 </w:t>
+      </w:r>
+      <w:proofErr w:type="spellStart"/>
+      <w:r>
+        <w:t>Uuid</w:t>
+      </w:r>
+      <w:proofErr w:type="spellEnd"/>
     </w:p>
     <w:p>
       <w:pPr>
@@ -698,7 +732,15 @@
         </w:rPr>
       </w:pPr>
       <w:r>
-        <w:t>Marketing Funnel by Olist (</w:t>
+        <w:t xml:space="preserve">Marketing Funnel by </w:t>
+      </w:r>
+      <w:proofErr w:type="spellStart"/>
+      <w:r>
+        <w:t>Olist</w:t>
+      </w:r>
+      <w:proofErr w:type="spellEnd"/>
+      <w:r>
+        <w:t xml:space="preserve"> (</w:t>
       </w:r>
       <w:hyperlink r:id="rId16" w:history="1">
         <w:r>
@@ -788,8 +830,13 @@
         <w:t>6</w:t>
       </w:r>
       <w:r>
-        <w:t xml:space="preserve"> Uuid</w:t>
-      </w:r>
+        <w:t xml:space="preserve"> </w:t>
+      </w:r>
+      <w:proofErr w:type="spellStart"/>
+      <w:r>
+        <w:t>Uuid</w:t>
+      </w:r>
+      <w:proofErr w:type="spellEnd"/>
     </w:p>
     <w:p>
       <w:pPr>
@@ -811,9 +858,11 @@
       <w:r>
         <w:t xml:space="preserve"> </w:t>
       </w:r>
+      <w:proofErr w:type="spellStart"/>
       <w:r>
         <w:t>DateTime</w:t>
       </w:r>
+      <w:proofErr w:type="spellEnd"/>
     </w:p>
     <w:p>
       <w:pPr>
@@ -876,7 +925,15 @@
         <w:spacing w:before="120" w:after="120"/>
       </w:pPr>
       <w:r>
-        <w:t>Download the source files to a Github repository with branches for all team members</w:t>
+        <w:t xml:space="preserve">Download the source files to a </w:t>
+      </w:r>
+      <w:proofErr w:type="spellStart"/>
+      <w:r>
+        <w:t>Github</w:t>
+      </w:r>
+      <w:proofErr w:type="spellEnd"/>
+      <w:r>
+        <w:t xml:space="preserve"> repository with branches for all team members</w:t>
       </w:r>
     </w:p>
     <w:p>
@@ -888,8 +945,13 @@
         <w:spacing w:before="120" w:after="120"/>
       </w:pPr>
       <w:r>
-        <w:t>Create staging tables from the source files in PGAdmin</w:t>
-      </w:r>
+        <w:t xml:space="preserve">Create staging tables from the source files in </w:t>
+      </w:r>
+      <w:proofErr w:type="spellStart"/>
+      <w:r>
+        <w:t>PGAdmin</w:t>
+      </w:r>
+      <w:proofErr w:type="spellEnd"/>
     </w:p>
     <w:p>
       <w:pPr>
@@ -900,8 +962,34 @@
         <w:spacing w:before="120" w:after="120"/>
       </w:pPr>
       <w:r>
-        <w:t>Add 4 columns: Create-date, Created_by, Changed_date, Changed_by</w:t>
-      </w:r>
+        <w:t xml:space="preserve">Add 4 columns: Create-date, </w:t>
+      </w:r>
+      <w:proofErr w:type="spellStart"/>
+      <w:proofErr w:type="gramStart"/>
+      <w:r>
+        <w:t>Created</w:t>
+      </w:r>
+      <w:proofErr w:type="gramEnd"/>
+      <w:r>
+        <w:t>_by</w:t>
+      </w:r>
+      <w:proofErr w:type="spellEnd"/>
+      <w:r>
+        <w:t xml:space="preserve">, </w:t>
+      </w:r>
+      <w:proofErr w:type="spellStart"/>
+      <w:r>
+        <w:t>Changed_date</w:t>
+      </w:r>
+      <w:proofErr w:type="spellEnd"/>
+      <w:r>
+        <w:t xml:space="preserve">, </w:t>
+      </w:r>
+      <w:proofErr w:type="spellStart"/>
+      <w:r>
+        <w:t>Changed_by</w:t>
+      </w:r>
+      <w:proofErr w:type="spellEnd"/>
     </w:p>
     <w:p>
       <w:pPr>
@@ -987,8 +1075,13 @@
         <w:spacing w:before="120" w:after="120"/>
       </w:pPr>
       <w:r>
-        <w:t>Load reformatted tables into PGAdmin</w:t>
-      </w:r>
+        <w:t xml:space="preserve">Load reformatted tables into </w:t>
+      </w:r>
+      <w:proofErr w:type="spellStart"/>
+      <w:r>
+        <w:t>PGAdmin</w:t>
+      </w:r>
+      <w:proofErr w:type="spellEnd"/>
     </w:p>
     <w:p>
       <w:pPr>
@@ -1326,6 +1419,7 @@
                 <w:szCs w:val="20"/>
               </w:rPr>
             </w:pPr>
+            <w:proofErr w:type="spellStart"/>
             <w:r>
               <w:rPr>
                 <w:sz w:val="20"/>
@@ -1333,6 +1427,7 @@
               </w:rPr>
               <w:t>stg_olist_customer_dataset</w:t>
             </w:r>
+            <w:proofErr w:type="spellEnd"/>
           </w:p>
         </w:tc>
       </w:tr>
@@ -1443,6 +1538,7 @@
                 <w:szCs w:val="20"/>
               </w:rPr>
             </w:pPr>
+            <w:proofErr w:type="spellStart"/>
             <w:r>
               <w:rPr>
                 <w:sz w:val="20"/>
@@ -1450,6 +1546,7 @@
               </w:rPr>
               <w:t>stg_olist_geolocation_dataset</w:t>
             </w:r>
+            <w:proofErr w:type="spellEnd"/>
           </w:p>
         </w:tc>
       </w:tr>
@@ -1560,6 +1657,7 @@
                 <w:szCs w:val="20"/>
               </w:rPr>
             </w:pPr>
+            <w:proofErr w:type="spellStart"/>
             <w:r>
               <w:rPr>
                 <w:sz w:val="20"/>
@@ -1567,6 +1665,7 @@
               </w:rPr>
               <w:t>stg_olist_order_items_dataset</w:t>
             </w:r>
+            <w:proofErr w:type="spellEnd"/>
           </w:p>
         </w:tc>
       </w:tr>
@@ -1677,6 +1776,7 @@
                 <w:szCs w:val="20"/>
               </w:rPr>
             </w:pPr>
+            <w:proofErr w:type="spellStart"/>
             <w:r>
               <w:rPr>
                 <w:sz w:val="20"/>
@@ -1684,6 +1784,7 @@
               </w:rPr>
               <w:t>stg_olist_order_payments_dataset</w:t>
             </w:r>
+            <w:proofErr w:type="spellEnd"/>
           </w:p>
         </w:tc>
       </w:tr>
@@ -1794,6 +1895,7 @@
                 <w:szCs w:val="20"/>
               </w:rPr>
             </w:pPr>
+            <w:proofErr w:type="spellStart"/>
             <w:r>
               <w:rPr>
                 <w:sz w:val="20"/>
@@ -1801,6 +1903,7 @@
               </w:rPr>
               <w:t>stg_olist_order_reviews_dataset</w:t>
             </w:r>
+            <w:proofErr w:type="spellEnd"/>
           </w:p>
         </w:tc>
       </w:tr>
@@ -1911,6 +2014,7 @@
                 <w:szCs w:val="20"/>
               </w:rPr>
             </w:pPr>
+            <w:proofErr w:type="spellStart"/>
             <w:r>
               <w:rPr>
                 <w:sz w:val="20"/>
@@ -1918,6 +2022,7 @@
               </w:rPr>
               <w:t>stg_olist_orders_dataset</w:t>
             </w:r>
+            <w:proofErr w:type="spellEnd"/>
           </w:p>
         </w:tc>
       </w:tr>
@@ -2028,6 +2133,7 @@
                 <w:szCs w:val="20"/>
               </w:rPr>
             </w:pPr>
+            <w:proofErr w:type="spellStart"/>
             <w:r>
               <w:rPr>
                 <w:sz w:val="20"/>
@@ -2035,6 +2141,7 @@
               </w:rPr>
               <w:t>stg_olist_products_dataset</w:t>
             </w:r>
+            <w:proofErr w:type="spellEnd"/>
           </w:p>
         </w:tc>
       </w:tr>
@@ -2145,6 +2252,7 @@
                 <w:szCs w:val="20"/>
               </w:rPr>
             </w:pPr>
+            <w:proofErr w:type="spellStart"/>
             <w:r>
               <w:rPr>
                 <w:sz w:val="20"/>
@@ -2152,6 +2260,7 @@
               </w:rPr>
               <w:t>stg_olist_sellers_dataset</w:t>
             </w:r>
+            <w:proofErr w:type="spellEnd"/>
           </w:p>
         </w:tc>
       </w:tr>
@@ -2262,6 +2371,7 @@
                 <w:szCs w:val="20"/>
               </w:rPr>
             </w:pPr>
+            <w:proofErr w:type="spellStart"/>
             <w:r>
               <w:rPr>
                 <w:sz w:val="20"/>
@@ -2269,6 +2379,7 @@
               </w:rPr>
               <w:t>stg_product_category_name_translation</w:t>
             </w:r>
+            <w:proofErr w:type="spellEnd"/>
           </w:p>
         </w:tc>
       </w:tr>
@@ -2379,6 +2490,7 @@
                 <w:szCs w:val="20"/>
               </w:rPr>
             </w:pPr>
+            <w:proofErr w:type="spellStart"/>
             <w:r>
               <w:rPr>
                 <w:sz w:val="20"/>
@@ -2386,6 +2498,7 @@
               </w:rPr>
               <w:t>stg_olist_marketing_qualified_leads_dataset</w:t>
             </w:r>
+            <w:proofErr w:type="spellEnd"/>
           </w:p>
         </w:tc>
       </w:tr>
@@ -2496,6 +2609,7 @@
                 <w:szCs w:val="20"/>
               </w:rPr>
             </w:pPr>
+            <w:proofErr w:type="spellStart"/>
             <w:r>
               <w:rPr>
                 <w:sz w:val="20"/>
@@ -2503,6 +2617,7 @@
               </w:rPr>
               <w:t>stg_olist_closed_deals_dataset</w:t>
             </w:r>
+            <w:proofErr w:type="spellEnd"/>
           </w:p>
         </w:tc>
       </w:tr>
@@ -2538,8 +2653,21 @@
           <w:sz w:val="21"/>
           <w:szCs w:val="21"/>
         </w:rPr>
-        <w:t>-- Table: public.products</w:t>
-      </w:r>
+        <w:t>-- Table: </w:t>
+      </w:r>
+      <w:proofErr w:type="spellStart"/>
+      <w:proofErr w:type="gramStart"/>
+      <w:r>
+        <w:rPr>
+          <w:rFonts w:ascii="Consolas" w:eastAsia="Times New Roman" w:hAnsi="Consolas" w:cs="Times New Roman"/>
+          <w:color w:val="6A9955"/>
+          <w:sz w:val="21"/>
+          <w:szCs w:val="21"/>
+        </w:rPr>
+        <w:t>public.products</w:t>
+      </w:r>
+      <w:proofErr w:type="spellEnd"/>
+      <w:proofErr w:type="gramEnd"/>
     </w:p>
     <w:p>
       <w:pPr>
@@ -2636,6 +2764,8 @@
         </w:rPr>
         <w:t> </w:t>
       </w:r>
+      <w:proofErr w:type="spellStart"/>
+      <w:proofErr w:type="gramStart"/>
       <w:r>
         <w:rPr>
           <w:rFonts w:ascii="Consolas" w:eastAsia="Times New Roman" w:hAnsi="Consolas" w:cs="Times New Roman"/>
@@ -2663,6 +2793,8 @@
         </w:rPr>
         <w:t>products</w:t>
       </w:r>
+      <w:proofErr w:type="spellEnd"/>
+      <w:proofErr w:type="gramEnd"/>
       <w:r>
         <w:rPr>
           <w:rFonts w:ascii="Consolas" w:eastAsia="Times New Roman" w:hAnsi="Consolas" w:cs="Times New Roman"/>
@@ -2732,6 +2864,8 @@
         </w:rPr>
         <w:t> </w:t>
       </w:r>
+      <w:proofErr w:type="spellStart"/>
+      <w:proofErr w:type="gramStart"/>
       <w:r>
         <w:rPr>
           <w:rFonts w:ascii="Consolas" w:eastAsia="Times New Roman" w:hAnsi="Consolas" w:cs="Times New Roman"/>
@@ -2759,6 +2893,8 @@
         </w:rPr>
         <w:t>products</w:t>
       </w:r>
+      <w:proofErr w:type="spellEnd"/>
+      <w:proofErr w:type="gramEnd"/>
     </w:p>
     <w:p>
       <w:pPr>
@@ -2837,6 +2973,7 @@
         </w:rPr>
         <w:t> </w:t>
       </w:r>
+      <w:proofErr w:type="gramStart"/>
       <w:r>
         <w:rPr>
           <w:rFonts w:ascii="Consolas" w:eastAsia="Times New Roman" w:hAnsi="Consolas" w:cs="Times New Roman"/>
@@ -2855,6 +2992,7 @@
         </w:rPr>
         <w:t>(</w:t>
       </w:r>
+      <w:proofErr w:type="gramEnd"/>
       <w:r>
         <w:rPr>
           <w:rFonts w:ascii="Consolas" w:eastAsia="Times New Roman" w:hAnsi="Consolas" w:cs="Times New Roman"/>
@@ -3020,6 +3158,7 @@
         </w:rPr>
         <w:t> </w:t>
       </w:r>
+      <w:proofErr w:type="gramStart"/>
       <w:r>
         <w:rPr>
           <w:rFonts w:ascii="Consolas" w:eastAsia="Times New Roman" w:hAnsi="Consolas" w:cs="Times New Roman"/>
@@ -3038,6 +3177,7 @@
         </w:rPr>
         <w:t>(</w:t>
       </w:r>
+      <w:proofErr w:type="gramEnd"/>
       <w:r>
         <w:rPr>
           <w:rFonts w:ascii="Consolas" w:eastAsia="Times New Roman" w:hAnsi="Consolas" w:cs="Times New Roman"/>
@@ -3131,6 +3271,7 @@
         </w:rPr>
         <w:t>    </w:t>
       </w:r>
+      <w:proofErr w:type="spellStart"/>
       <w:r>
         <w:rPr>
           <w:rFonts w:ascii="Consolas" w:eastAsia="Times New Roman" w:hAnsi="Consolas" w:cs="Times New Roman"/>
@@ -3140,6 +3281,7 @@
         </w:rPr>
         <w:t>product_name_lenght</w:t>
       </w:r>
+      <w:proofErr w:type="spellEnd"/>
       <w:r>
         <w:rPr>
           <w:rFonts w:ascii="Consolas" w:eastAsia="Times New Roman" w:hAnsi="Consolas" w:cs="Times New Roman"/>
@@ -3188,6 +3330,7 @@
         </w:rPr>
         <w:t>    </w:t>
       </w:r>
+      <w:proofErr w:type="spellStart"/>
       <w:r>
         <w:rPr>
           <w:rFonts w:ascii="Consolas" w:eastAsia="Times New Roman" w:hAnsi="Consolas" w:cs="Times New Roman"/>
@@ -3197,6 +3340,7 @@
         </w:rPr>
         <w:t>product_description_lenght</w:t>
       </w:r>
+      <w:proofErr w:type="spellEnd"/>
       <w:r>
         <w:rPr>
           <w:rFonts w:ascii="Consolas" w:eastAsia="Times New Roman" w:hAnsi="Consolas" w:cs="Times New Roman"/>
@@ -3245,6 +3389,7 @@
         </w:rPr>
         <w:t>    </w:t>
       </w:r>
+      <w:proofErr w:type="spellStart"/>
       <w:r>
         <w:rPr>
           <w:rFonts w:ascii="Consolas" w:eastAsia="Times New Roman" w:hAnsi="Consolas" w:cs="Times New Roman"/>
@@ -3254,6 +3399,7 @@
         </w:rPr>
         <w:t>product_photos_qty</w:t>
       </w:r>
+      <w:proofErr w:type="spellEnd"/>
       <w:r>
         <w:rPr>
           <w:rFonts w:ascii="Consolas" w:eastAsia="Times New Roman" w:hAnsi="Consolas" w:cs="Times New Roman"/>
@@ -3302,6 +3448,7 @@
         </w:rPr>
         <w:t>    </w:t>
       </w:r>
+      <w:proofErr w:type="spellStart"/>
       <w:r>
         <w:rPr>
           <w:rFonts w:ascii="Consolas" w:eastAsia="Times New Roman" w:hAnsi="Consolas" w:cs="Times New Roman"/>
@@ -3311,6 +3458,7 @@
         </w:rPr>
         <w:t>product_weight_g</w:t>
       </w:r>
+      <w:proofErr w:type="spellEnd"/>
       <w:r>
         <w:rPr>
           <w:rFonts w:ascii="Consolas" w:eastAsia="Times New Roman" w:hAnsi="Consolas" w:cs="Times New Roman"/>
@@ -3359,6 +3507,7 @@
         </w:rPr>
         <w:t>    </w:t>
       </w:r>
+      <w:proofErr w:type="spellStart"/>
       <w:r>
         <w:rPr>
           <w:rFonts w:ascii="Consolas" w:eastAsia="Times New Roman" w:hAnsi="Consolas" w:cs="Times New Roman"/>
@@ -3368,6 +3517,7 @@
         </w:rPr>
         <w:t>product_length_cm</w:t>
       </w:r>
+      <w:proofErr w:type="spellEnd"/>
       <w:r>
         <w:rPr>
           <w:rFonts w:ascii="Consolas" w:eastAsia="Times New Roman" w:hAnsi="Consolas" w:cs="Times New Roman"/>
@@ -3416,6 +3566,7 @@
         </w:rPr>
         <w:t>    </w:t>
       </w:r>
+      <w:proofErr w:type="spellStart"/>
       <w:r>
         <w:rPr>
           <w:rFonts w:ascii="Consolas" w:eastAsia="Times New Roman" w:hAnsi="Consolas" w:cs="Times New Roman"/>
@@ -3425,6 +3576,7 @@
         </w:rPr>
         <w:t>product_height_cm</w:t>
       </w:r>
+      <w:proofErr w:type="spellEnd"/>
       <w:r>
         <w:rPr>
           <w:rFonts w:ascii="Consolas" w:eastAsia="Times New Roman" w:hAnsi="Consolas" w:cs="Times New Roman"/>
@@ -3473,6 +3625,7 @@
         </w:rPr>
         <w:t>    </w:t>
       </w:r>
+      <w:proofErr w:type="spellStart"/>
       <w:r>
         <w:rPr>
           <w:rFonts w:ascii="Consolas" w:eastAsia="Times New Roman" w:hAnsi="Consolas" w:cs="Times New Roman"/>
@@ -3482,6 +3635,7 @@
         </w:rPr>
         <w:t>product_width_cm</w:t>
       </w:r>
+      <w:proofErr w:type="spellEnd"/>
       <w:r>
         <w:rPr>
           <w:rFonts w:ascii="Consolas" w:eastAsia="Times New Roman" w:hAnsi="Consolas" w:cs="Times New Roman"/>
@@ -3623,6 +3777,7 @@
         </w:rPr>
         <w:t> </w:t>
       </w:r>
+      <w:proofErr w:type="gramStart"/>
       <w:r>
         <w:rPr>
           <w:rFonts w:ascii="Consolas" w:eastAsia="Times New Roman" w:hAnsi="Consolas" w:cs="Times New Roman"/>
@@ -3641,6 +3796,7 @@
         </w:rPr>
         <w:t>(</w:t>
       </w:r>
+      <w:proofErr w:type="gramEnd"/>
       <w:r>
         <w:rPr>
           <w:rFonts w:ascii="Consolas" w:eastAsia="Times New Roman" w:hAnsi="Consolas" w:cs="Times New Roman"/>
@@ -3827,6 +3983,7 @@
         </w:rPr>
         <w:t> </w:t>
       </w:r>
+      <w:proofErr w:type="gramStart"/>
       <w:r>
         <w:rPr>
           <w:rFonts w:ascii="Consolas" w:eastAsia="Times New Roman" w:hAnsi="Consolas" w:cs="Times New Roman"/>
@@ -3845,6 +4002,7 @@
         </w:rPr>
         <w:t>(</w:t>
       </w:r>
+      <w:proofErr w:type="gramEnd"/>
       <w:r>
         <w:rPr>
           <w:rFonts w:ascii="Consolas" w:eastAsia="Times New Roman" w:hAnsi="Consolas" w:cs="Times New Roman"/>
@@ -3956,6 +4114,7 @@
         </w:rPr>
         <w:t> </w:t>
       </w:r>
+      <w:proofErr w:type="spellStart"/>
       <w:r>
         <w:rPr>
           <w:rFonts w:ascii="Consolas" w:eastAsia="Times New Roman" w:hAnsi="Consolas" w:cs="Times New Roman"/>
@@ -3965,6 +4124,7 @@
         </w:rPr>
         <w:t>products_pkey</w:t>
       </w:r>
+      <w:proofErr w:type="spellEnd"/>
       <w:r>
         <w:rPr>
           <w:rFonts w:ascii="Consolas" w:eastAsia="Times New Roman" w:hAnsi="Consolas" w:cs="Times New Roman"/>
@@ -4010,6 +4170,7 @@
         </w:rPr>
         <w:t> (</w:t>
       </w:r>
+      <w:proofErr w:type="spellStart"/>
       <w:r>
         <w:rPr>
           <w:rFonts w:ascii="Consolas" w:eastAsia="Times New Roman" w:hAnsi="Consolas" w:cs="Times New Roman"/>
@@ -4019,6 +4180,7 @@
         </w:rPr>
         <w:t>product_id</w:t>
       </w:r>
+      <w:proofErr w:type="spellEnd"/>
       <w:r>
         <w:rPr>
           <w:rFonts w:ascii="Consolas" w:eastAsia="Times New Roman" w:hAnsi="Consolas" w:cs="Times New Roman"/>
@@ -4119,7 +4281,27 @@
           <w:sz w:val="21"/>
           <w:szCs w:val="21"/>
         </w:rPr>
-        <w:t>COPY stg_olist_customer_dataset (</w:t>
+        <w:t>COPY </w:t>
+      </w:r>
+      <w:proofErr w:type="spellStart"/>
+      <w:r>
+        <w:rPr>
+          <w:rFonts w:ascii="Consolas" w:eastAsia="Times New Roman" w:hAnsi="Consolas" w:cs="Times New Roman"/>
+          <w:color w:val="D4D4D4"/>
+          <w:sz w:val="21"/>
+          <w:szCs w:val="21"/>
+        </w:rPr>
+        <w:t>stg_olist_customer_dataset</w:t>
+      </w:r>
+      <w:proofErr w:type="spellEnd"/>
+      <w:r>
+        <w:rPr>
+          <w:rFonts w:ascii="Consolas" w:eastAsia="Times New Roman" w:hAnsi="Consolas" w:cs="Times New Roman"/>
+          <w:color w:val="D4D4D4"/>
+          <w:sz w:val="21"/>
+          <w:szCs w:val="21"/>
+        </w:rPr>
+        <w:t> (</w:t>
       </w:r>
     </w:p>
     <w:p>
@@ -4140,7 +4322,27 @@
           <w:sz w:val="21"/>
           <w:szCs w:val="21"/>
         </w:rPr>
-        <w:t>    customer_id,</w:t>
+        <w:t>    </w:t>
+      </w:r>
+      <w:proofErr w:type="spellStart"/>
+      <w:r>
+        <w:rPr>
+          <w:rFonts w:ascii="Consolas" w:eastAsia="Times New Roman" w:hAnsi="Consolas" w:cs="Times New Roman"/>
+          <w:color w:val="D4D4D4"/>
+          <w:sz w:val="21"/>
+          <w:szCs w:val="21"/>
+        </w:rPr>
+        <w:t>customer_id</w:t>
+      </w:r>
+      <w:proofErr w:type="spellEnd"/>
+      <w:r>
+        <w:rPr>
+          <w:rFonts w:ascii="Consolas" w:eastAsia="Times New Roman" w:hAnsi="Consolas" w:cs="Times New Roman"/>
+          <w:color w:val="D4D4D4"/>
+          <w:sz w:val="21"/>
+          <w:szCs w:val="21"/>
+        </w:rPr>
+        <w:t>,</w:t>
       </w:r>
     </w:p>
     <w:p>
@@ -4161,7 +4363,27 @@
           <w:sz w:val="21"/>
           <w:szCs w:val="21"/>
         </w:rPr>
-        <w:t>    customer_unique_id,</w:t>
+        <w:t>    </w:t>
+      </w:r>
+      <w:proofErr w:type="spellStart"/>
+      <w:r>
+        <w:rPr>
+          <w:rFonts w:ascii="Consolas" w:eastAsia="Times New Roman" w:hAnsi="Consolas" w:cs="Times New Roman"/>
+          <w:color w:val="D4D4D4"/>
+          <w:sz w:val="21"/>
+          <w:szCs w:val="21"/>
+        </w:rPr>
+        <w:t>customer_unique_id</w:t>
+      </w:r>
+      <w:proofErr w:type="spellEnd"/>
+      <w:r>
+        <w:rPr>
+          <w:rFonts w:ascii="Consolas" w:eastAsia="Times New Roman" w:hAnsi="Consolas" w:cs="Times New Roman"/>
+          <w:color w:val="D4D4D4"/>
+          <w:sz w:val="21"/>
+          <w:szCs w:val="21"/>
+        </w:rPr>
+        <w:t>,</w:t>
       </w:r>
     </w:p>
     <w:p>
@@ -4182,7 +4404,27 @@
           <w:sz w:val="21"/>
           <w:szCs w:val="21"/>
         </w:rPr>
-        <w:t>    customer_zip_code_prefix,</w:t>
+        <w:t>    </w:t>
+      </w:r>
+      <w:proofErr w:type="spellStart"/>
+      <w:r>
+        <w:rPr>
+          <w:rFonts w:ascii="Consolas" w:eastAsia="Times New Roman" w:hAnsi="Consolas" w:cs="Times New Roman"/>
+          <w:color w:val="D4D4D4"/>
+          <w:sz w:val="21"/>
+          <w:szCs w:val="21"/>
+        </w:rPr>
+        <w:t>customer_zip_code_prefix</w:t>
+      </w:r>
+      <w:proofErr w:type="spellEnd"/>
+      <w:r>
+        <w:rPr>
+          <w:rFonts w:ascii="Consolas" w:eastAsia="Times New Roman" w:hAnsi="Consolas" w:cs="Times New Roman"/>
+          <w:color w:val="D4D4D4"/>
+          <w:sz w:val="21"/>
+          <w:szCs w:val="21"/>
+        </w:rPr>
+        <w:t>,</w:t>
       </w:r>
     </w:p>
     <w:p>
@@ -4203,7 +4445,27 @@
           <w:sz w:val="21"/>
           <w:szCs w:val="21"/>
         </w:rPr>
-        <w:t>    customer_city,</w:t>
+        <w:t>    </w:t>
+      </w:r>
+      <w:proofErr w:type="spellStart"/>
+      <w:r>
+        <w:rPr>
+          <w:rFonts w:ascii="Consolas" w:eastAsia="Times New Roman" w:hAnsi="Consolas" w:cs="Times New Roman"/>
+          <w:color w:val="D4D4D4"/>
+          <w:sz w:val="21"/>
+          <w:szCs w:val="21"/>
+        </w:rPr>
+        <w:t>customer_city</w:t>
+      </w:r>
+      <w:proofErr w:type="spellEnd"/>
+      <w:r>
+        <w:rPr>
+          <w:rFonts w:ascii="Consolas" w:eastAsia="Times New Roman" w:hAnsi="Consolas" w:cs="Times New Roman"/>
+          <w:color w:val="D4D4D4"/>
+          <w:sz w:val="21"/>
+          <w:szCs w:val="21"/>
+        </w:rPr>
+        <w:t>,</w:t>
       </w:r>
     </w:p>
     <w:p>
@@ -4224,7 +4486,27 @@
           <w:sz w:val="21"/>
           <w:szCs w:val="21"/>
         </w:rPr>
-        <w:t>    customer_state)</w:t>
+        <w:t>    </w:t>
+      </w:r>
+      <w:proofErr w:type="spellStart"/>
+      <w:r>
+        <w:rPr>
+          <w:rFonts w:ascii="Consolas" w:eastAsia="Times New Roman" w:hAnsi="Consolas" w:cs="Times New Roman"/>
+          <w:color w:val="D4D4D4"/>
+          <w:sz w:val="21"/>
+          <w:szCs w:val="21"/>
+        </w:rPr>
+        <w:t>customer_state</w:t>
+      </w:r>
+      <w:proofErr w:type="spellEnd"/>
+      <w:r>
+        <w:rPr>
+          <w:rFonts w:ascii="Consolas" w:eastAsia="Times New Roman" w:hAnsi="Consolas" w:cs="Times New Roman"/>
+          <w:color w:val="D4D4D4"/>
+          <w:sz w:val="21"/>
+          <w:szCs w:val="21"/>
+        </w:rPr>
+        <w:t>)</w:t>
       </w:r>
     </w:p>
     <w:p>
@@ -4509,6 +4791,7 @@
                 <w:szCs w:val="22"/>
               </w:rPr>
             </w:pPr>
+            <w:proofErr w:type="spellStart"/>
             <w:r>
               <w:rPr>
                 <w:rFonts w:eastAsia="Times New Roman" w:cstheme="minorHAnsi"/>
@@ -4518,6 +4801,7 @@
               </w:rPr>
               <w:t>stg_olist_customer_dataset</w:t>
             </w:r>
+            <w:proofErr w:type="spellEnd"/>
           </w:p>
         </w:tc>
         <w:tc>
@@ -4636,6 +4920,7 @@
                 <w:szCs w:val="22"/>
               </w:rPr>
             </w:pPr>
+            <w:proofErr w:type="spellStart"/>
             <w:r>
               <w:rPr>
                 <w:rFonts w:eastAsia="Times New Roman" w:cstheme="minorHAnsi"/>
@@ -4645,6 +4930,7 @@
               </w:rPr>
               <w:t>stg_olist_geolocation_dataset</w:t>
             </w:r>
+            <w:proofErr w:type="spellEnd"/>
           </w:p>
         </w:tc>
         <w:tc>
@@ -4763,6 +5049,7 @@
                 <w:szCs w:val="22"/>
               </w:rPr>
             </w:pPr>
+            <w:proofErr w:type="spellStart"/>
             <w:r>
               <w:rPr>
                 <w:rFonts w:eastAsia="Times New Roman" w:cstheme="minorHAnsi"/>
@@ -4772,6 +5059,7 @@
               </w:rPr>
               <w:t>stg_olist_order_items_dataset</w:t>
             </w:r>
+            <w:proofErr w:type="spellEnd"/>
           </w:p>
         </w:tc>
         <w:tc>
@@ -4821,6 +5109,7 @@
                 <w:szCs w:val="22"/>
               </w:rPr>
             </w:pPr>
+            <w:proofErr w:type="spellStart"/>
             <w:r>
               <w:rPr>
                 <w:rFonts w:eastAsia="Times New Roman" w:cstheme="minorHAnsi"/>
@@ -4830,6 +5119,7 @@
               </w:rPr>
               <w:t>order_items</w:t>
             </w:r>
+            <w:proofErr w:type="spellEnd"/>
           </w:p>
         </w:tc>
       </w:tr>
@@ -4890,6 +5180,7 @@
                 <w:szCs w:val="22"/>
               </w:rPr>
             </w:pPr>
+            <w:proofErr w:type="spellStart"/>
             <w:r>
               <w:rPr>
                 <w:rFonts w:eastAsia="Times New Roman" w:cstheme="minorHAnsi"/>
@@ -4899,6 +5190,7 @@
               </w:rPr>
               <w:t>stg_olist_order_payments_dataset</w:t>
             </w:r>
+            <w:proofErr w:type="spellEnd"/>
           </w:p>
         </w:tc>
         <w:tc>
@@ -4948,6 +5240,7 @@
                 <w:szCs w:val="22"/>
               </w:rPr>
             </w:pPr>
+            <w:proofErr w:type="spellStart"/>
             <w:r>
               <w:rPr>
                 <w:rFonts w:eastAsia="Times New Roman" w:cstheme="minorHAnsi"/>
@@ -4957,6 +5250,7 @@
               </w:rPr>
               <w:t>order_payments</w:t>
             </w:r>
+            <w:proofErr w:type="spellEnd"/>
           </w:p>
         </w:tc>
       </w:tr>
@@ -5017,6 +5311,7 @@
                 <w:szCs w:val="22"/>
               </w:rPr>
             </w:pPr>
+            <w:proofErr w:type="spellStart"/>
             <w:r>
               <w:rPr>
                 <w:rFonts w:eastAsia="Times New Roman" w:cstheme="minorHAnsi"/>
@@ -5026,6 +5321,7 @@
               </w:rPr>
               <w:t>stg_olist_order_reviews_dataset</w:t>
             </w:r>
+            <w:proofErr w:type="spellEnd"/>
           </w:p>
         </w:tc>
         <w:tc>
@@ -5075,6 +5371,7 @@
                 <w:szCs w:val="22"/>
               </w:rPr>
             </w:pPr>
+            <w:proofErr w:type="spellStart"/>
             <w:r>
               <w:rPr>
                 <w:rFonts w:eastAsia="Times New Roman" w:cstheme="minorHAnsi"/>
@@ -5084,6 +5381,7 @@
               </w:rPr>
               <w:t>order_reviews</w:t>
             </w:r>
+            <w:proofErr w:type="spellEnd"/>
           </w:p>
         </w:tc>
       </w:tr>
@@ -5144,6 +5442,7 @@
                 <w:szCs w:val="22"/>
               </w:rPr>
             </w:pPr>
+            <w:proofErr w:type="spellStart"/>
             <w:r>
               <w:rPr>
                 <w:rFonts w:eastAsia="Times New Roman" w:cstheme="minorHAnsi"/>
@@ -5153,6 +5452,7 @@
               </w:rPr>
               <w:t>stg_olist_orders_dataset</w:t>
             </w:r>
+            <w:proofErr w:type="spellEnd"/>
           </w:p>
         </w:tc>
         <w:tc>
@@ -5271,6 +5571,7 @@
                 <w:szCs w:val="22"/>
               </w:rPr>
             </w:pPr>
+            <w:proofErr w:type="spellStart"/>
             <w:r>
               <w:rPr>
                 <w:rFonts w:eastAsia="Times New Roman" w:cstheme="minorHAnsi"/>
@@ -5280,6 +5581,7 @@
               </w:rPr>
               <w:t>stg_olist_products_dataset</w:t>
             </w:r>
+            <w:proofErr w:type="spellEnd"/>
           </w:p>
         </w:tc>
         <w:tc>
@@ -5398,6 +5700,7 @@
                 <w:szCs w:val="22"/>
               </w:rPr>
             </w:pPr>
+            <w:proofErr w:type="spellStart"/>
             <w:r>
               <w:rPr>
                 <w:rFonts w:eastAsia="Times New Roman" w:cstheme="minorHAnsi"/>
@@ -5407,6 +5710,7 @@
               </w:rPr>
               <w:t>stg_olist_sellers_dataset</w:t>
             </w:r>
+            <w:proofErr w:type="spellEnd"/>
           </w:p>
         </w:tc>
         <w:tc>
@@ -5525,6 +5829,7 @@
                 <w:szCs w:val="22"/>
               </w:rPr>
             </w:pPr>
+            <w:proofErr w:type="spellStart"/>
             <w:r>
               <w:rPr>
                 <w:rFonts w:eastAsia="Times New Roman" w:cstheme="minorHAnsi"/>
@@ -5534,6 +5839,7 @@
               </w:rPr>
               <w:t>stg_product_category_name_translation</w:t>
             </w:r>
+            <w:proofErr w:type="spellEnd"/>
           </w:p>
         </w:tc>
         <w:tc>
@@ -5583,6 +5889,7 @@
                 <w:szCs w:val="22"/>
               </w:rPr>
             </w:pPr>
+            <w:proofErr w:type="spellStart"/>
             <w:r>
               <w:rPr>
                 <w:rFonts w:eastAsia="Times New Roman" w:cstheme="minorHAnsi"/>
@@ -5592,6 +5899,7 @@
               </w:rPr>
               <w:t>prod_category</w:t>
             </w:r>
+            <w:proofErr w:type="spellEnd"/>
           </w:p>
         </w:tc>
       </w:tr>
@@ -5652,6 +5960,7 @@
                 <w:szCs w:val="22"/>
               </w:rPr>
             </w:pPr>
+            <w:proofErr w:type="spellStart"/>
             <w:r>
               <w:rPr>
                 <w:rFonts w:eastAsia="Times New Roman" w:cstheme="minorHAnsi"/>
@@ -5661,6 +5970,7 @@
               </w:rPr>
               <w:t>stg_olist_marketing_qualified_leads_dataset</w:t>
             </w:r>
+            <w:proofErr w:type="spellEnd"/>
           </w:p>
         </w:tc>
         <w:tc>
@@ -5710,6 +6020,7 @@
                 <w:szCs w:val="22"/>
               </w:rPr>
             </w:pPr>
+            <w:proofErr w:type="spellStart"/>
             <w:r>
               <w:rPr>
                 <w:rFonts w:eastAsia="Times New Roman" w:cstheme="minorHAnsi"/>
@@ -5719,6 +6030,7 @@
               </w:rPr>
               <w:t>mkt_leads</w:t>
             </w:r>
+            <w:proofErr w:type="spellEnd"/>
           </w:p>
         </w:tc>
       </w:tr>
@@ -5779,6 +6091,7 @@
                 <w:szCs w:val="22"/>
               </w:rPr>
             </w:pPr>
+            <w:proofErr w:type="spellStart"/>
             <w:r>
               <w:rPr>
                 <w:rFonts w:eastAsia="Times New Roman" w:cstheme="minorHAnsi"/>
@@ -5788,6 +6101,7 @@
               </w:rPr>
               <w:t>stg_olist_closed_deals_dataset</w:t>
             </w:r>
+            <w:proofErr w:type="spellEnd"/>
           </w:p>
         </w:tc>
         <w:tc>
@@ -5837,6 +6151,7 @@
                 <w:szCs w:val="22"/>
               </w:rPr>
             </w:pPr>
+            <w:proofErr w:type="spellStart"/>
             <w:r>
               <w:rPr>
                 <w:rFonts w:eastAsia="Times New Roman" w:cstheme="minorHAnsi"/>
@@ -5846,6 +6161,7 @@
               </w:rPr>
               <w:t>mkt_deals</w:t>
             </w:r>
+            <w:proofErr w:type="spellEnd"/>
           </w:p>
         </w:tc>
       </w:tr>
@@ -5875,7 +6191,20 @@
         <w:t xml:space="preserve">ource files contained columns with </w:t>
       </w:r>
       <w:r>
-        <w:t xml:space="preserve">dates formatted as date stamps showing date and time.  However, some columns showed a the time of </w:t>
+        <w:t xml:space="preserve">dates formatted as date stamps showing date and time.  However, some columns showed </w:t>
+      </w:r>
+      <w:proofErr w:type="spellStart"/>
+      <w:proofErr w:type="gramStart"/>
+      <w:r>
+        <w:t>a</w:t>
+      </w:r>
+      <w:proofErr w:type="spellEnd"/>
+      <w:r>
+        <w:t xml:space="preserve"> the</w:t>
+      </w:r>
+      <w:proofErr w:type="gramEnd"/>
+      <w:r>
+        <w:t xml:space="preserve"> time of </w:t>
       </w:r>
       <w:r>
         <w:t>0:00</w:t>
@@ -5933,8 +6262,13 @@
         <w:pStyle w:val="BodyText"/>
         <w:ind w:left="720"/>
       </w:pPr>
-      <w:r>
-        <w:t>Text(Date/ Time: “2018-10-10 13:10:23”</w:t>
+      <w:proofErr w:type="gramStart"/>
+      <w:r>
+        <w:t>Text(</w:t>
+      </w:r>
+      <w:proofErr w:type="gramEnd"/>
+      <w:r>
+        <w:t>Date/ Time: “2018-10-10 13:10:23”</w:t>
       </w:r>
     </w:p>
     <w:p>
@@ -5951,8 +6285,13 @@
         <w:pStyle w:val="BodyText"/>
         <w:ind w:left="720"/>
       </w:pPr>
-      <w:r>
-        <w:t>date_id: 20181010</w:t>
+      <w:proofErr w:type="spellStart"/>
+      <w:r>
+        <w:t>date_id</w:t>
+      </w:r>
+      <w:proofErr w:type="spellEnd"/>
+      <w:r>
+        <w:t>: 20181010</w:t>
       </w:r>
     </w:p>
     <w:p>
@@ -6004,22 +6343,84 @@
     </w:p>
     <w:p>
       <w:pPr>
-        <w:pStyle w:val="Heading3"/>
-      </w:pPr>
-      <w:r>
-        <w:t xml:space="preserve">Transfer text to date/time value using </w:t>
-      </w:r>
-    </w:p>
-    <w:p>
-      <w:pPr>
         <w:pStyle w:val="BodyText"/>
         <w:keepNext/>
       </w:pPr>
       <w:r>
         <w:rPr>
+          <w:noProof/>
+        </w:rPr>
+        <w:drawing>
+          <wp:inline distT="0" distB="0" distL="0" distR="0" wp14:anchorId="083CDFBA" wp14:editId="587DF364">
+            <wp:extent cx="5943600" cy="2533650"/>
+            <wp:effectExtent l="0" t="0" r="0" b="0"/>
+            <wp:docPr id="12" name="Picture 12"/>
+            <wp:cNvGraphicFramePr>
+              <a:graphicFrameLocks xmlns:a="http://schemas.openxmlformats.org/drawingml/2006/main" noChangeAspect="1"/>
+            </wp:cNvGraphicFramePr>
+            <a:graphic xmlns:a="http://schemas.openxmlformats.org/drawingml/2006/main">
+              <a:graphicData uri="http://schemas.openxmlformats.org/drawingml/2006/picture">
+                <pic:pic xmlns:pic="http://schemas.openxmlformats.org/drawingml/2006/picture">
+                  <pic:nvPicPr>
+                    <pic:cNvPr id="1" name=""/>
+                    <pic:cNvPicPr/>
+                  </pic:nvPicPr>
+                  <pic:blipFill>
+                    <a:blip r:embed="rId18"/>
+                    <a:stretch>
+                      <a:fillRect/>
+                    </a:stretch>
+                  </pic:blipFill>
+                  <pic:spPr>
+                    <a:xfrm>
+                      <a:off x="0" y="0"/>
+                      <a:ext cx="5943600" cy="2533650"/>
+                    </a:xfrm>
+                    <a:prstGeom prst="rect">
+                      <a:avLst/>
+                    </a:prstGeom>
+                  </pic:spPr>
+                </pic:pic>
+              </a:graphicData>
+            </a:graphic>
+          </wp:inline>
+        </w:drawing>
+      </w:r>
+    </w:p>
+    <w:p>
+      <w:pPr>
+        <w:pStyle w:val="Heading3"/>
+      </w:pPr>
+      <w:r>
+        <w:t xml:space="preserve">Transfer text to date/time value using </w:t>
+      </w:r>
+    </w:p>
+    <w:p>
+      <w:pPr>
+        <w:pStyle w:val="BodyText"/>
+        <w:keepNext/>
+      </w:pPr>
+      <w:proofErr w:type="spellStart"/>
+      <w:proofErr w:type="gramStart"/>
+      <w:r>
+        <w:rPr>
           <w:highlight w:val="lightGray"/>
         </w:rPr>
-        <w:t>dt.datetime.strptime(x, </w:t>
+        <w:t>dt.datetime</w:t>
+      </w:r>
+      <w:proofErr w:type="gramEnd"/>
+      <w:r>
+        <w:rPr>
+          <w:highlight w:val="lightGray"/>
+        </w:rPr>
+        <w:t>.strptime</w:t>
+      </w:r>
+      <w:proofErr w:type="spellEnd"/>
+      <w:r>
+        <w:rPr>
+          <w:highlight w:val="lightGray"/>
+        </w:rPr>
+        <w:t>(x, </w:t>
       </w:r>
       <w:r>
         <w:rPr>
@@ -6075,7 +6476,7 @@
                     </pic:cNvPicPr>
                   </pic:nvPicPr>
                   <pic:blipFill>
-                    <a:blip r:embed="rId18">
+                    <a:blip r:embed="rId19">
                       <a:extLst>
                         <a:ext uri="{28A0092B-C50C-407E-A947-70E740481C1C}">
                           <a14:useLocalDpi xmlns:a14="http://schemas.microsoft.com/office/drawing/2010/main" val="0"/>
@@ -6136,12 +6537,20 @@
           <w:color w:val="CE9178"/>
           <w:highlight w:val="lightGray"/>
         </w:rPr>
-        <w:t>'order_approved_at'</w:t>
-      </w:r>
-      <w:r>
-        <w:rPr>
+        <w:t>'order_approved_at</w:t>
+      </w:r>
+      <w:proofErr w:type="gramStart"/>
+      <w:r>
+        <w:rPr>
+          <w:color w:val="CE9178"/>
           <w:highlight w:val="lightGray"/>
         </w:rPr>
+        <w:t>'</w:t>
+      </w:r>
+      <w:r>
+        <w:rPr>
+          <w:highlight w:val="lightGray"/>
+        </w:rPr>
         <w:t>]</w:t>
       </w:r>
       <w:r>
@@ -6151,6 +6560,7 @@
         </w:rPr>
         <w:t>=</w:t>
       </w:r>
+      <w:proofErr w:type="gramEnd"/>
       <w:r>
         <w:rPr>
           <w:highlight w:val="lightGray"/>
@@ -6309,7 +6719,7 @@
                     </pic:cNvPicPr>
                   </pic:nvPicPr>
                   <pic:blipFill>
-                    <a:blip r:embed="rId19">
+                    <a:blip r:embed="rId20">
                       <a:extLst>
                         <a:ext uri="{28A0092B-C50C-407E-A947-70E740481C1C}">
                           <a14:useLocalDpi xmlns:a14="http://schemas.microsoft.com/office/drawing/2010/main" val="0"/>
@@ -6359,6 +6769,7 @@
           <w:szCs w:val="21"/>
         </w:rPr>
       </w:pPr>
+      <w:proofErr w:type="gramStart"/>
       <w:r>
         <w:rPr>
           <w:rFonts w:ascii="Consolas" w:eastAsia="Times New Roman" w:hAnsi="Consolas" w:cs="Times New Roman"/>
@@ -6377,7 +6788,40 @@
           <w:szCs w:val="21"/>
           <w:highlight w:val="lightGray"/>
         </w:rPr>
-        <w:t>(x[:x.find(</w:t>
+        <w:t>(</w:t>
+      </w:r>
+      <w:proofErr w:type="gramEnd"/>
+      <w:r>
+        <w:rPr>
+          <w:rFonts w:ascii="Consolas" w:eastAsia="Times New Roman" w:hAnsi="Consolas" w:cs="Times New Roman"/>
+          <w:color w:val="000000"/>
+          <w:sz w:val="21"/>
+          <w:szCs w:val="21"/>
+          <w:highlight w:val="lightGray"/>
+        </w:rPr>
+        <w:t>x[:</w:t>
+      </w:r>
+      <w:proofErr w:type="spellStart"/>
+      <w:r>
+        <w:rPr>
+          <w:rFonts w:ascii="Consolas" w:eastAsia="Times New Roman" w:hAnsi="Consolas" w:cs="Times New Roman"/>
+          <w:color w:val="000000"/>
+          <w:sz w:val="21"/>
+          <w:szCs w:val="21"/>
+          <w:highlight w:val="lightGray"/>
+        </w:rPr>
+        <w:t>x.find</w:t>
+      </w:r>
+      <w:proofErr w:type="spellEnd"/>
+      <w:r>
+        <w:rPr>
+          <w:rFonts w:ascii="Consolas" w:eastAsia="Times New Roman" w:hAnsi="Consolas" w:cs="Times New Roman"/>
+          <w:color w:val="000000"/>
+          <w:sz w:val="21"/>
+          <w:szCs w:val="21"/>
+          <w:highlight w:val="lightGray"/>
+        </w:rPr>
+        <w:t>(</w:t>
       </w:r>
       <w:r>
         <w:rPr>
@@ -6472,7 +6916,7 @@
                     </pic:cNvPicPr>
                   </pic:nvPicPr>
                   <pic:blipFill>
-                    <a:blip r:embed="rId20">
+                    <a:blip r:embed="rId21">
                       <a:extLst>
                         <a:ext uri="{28A0092B-C50C-407E-A947-70E740481C1C}">
                           <a14:useLocalDpi xmlns:a14="http://schemas.microsoft.com/office/drawing/2010/main" val="0"/>
@@ -6538,7 +6982,7 @@
                     </pic:cNvPicPr>
                   </pic:nvPicPr>
                   <pic:blipFill>
-                    <a:blip r:embed="rId21">
+                    <a:blip r:embed="rId22">
                       <a:extLst>
                         <a:ext uri="{28A0092B-C50C-407E-A947-70E740481C1C}">
                           <a14:useLocalDpi xmlns:a14="http://schemas.microsoft.com/office/drawing/2010/main" val="0"/>
@@ -6606,7 +7050,31 @@
           <w:szCs w:val="21"/>
           <w:highlight w:val="lightGray"/>
         </w:rPr>
-        <w:t>(x.strftime(</w:t>
+        <w:t>(</w:t>
+      </w:r>
+      <w:proofErr w:type="spellStart"/>
+      <w:proofErr w:type="gramStart"/>
+      <w:r>
+        <w:rPr>
+          <w:rFonts w:ascii="Consolas" w:eastAsia="Times New Roman" w:hAnsi="Consolas" w:cs="Times New Roman"/>
+          <w:color w:val="000000"/>
+          <w:sz w:val="21"/>
+          <w:szCs w:val="21"/>
+          <w:highlight w:val="lightGray"/>
+        </w:rPr>
+        <w:t>x.strftime</w:t>
+      </w:r>
+      <w:proofErr w:type="spellEnd"/>
+      <w:proofErr w:type="gramEnd"/>
+      <w:r>
+        <w:rPr>
+          <w:rFonts w:ascii="Consolas" w:eastAsia="Times New Roman" w:hAnsi="Consolas" w:cs="Times New Roman"/>
+          <w:color w:val="000000"/>
+          <w:sz w:val="21"/>
+          <w:szCs w:val="21"/>
+          <w:highlight w:val="lightGray"/>
+        </w:rPr>
+        <w:t>(</w:t>
       </w:r>
       <w:r>
         <w:rPr>
@@ -6616,7 +7084,18 @@
           <w:szCs w:val="21"/>
           <w:highlight w:val="lightGray"/>
         </w:rPr>
-        <w:t>'%Y%m</w:t>
+        <w:t>'%</w:t>
+      </w:r>
+      <w:proofErr w:type="spellStart"/>
+      <w:r>
+        <w:rPr>
+          <w:rFonts w:ascii="Consolas" w:eastAsia="Times New Roman" w:hAnsi="Consolas" w:cs="Times New Roman"/>
+          <w:color w:val="CE9178"/>
+          <w:sz w:val="21"/>
+          <w:szCs w:val="21"/>
+          <w:highlight w:val="lightGray"/>
+        </w:rPr>
+        <w:t>Y%m</w:t>
       </w:r>
       <w:r>
         <w:rPr>
@@ -6628,6 +7107,7 @@
         </w:rPr>
         <w:t>%d</w:t>
       </w:r>
+      <w:proofErr w:type="spellEnd"/>
       <w:r>
         <w:rPr>
           <w:rFonts w:ascii="Consolas" w:eastAsia="Times New Roman" w:hAnsi="Consolas" w:cs="Times New Roman"/>
@@ -6663,6 +7143,7 @@
         <w:rPr>
           <w:noProof/>
         </w:rPr>
+        <w:lastRenderedPageBreak/>
         <w:drawing>
           <wp:inline distT="0" distB="0" distL="0" distR="0" wp14:anchorId="3002068B" wp14:editId="58C1C09D">
             <wp:extent cx="5937250" cy="139700"/>
@@ -6681,7 +7162,7 @@
                     </pic:cNvPicPr>
                   </pic:nvPicPr>
                   <pic:blipFill>
-                    <a:blip r:embed="rId22">
+                    <a:blip r:embed="rId23">
                       <a:extLst>
                         <a:ext uri="{28A0092B-C50C-407E-A947-70E740481C1C}">
                           <a14:useLocalDpi xmlns:a14="http://schemas.microsoft.com/office/drawing/2010/main" val="0"/>
@@ -6718,6 +7199,119 @@
         <w:pStyle w:val="Heading2"/>
       </w:pPr>
       <w:r>
+        <w:rPr>
+          <w:noProof/>
+        </w:rPr>
+        <w:drawing>
+          <wp:inline distT="0" distB="0" distL="0" distR="0" wp14:anchorId="35903C7D" wp14:editId="68900C29">
+            <wp:extent cx="6628952" cy="2790092"/>
+            <wp:effectExtent l="0" t="0" r="635" b="0"/>
+            <wp:docPr id="9" name="Picture 9"/>
+            <wp:cNvGraphicFramePr>
+              <a:graphicFrameLocks xmlns:a="http://schemas.openxmlformats.org/drawingml/2006/main" noChangeAspect="1"/>
+            </wp:cNvGraphicFramePr>
+            <a:graphic xmlns:a="http://schemas.openxmlformats.org/drawingml/2006/main">
+              <a:graphicData uri="http://schemas.openxmlformats.org/drawingml/2006/picture">
+                <pic:pic xmlns:pic="http://schemas.openxmlformats.org/drawingml/2006/picture">
+                  <pic:nvPicPr>
+                    <pic:cNvPr id="0" name="Picture 1"/>
+                    <pic:cNvPicPr>
+                      <a:picLocks noChangeAspect="1" noChangeArrowheads="1"/>
+                    </pic:cNvPicPr>
+                  </pic:nvPicPr>
+                  <pic:blipFill>
+                    <a:blip r:embed="rId24">
+                      <a:extLst>
+                        <a:ext uri="{28A0092B-C50C-407E-A947-70E740481C1C}">
+                          <a14:useLocalDpi xmlns:a14="http://schemas.microsoft.com/office/drawing/2010/main" val="0"/>
+                        </a:ext>
+                      </a:extLst>
+                    </a:blip>
+                    <a:srcRect/>
+                    <a:stretch>
+                      <a:fillRect/>
+                    </a:stretch>
+                  </pic:blipFill>
+                  <pic:spPr bwMode="auto">
+                    <a:xfrm>
+                      <a:off x="0" y="0"/>
+                      <a:ext cx="6642842" cy="2795938"/>
+                    </a:xfrm>
+                    <a:prstGeom prst="rect">
+                      <a:avLst/>
+                    </a:prstGeom>
+                    <a:noFill/>
+                    <a:ln>
+                      <a:noFill/>
+                    </a:ln>
+                  </pic:spPr>
+                </pic:pic>
+              </a:graphicData>
+            </a:graphic>
+          </wp:inline>
+        </w:drawing>
+      </w:r>
+    </w:p>
+    <w:p>
+      <w:r>
+        <w:rPr>
+          <w:noProof/>
+        </w:rPr>
+        <w:drawing>
+          <wp:inline distT="0" distB="0" distL="0" distR="0" wp14:anchorId="480FDA1D" wp14:editId="20A83437">
+            <wp:extent cx="6604033" cy="2943503"/>
+            <wp:effectExtent l="0" t="0" r="6350" b="9525"/>
+            <wp:docPr id="11" name="Picture 11"/>
+            <wp:cNvGraphicFramePr>
+              <a:graphicFrameLocks xmlns:a="http://schemas.openxmlformats.org/drawingml/2006/main" noChangeAspect="1"/>
+            </wp:cNvGraphicFramePr>
+            <a:graphic xmlns:a="http://schemas.openxmlformats.org/drawingml/2006/main">
+              <a:graphicData uri="http://schemas.openxmlformats.org/drawingml/2006/picture">
+                <pic:pic xmlns:pic="http://schemas.openxmlformats.org/drawingml/2006/picture">
+                  <pic:nvPicPr>
+                    <pic:cNvPr id="0" name="Picture 2"/>
+                    <pic:cNvPicPr>
+                      <a:picLocks noChangeAspect="1" noChangeArrowheads="1"/>
+                    </pic:cNvPicPr>
+                  </pic:nvPicPr>
+                  <pic:blipFill>
+                    <a:blip r:embed="rId25">
+                      <a:extLst>
+                        <a:ext uri="{28A0092B-C50C-407E-A947-70E740481C1C}">
+                          <a14:useLocalDpi xmlns:a14="http://schemas.microsoft.com/office/drawing/2010/main" val="0"/>
+                        </a:ext>
+                      </a:extLst>
+                    </a:blip>
+                    <a:srcRect/>
+                    <a:stretch>
+                      <a:fillRect/>
+                    </a:stretch>
+                  </pic:blipFill>
+                  <pic:spPr bwMode="auto">
+                    <a:xfrm>
+                      <a:off x="0" y="0"/>
+                      <a:ext cx="6625959" cy="2953276"/>
+                    </a:xfrm>
+                    <a:prstGeom prst="rect">
+                      <a:avLst/>
+                    </a:prstGeom>
+                    <a:noFill/>
+                    <a:ln>
+                      <a:noFill/>
+                    </a:ln>
+                  </pic:spPr>
+                </pic:pic>
+              </a:graphicData>
+            </a:graphic>
+          </wp:inline>
+        </w:drawing>
+      </w:r>
+    </w:p>
+    <w:p>
+      <w:pPr>
+        <w:pStyle w:val="Heading2"/>
+      </w:pPr>
+      <w:r>
         <w:t>Date Dimension Table</w:t>
       </w:r>
     </w:p>
@@ -6726,7 +7320,15 @@
         <w:pStyle w:val="BodyText"/>
       </w:pPr>
       <w:r>
-        <w:t xml:space="preserve">The date dimension table was created as a tool to perform period-analysis using sql.  </w:t>
+        <w:t xml:space="preserve">The date dimension table was created as a tool to perform period-analysis using </w:t>
+      </w:r>
+      <w:proofErr w:type="spellStart"/>
+      <w:r>
+        <w:t>sql</w:t>
+      </w:r>
+      <w:proofErr w:type="spellEnd"/>
+      <w:r>
+        <w:t xml:space="preserve">.  </w:t>
       </w:r>
     </w:p>
     <w:p>
@@ -6862,6 +7464,7 @@
         </w:rPr>
         <w:t> </w:t>
       </w:r>
+      <w:proofErr w:type="spellStart"/>
       <w:r>
         <w:rPr>
           <w:rFonts w:ascii="Consolas" w:eastAsia="Times New Roman" w:hAnsi="Consolas" w:cs="Times New Roman"/>
@@ -6871,6 +7474,7 @@
         </w:rPr>
         <w:t>date_dim</w:t>
       </w:r>
+      <w:proofErr w:type="spellEnd"/>
       <w:r>
         <w:rPr>
           <w:rFonts w:ascii="Consolas" w:eastAsia="Times New Roman" w:hAnsi="Consolas" w:cs="Times New Roman"/>
@@ -6940,6 +7544,7 @@
         </w:rPr>
         <w:t> </w:t>
       </w:r>
+      <w:proofErr w:type="spellStart"/>
       <w:r>
         <w:rPr>
           <w:rFonts w:ascii="Consolas" w:eastAsia="Times New Roman" w:hAnsi="Consolas" w:cs="Times New Roman"/>
@@ -6949,6 +7554,7 @@
         </w:rPr>
         <w:t>date_dim</w:t>
       </w:r>
+      <w:proofErr w:type="spellEnd"/>
     </w:p>
     <w:p>
       <w:pPr>
@@ -6968,6 +7574,7 @@
           <w:sz w:val="21"/>
           <w:szCs w:val="21"/>
         </w:rPr>
+        <w:lastRenderedPageBreak/>
         <w:t>(</w:t>
       </w:r>
     </w:p>
@@ -6989,9 +7596,9 @@
           <w:sz w:val="21"/>
           <w:szCs w:val="21"/>
         </w:rPr>
-        <w:lastRenderedPageBreak/>
         <w:t>  </w:t>
       </w:r>
+      <w:proofErr w:type="spellStart"/>
       <w:r>
         <w:rPr>
           <w:rFonts w:ascii="Consolas" w:eastAsia="Times New Roman" w:hAnsi="Consolas" w:cs="Times New Roman"/>
@@ -7001,6 +7608,7 @@
         </w:rPr>
         <w:t>date_dim_id</w:t>
       </w:r>
+      <w:proofErr w:type="spellEnd"/>
       <w:r>
         <w:rPr>
           <w:rFonts w:ascii="Consolas" w:eastAsia="Times New Roman" w:hAnsi="Consolas" w:cs="Times New Roman"/>
@@ -7085,6 +7693,7 @@
         </w:rPr>
         <w:t>  </w:t>
       </w:r>
+      <w:proofErr w:type="spellStart"/>
       <w:r>
         <w:rPr>
           <w:rFonts w:ascii="Consolas" w:eastAsia="Times New Roman" w:hAnsi="Consolas" w:cs="Times New Roman"/>
@@ -7094,6 +7703,7 @@
         </w:rPr>
         <w:t>date_actual</w:t>
       </w:r>
+      <w:proofErr w:type="spellEnd"/>
       <w:r>
         <w:rPr>
           <w:rFonts w:ascii="Consolas" w:eastAsia="Times New Roman" w:hAnsi="Consolas" w:cs="Times New Roman"/>
@@ -7271,6 +7881,7 @@
         </w:rPr>
         <w:t>  </w:t>
       </w:r>
+      <w:proofErr w:type="spellStart"/>
       <w:r>
         <w:rPr>
           <w:rFonts w:ascii="Consolas" w:eastAsia="Times New Roman" w:hAnsi="Consolas" w:cs="Times New Roman"/>
@@ -7280,6 +7891,7 @@
         </w:rPr>
         <w:t>day_suffix</w:t>
       </w:r>
+      <w:proofErr w:type="spellEnd"/>
       <w:r>
         <w:rPr>
           <w:rFonts w:ascii="Consolas" w:eastAsia="Times New Roman" w:hAnsi="Consolas" w:cs="Times New Roman"/>
@@ -7289,6 +7901,7 @@
         </w:rPr>
         <w:t>               </w:t>
       </w:r>
+      <w:proofErr w:type="gramStart"/>
       <w:r>
         <w:rPr>
           <w:rFonts w:ascii="Consolas" w:eastAsia="Times New Roman" w:hAnsi="Consolas" w:cs="Times New Roman"/>
@@ -7307,6 +7920,7 @@
         </w:rPr>
         <w:t>(</w:t>
       </w:r>
+      <w:proofErr w:type="gramEnd"/>
       <w:r>
         <w:rPr>
           <w:rFonts w:ascii="Consolas" w:eastAsia="Times New Roman" w:hAnsi="Consolas" w:cs="Times New Roman"/>
@@ -7382,6 +7996,7 @@
         </w:rPr>
         <w:t>  </w:t>
       </w:r>
+      <w:proofErr w:type="spellStart"/>
       <w:r>
         <w:rPr>
           <w:rFonts w:ascii="Consolas" w:eastAsia="Times New Roman" w:hAnsi="Consolas" w:cs="Times New Roman"/>
@@ -7391,6 +8006,7 @@
         </w:rPr>
         <w:t>day_name</w:t>
       </w:r>
+      <w:proofErr w:type="spellEnd"/>
       <w:r>
         <w:rPr>
           <w:rFonts w:ascii="Consolas" w:eastAsia="Times New Roman" w:hAnsi="Consolas" w:cs="Times New Roman"/>
@@ -7400,6 +8016,7 @@
         </w:rPr>
         <w:t>                 </w:t>
       </w:r>
+      <w:proofErr w:type="gramStart"/>
       <w:r>
         <w:rPr>
           <w:rFonts w:ascii="Consolas" w:eastAsia="Times New Roman" w:hAnsi="Consolas" w:cs="Times New Roman"/>
@@ -7418,6 +8035,7 @@
         </w:rPr>
         <w:t>(</w:t>
       </w:r>
+      <w:proofErr w:type="gramEnd"/>
       <w:r>
         <w:rPr>
           <w:rFonts w:ascii="Consolas" w:eastAsia="Times New Roman" w:hAnsi="Consolas" w:cs="Times New Roman"/>
@@ -7493,6 +8111,7 @@
         </w:rPr>
         <w:t>  </w:t>
       </w:r>
+      <w:proofErr w:type="spellStart"/>
       <w:r>
         <w:rPr>
           <w:rFonts w:ascii="Consolas" w:eastAsia="Times New Roman" w:hAnsi="Consolas" w:cs="Times New Roman"/>
@@ -7502,6 +8121,7 @@
         </w:rPr>
         <w:t>day_of_week</w:t>
       </w:r>
+      <w:proofErr w:type="spellEnd"/>
       <w:r>
         <w:rPr>
           <w:rFonts w:ascii="Consolas" w:eastAsia="Times New Roman" w:hAnsi="Consolas" w:cs="Times New Roman"/>
@@ -7586,6 +8206,7 @@
         </w:rPr>
         <w:t>  </w:t>
       </w:r>
+      <w:proofErr w:type="spellStart"/>
       <w:r>
         <w:rPr>
           <w:rFonts w:ascii="Consolas" w:eastAsia="Times New Roman" w:hAnsi="Consolas" w:cs="Times New Roman"/>
@@ -7595,6 +8216,7 @@
         </w:rPr>
         <w:t>day_of_month</w:t>
       </w:r>
+      <w:proofErr w:type="spellEnd"/>
       <w:r>
         <w:rPr>
           <w:rFonts w:ascii="Consolas" w:eastAsia="Times New Roman" w:hAnsi="Consolas" w:cs="Times New Roman"/>
@@ -7679,6 +8301,7 @@
         </w:rPr>
         <w:t>  </w:t>
       </w:r>
+      <w:proofErr w:type="spellStart"/>
       <w:r>
         <w:rPr>
           <w:rFonts w:ascii="Consolas" w:eastAsia="Times New Roman" w:hAnsi="Consolas" w:cs="Times New Roman"/>
@@ -7688,6 +8311,7 @@
         </w:rPr>
         <w:t>day_of_quarter</w:t>
       </w:r>
+      <w:proofErr w:type="spellEnd"/>
       <w:r>
         <w:rPr>
           <w:rFonts w:ascii="Consolas" w:eastAsia="Times New Roman" w:hAnsi="Consolas" w:cs="Times New Roman"/>
@@ -7772,6 +8396,7 @@
         </w:rPr>
         <w:t>  </w:t>
       </w:r>
+      <w:proofErr w:type="spellStart"/>
       <w:r>
         <w:rPr>
           <w:rFonts w:ascii="Consolas" w:eastAsia="Times New Roman" w:hAnsi="Consolas" w:cs="Times New Roman"/>
@@ -7781,6 +8406,7 @@
         </w:rPr>
         <w:t>day_of_year</w:t>
       </w:r>
+      <w:proofErr w:type="spellEnd"/>
       <w:r>
         <w:rPr>
           <w:rFonts w:ascii="Consolas" w:eastAsia="Times New Roman" w:hAnsi="Consolas" w:cs="Times New Roman"/>
@@ -7865,6 +8491,7 @@
         </w:rPr>
         <w:t>  </w:t>
       </w:r>
+      <w:proofErr w:type="spellStart"/>
       <w:r>
         <w:rPr>
           <w:rFonts w:ascii="Consolas" w:eastAsia="Times New Roman" w:hAnsi="Consolas" w:cs="Times New Roman"/>
@@ -7874,6 +8501,7 @@
         </w:rPr>
         <w:t>week_of_month</w:t>
       </w:r>
+      <w:proofErr w:type="spellEnd"/>
       <w:r>
         <w:rPr>
           <w:rFonts w:ascii="Consolas" w:eastAsia="Times New Roman" w:hAnsi="Consolas" w:cs="Times New Roman"/>
@@ -7958,6 +8586,7 @@
         </w:rPr>
         <w:t>  </w:t>
       </w:r>
+      <w:proofErr w:type="spellStart"/>
       <w:r>
         <w:rPr>
           <w:rFonts w:ascii="Consolas" w:eastAsia="Times New Roman" w:hAnsi="Consolas" w:cs="Times New Roman"/>
@@ -7967,6 +8596,7 @@
         </w:rPr>
         <w:t>week_of_year</w:t>
       </w:r>
+      <w:proofErr w:type="spellEnd"/>
       <w:r>
         <w:rPr>
           <w:rFonts w:ascii="Consolas" w:eastAsia="Times New Roman" w:hAnsi="Consolas" w:cs="Times New Roman"/>
@@ -8051,6 +8681,7 @@
         </w:rPr>
         <w:t>  </w:t>
       </w:r>
+      <w:proofErr w:type="spellStart"/>
       <w:r>
         <w:rPr>
           <w:rFonts w:ascii="Consolas" w:eastAsia="Times New Roman" w:hAnsi="Consolas" w:cs="Times New Roman"/>
@@ -8060,6 +8691,7 @@
         </w:rPr>
         <w:t>week_of_year_iso</w:t>
       </w:r>
+      <w:proofErr w:type="spellEnd"/>
       <w:r>
         <w:rPr>
           <w:rFonts w:ascii="Consolas" w:eastAsia="Times New Roman" w:hAnsi="Consolas" w:cs="Times New Roman"/>
@@ -8069,6 +8701,7 @@
         </w:rPr>
         <w:t>         </w:t>
       </w:r>
+      <w:proofErr w:type="gramStart"/>
       <w:r>
         <w:rPr>
           <w:rFonts w:ascii="Consolas" w:eastAsia="Times New Roman" w:hAnsi="Consolas" w:cs="Times New Roman"/>
@@ -8087,6 +8720,7 @@
         </w:rPr>
         <w:t>(</w:t>
       </w:r>
+      <w:proofErr w:type="gramEnd"/>
       <w:r>
         <w:rPr>
           <w:rFonts w:ascii="Consolas" w:eastAsia="Times New Roman" w:hAnsi="Consolas" w:cs="Times New Roman"/>
@@ -8162,6 +8796,7 @@
         </w:rPr>
         <w:t>  </w:t>
       </w:r>
+      <w:proofErr w:type="spellStart"/>
       <w:r>
         <w:rPr>
           <w:rFonts w:ascii="Consolas" w:eastAsia="Times New Roman" w:hAnsi="Consolas" w:cs="Times New Roman"/>
@@ -8171,6 +8806,7 @@
         </w:rPr>
         <w:t>month_actual</w:t>
       </w:r>
+      <w:proofErr w:type="spellEnd"/>
       <w:r>
         <w:rPr>
           <w:rFonts w:ascii="Consolas" w:eastAsia="Times New Roman" w:hAnsi="Consolas" w:cs="Times New Roman"/>
@@ -8255,6 +8891,7 @@
         </w:rPr>
         <w:t>  </w:t>
       </w:r>
+      <w:proofErr w:type="spellStart"/>
       <w:r>
         <w:rPr>
           <w:rFonts w:ascii="Consolas" w:eastAsia="Times New Roman" w:hAnsi="Consolas" w:cs="Times New Roman"/>
@@ -8264,6 +8901,7 @@
         </w:rPr>
         <w:t>month_name</w:t>
       </w:r>
+      <w:proofErr w:type="spellEnd"/>
       <w:r>
         <w:rPr>
           <w:rFonts w:ascii="Consolas" w:eastAsia="Times New Roman" w:hAnsi="Consolas" w:cs="Times New Roman"/>
@@ -8273,6 +8911,7 @@
         </w:rPr>
         <w:t>               </w:t>
       </w:r>
+      <w:proofErr w:type="gramStart"/>
       <w:r>
         <w:rPr>
           <w:rFonts w:ascii="Consolas" w:eastAsia="Times New Roman" w:hAnsi="Consolas" w:cs="Times New Roman"/>
@@ -8291,6 +8930,7 @@
         </w:rPr>
         <w:t>(</w:t>
       </w:r>
+      <w:proofErr w:type="gramEnd"/>
       <w:r>
         <w:rPr>
           <w:rFonts w:ascii="Consolas" w:eastAsia="Times New Roman" w:hAnsi="Consolas" w:cs="Times New Roman"/>
@@ -8366,6 +9006,7 @@
         </w:rPr>
         <w:t>  </w:t>
       </w:r>
+      <w:proofErr w:type="spellStart"/>
       <w:r>
         <w:rPr>
           <w:rFonts w:ascii="Consolas" w:eastAsia="Times New Roman" w:hAnsi="Consolas" w:cs="Times New Roman"/>
@@ -8375,6 +9016,7 @@
         </w:rPr>
         <w:t>month_name_abbreviated</w:t>
       </w:r>
+      <w:proofErr w:type="spellEnd"/>
       <w:r>
         <w:rPr>
           <w:rFonts w:ascii="Consolas" w:eastAsia="Times New Roman" w:hAnsi="Consolas" w:cs="Times New Roman"/>
@@ -8384,6 +9026,7 @@
         </w:rPr>
         <w:t>   </w:t>
       </w:r>
+      <w:proofErr w:type="gramStart"/>
       <w:r>
         <w:rPr>
           <w:rFonts w:ascii="Consolas" w:eastAsia="Times New Roman" w:hAnsi="Consolas" w:cs="Times New Roman"/>
@@ -8402,6 +9045,7 @@
         </w:rPr>
         <w:t>(</w:t>
       </w:r>
+      <w:proofErr w:type="gramEnd"/>
       <w:r>
         <w:rPr>
           <w:rFonts w:ascii="Consolas" w:eastAsia="Times New Roman" w:hAnsi="Consolas" w:cs="Times New Roman"/>
@@ -8477,6 +9121,7 @@
         </w:rPr>
         <w:t>  </w:t>
       </w:r>
+      <w:proofErr w:type="spellStart"/>
       <w:r>
         <w:rPr>
           <w:rFonts w:ascii="Consolas" w:eastAsia="Times New Roman" w:hAnsi="Consolas" w:cs="Times New Roman"/>
@@ -8486,6 +9131,7 @@
         </w:rPr>
         <w:t>quarter_actual</w:t>
       </w:r>
+      <w:proofErr w:type="spellEnd"/>
       <w:r>
         <w:rPr>
           <w:rFonts w:ascii="Consolas" w:eastAsia="Times New Roman" w:hAnsi="Consolas" w:cs="Times New Roman"/>
@@ -8570,6 +9216,7 @@
         </w:rPr>
         <w:t>  </w:t>
       </w:r>
+      <w:proofErr w:type="spellStart"/>
       <w:r>
         <w:rPr>
           <w:rFonts w:ascii="Consolas" w:eastAsia="Times New Roman" w:hAnsi="Consolas" w:cs="Times New Roman"/>
@@ -8579,6 +9226,7 @@
         </w:rPr>
         <w:t>quarter_name</w:t>
       </w:r>
+      <w:proofErr w:type="spellEnd"/>
       <w:r>
         <w:rPr>
           <w:rFonts w:ascii="Consolas" w:eastAsia="Times New Roman" w:hAnsi="Consolas" w:cs="Times New Roman"/>
@@ -8588,6 +9236,7 @@
         </w:rPr>
         <w:t>             </w:t>
       </w:r>
+      <w:proofErr w:type="gramStart"/>
       <w:r>
         <w:rPr>
           <w:rFonts w:ascii="Consolas" w:eastAsia="Times New Roman" w:hAnsi="Consolas" w:cs="Times New Roman"/>
@@ -8606,6 +9255,7 @@
         </w:rPr>
         <w:t>(</w:t>
       </w:r>
+      <w:proofErr w:type="gramEnd"/>
       <w:r>
         <w:rPr>
           <w:rFonts w:ascii="Consolas" w:eastAsia="Times New Roman" w:hAnsi="Consolas" w:cs="Times New Roman"/>
@@ -8681,6 +9331,7 @@
         </w:rPr>
         <w:t>  </w:t>
       </w:r>
+      <w:proofErr w:type="spellStart"/>
       <w:r>
         <w:rPr>
           <w:rFonts w:ascii="Consolas" w:eastAsia="Times New Roman" w:hAnsi="Consolas" w:cs="Times New Roman"/>
@@ -8690,6 +9341,7 @@
         </w:rPr>
         <w:t>year_actual</w:t>
       </w:r>
+      <w:proofErr w:type="spellEnd"/>
       <w:r>
         <w:rPr>
           <w:rFonts w:ascii="Consolas" w:eastAsia="Times New Roman" w:hAnsi="Consolas" w:cs="Times New Roman"/>
@@ -8774,6 +9426,7 @@
         </w:rPr>
         <w:t>  </w:t>
       </w:r>
+      <w:proofErr w:type="spellStart"/>
       <w:r>
         <w:rPr>
           <w:rFonts w:ascii="Consolas" w:eastAsia="Times New Roman" w:hAnsi="Consolas" w:cs="Times New Roman"/>
@@ -8783,6 +9436,7 @@
         </w:rPr>
         <w:t>first_day_of_week</w:t>
       </w:r>
+      <w:proofErr w:type="spellEnd"/>
       <w:r>
         <w:rPr>
           <w:rFonts w:ascii="Consolas" w:eastAsia="Times New Roman" w:hAnsi="Consolas" w:cs="Times New Roman"/>
@@ -8867,6 +9521,7 @@
         </w:rPr>
         <w:t>  </w:t>
       </w:r>
+      <w:proofErr w:type="spellStart"/>
       <w:r>
         <w:rPr>
           <w:rFonts w:ascii="Consolas" w:eastAsia="Times New Roman" w:hAnsi="Consolas" w:cs="Times New Roman"/>
@@ -8876,6 +9531,7 @@
         </w:rPr>
         <w:t>last_day_of_week</w:t>
       </w:r>
+      <w:proofErr w:type="spellEnd"/>
       <w:r>
         <w:rPr>
           <w:rFonts w:ascii="Consolas" w:eastAsia="Times New Roman" w:hAnsi="Consolas" w:cs="Times New Roman"/>
@@ -8960,6 +9616,7 @@
         </w:rPr>
         <w:t>  </w:t>
       </w:r>
+      <w:proofErr w:type="spellStart"/>
       <w:r>
         <w:rPr>
           <w:rFonts w:ascii="Consolas" w:eastAsia="Times New Roman" w:hAnsi="Consolas" w:cs="Times New Roman"/>
@@ -8969,6 +9626,7 @@
         </w:rPr>
         <w:t>first_day_of_month</w:t>
       </w:r>
+      <w:proofErr w:type="spellEnd"/>
       <w:r>
         <w:rPr>
           <w:rFonts w:ascii="Consolas" w:eastAsia="Times New Roman" w:hAnsi="Consolas" w:cs="Times New Roman"/>
@@ -9053,6 +9711,7 @@
         </w:rPr>
         <w:t>  </w:t>
       </w:r>
+      <w:proofErr w:type="spellStart"/>
       <w:r>
         <w:rPr>
           <w:rFonts w:ascii="Consolas" w:eastAsia="Times New Roman" w:hAnsi="Consolas" w:cs="Times New Roman"/>
@@ -9062,6 +9721,7 @@
         </w:rPr>
         <w:t>last_day_of_month</w:t>
       </w:r>
+      <w:proofErr w:type="spellEnd"/>
       <w:r>
         <w:rPr>
           <w:rFonts w:ascii="Consolas" w:eastAsia="Times New Roman" w:hAnsi="Consolas" w:cs="Times New Roman"/>
@@ -9146,6 +9806,7 @@
         </w:rPr>
         <w:t>  </w:t>
       </w:r>
+      <w:proofErr w:type="spellStart"/>
       <w:r>
         <w:rPr>
           <w:rFonts w:ascii="Consolas" w:eastAsia="Times New Roman" w:hAnsi="Consolas" w:cs="Times New Roman"/>
@@ -9155,6 +9816,7 @@
         </w:rPr>
         <w:t>first_day_of_quarter</w:t>
       </w:r>
+      <w:proofErr w:type="spellEnd"/>
       <w:r>
         <w:rPr>
           <w:rFonts w:ascii="Consolas" w:eastAsia="Times New Roman" w:hAnsi="Consolas" w:cs="Times New Roman"/>
@@ -9239,6 +9901,7 @@
         </w:rPr>
         <w:t>  </w:t>
       </w:r>
+      <w:proofErr w:type="spellStart"/>
       <w:r>
         <w:rPr>
           <w:rFonts w:ascii="Consolas" w:eastAsia="Times New Roman" w:hAnsi="Consolas" w:cs="Times New Roman"/>
@@ -9248,6 +9911,7 @@
         </w:rPr>
         <w:t>last_day_of_quarter</w:t>
       </w:r>
+      <w:proofErr w:type="spellEnd"/>
       <w:r>
         <w:rPr>
           <w:rFonts w:ascii="Consolas" w:eastAsia="Times New Roman" w:hAnsi="Consolas" w:cs="Times New Roman"/>
@@ -9332,6 +9996,7 @@
         </w:rPr>
         <w:t>  </w:t>
       </w:r>
+      <w:proofErr w:type="spellStart"/>
       <w:r>
         <w:rPr>
           <w:rFonts w:ascii="Consolas" w:eastAsia="Times New Roman" w:hAnsi="Consolas" w:cs="Times New Roman"/>
@@ -9341,6 +10006,7 @@
         </w:rPr>
         <w:t>first_day_of_year</w:t>
       </w:r>
+      <w:proofErr w:type="spellEnd"/>
       <w:r>
         <w:rPr>
           <w:rFonts w:ascii="Consolas" w:eastAsia="Times New Roman" w:hAnsi="Consolas" w:cs="Times New Roman"/>
@@ -9425,6 +10091,7 @@
         </w:rPr>
         <w:t>  </w:t>
       </w:r>
+      <w:proofErr w:type="spellStart"/>
       <w:r>
         <w:rPr>
           <w:rFonts w:ascii="Consolas" w:eastAsia="Times New Roman" w:hAnsi="Consolas" w:cs="Times New Roman"/>
@@ -9434,6 +10101,7 @@
         </w:rPr>
         <w:t>last_day_of_year</w:t>
       </w:r>
+      <w:proofErr w:type="spellEnd"/>
       <w:r>
         <w:rPr>
           <w:rFonts w:ascii="Consolas" w:eastAsia="Times New Roman" w:hAnsi="Consolas" w:cs="Times New Roman"/>
@@ -9518,6 +10186,7 @@
         </w:rPr>
         <w:t>  </w:t>
       </w:r>
+      <w:proofErr w:type="spellStart"/>
       <w:r>
         <w:rPr>
           <w:rFonts w:ascii="Consolas" w:eastAsia="Times New Roman" w:hAnsi="Consolas" w:cs="Times New Roman"/>
@@ -9527,6 +10196,7 @@
         </w:rPr>
         <w:t>mmyyyy</w:t>
       </w:r>
+      <w:proofErr w:type="spellEnd"/>
       <w:r>
         <w:rPr>
           <w:rFonts w:ascii="Consolas" w:eastAsia="Times New Roman" w:hAnsi="Consolas" w:cs="Times New Roman"/>
@@ -9536,6 +10206,7 @@
         </w:rPr>
         <w:t>                   </w:t>
       </w:r>
+      <w:proofErr w:type="gramStart"/>
       <w:r>
         <w:rPr>
           <w:rFonts w:ascii="Consolas" w:eastAsia="Times New Roman" w:hAnsi="Consolas" w:cs="Times New Roman"/>
@@ -9554,6 +10225,7 @@
         </w:rPr>
         <w:t>(</w:t>
       </w:r>
+      <w:proofErr w:type="gramEnd"/>
       <w:r>
         <w:rPr>
           <w:rFonts w:ascii="Consolas" w:eastAsia="Times New Roman" w:hAnsi="Consolas" w:cs="Times New Roman"/>
@@ -9629,6 +10301,7 @@
         </w:rPr>
         <w:t>  </w:t>
       </w:r>
+      <w:proofErr w:type="spellStart"/>
       <w:r>
         <w:rPr>
           <w:rFonts w:ascii="Consolas" w:eastAsia="Times New Roman" w:hAnsi="Consolas" w:cs="Times New Roman"/>
@@ -9638,6 +10311,7 @@
         </w:rPr>
         <w:t>mmddyyyy</w:t>
       </w:r>
+      <w:proofErr w:type="spellEnd"/>
       <w:r>
         <w:rPr>
           <w:rFonts w:ascii="Consolas" w:eastAsia="Times New Roman" w:hAnsi="Consolas" w:cs="Times New Roman"/>
@@ -9647,6 +10321,7 @@
         </w:rPr>
         <w:t>                 </w:t>
       </w:r>
+      <w:proofErr w:type="gramStart"/>
       <w:r>
         <w:rPr>
           <w:rFonts w:ascii="Consolas" w:eastAsia="Times New Roman" w:hAnsi="Consolas" w:cs="Times New Roman"/>
@@ -9665,6 +10340,7 @@
         </w:rPr>
         <w:t>(</w:t>
       </w:r>
+      <w:proofErr w:type="gramEnd"/>
       <w:r>
         <w:rPr>
           <w:rFonts w:ascii="Consolas" w:eastAsia="Times New Roman" w:hAnsi="Consolas" w:cs="Times New Roman"/>
@@ -9740,6 +10416,7 @@
         </w:rPr>
         <w:t>  </w:t>
       </w:r>
+      <w:proofErr w:type="spellStart"/>
       <w:r>
         <w:rPr>
           <w:rFonts w:ascii="Consolas" w:eastAsia="Times New Roman" w:hAnsi="Consolas" w:cs="Times New Roman"/>
@@ -9749,6 +10426,7 @@
         </w:rPr>
         <w:t>weekend_indr</w:t>
       </w:r>
+      <w:proofErr w:type="spellEnd"/>
       <w:r>
         <w:rPr>
           <w:rFonts w:ascii="Consolas" w:eastAsia="Times New Roman" w:hAnsi="Consolas" w:cs="Times New Roman"/>
@@ -9884,6 +10562,7 @@
         </w:rPr>
         <w:t> </w:t>
       </w:r>
+      <w:proofErr w:type="gramStart"/>
       <w:r>
         <w:rPr>
           <w:rFonts w:ascii="Consolas" w:eastAsia="Times New Roman" w:hAnsi="Consolas" w:cs="Times New Roman"/>
@@ -9909,7 +10588,17 @@
           <w:sz w:val="21"/>
           <w:szCs w:val="21"/>
         </w:rPr>
-        <w:t>date_dim</w:t>
+        <w:t>date</w:t>
+      </w:r>
+      <w:proofErr w:type="gramEnd"/>
+      <w:r>
+        <w:rPr>
+          <w:rFonts w:ascii="Consolas" w:eastAsia="Times New Roman" w:hAnsi="Consolas" w:cs="Times New Roman"/>
+          <w:color w:val="9CDCFE"/>
+          <w:sz w:val="21"/>
+          <w:szCs w:val="21"/>
+        </w:rPr>
+        <w:t>_dim</w:t>
       </w:r>
       <w:r>
         <w:rPr>
@@ -10088,6 +10777,7 @@
         </w:rPr>
         <w:t> </w:t>
       </w:r>
+      <w:proofErr w:type="spellStart"/>
       <w:r>
         <w:rPr>
           <w:rFonts w:ascii="Consolas" w:eastAsia="Times New Roman" w:hAnsi="Consolas" w:cs="Times New Roman"/>
@@ -10097,6 +10787,7 @@
         </w:rPr>
         <w:t>d_date_date_actual_idx</w:t>
       </w:r>
+      <w:proofErr w:type="spellEnd"/>
     </w:p>
     <w:p>
       <w:pPr>
@@ -10136,6 +10827,7 @@
         </w:rPr>
         <w:t> </w:t>
       </w:r>
+      <w:proofErr w:type="spellStart"/>
       <w:r>
         <w:rPr>
           <w:rFonts w:ascii="Consolas" w:eastAsia="Times New Roman" w:hAnsi="Consolas" w:cs="Times New Roman"/>
@@ -10145,6 +10837,7 @@
         </w:rPr>
         <w:t>date_dim</w:t>
       </w:r>
+      <w:proofErr w:type="spellEnd"/>
       <w:r>
         <w:rPr>
           <w:rFonts w:ascii="Consolas" w:eastAsia="Times New Roman" w:hAnsi="Consolas" w:cs="Times New Roman"/>
@@ -10154,6 +10847,7 @@
         </w:rPr>
         <w:t>(</w:t>
       </w:r>
+      <w:proofErr w:type="spellStart"/>
       <w:r>
         <w:rPr>
           <w:rFonts w:ascii="Consolas" w:eastAsia="Times New Roman" w:hAnsi="Consolas" w:cs="Times New Roman"/>
@@ -10163,6 +10857,7 @@
         </w:rPr>
         <w:t>date_actual</w:t>
       </w:r>
+      <w:proofErr w:type="spellEnd"/>
       <w:r>
         <w:rPr>
           <w:rFonts w:ascii="Consolas" w:eastAsia="Times New Roman" w:hAnsi="Consolas" w:cs="Times New Roman"/>
@@ -10274,6 +10969,7 @@
         </w:rPr>
         <w:t> </w:t>
       </w:r>
+      <w:proofErr w:type="spellStart"/>
       <w:r>
         <w:rPr>
           <w:rFonts w:ascii="Consolas" w:eastAsia="Times New Roman" w:hAnsi="Consolas" w:cs="Times New Roman"/>
@@ -10283,6 +10979,7 @@
         </w:rPr>
         <w:t>date_dim</w:t>
       </w:r>
+      <w:proofErr w:type="spellEnd"/>
     </w:p>
     <w:p>
       <w:pPr>
@@ -10320,7 +11017,17 @@
           <w:sz w:val="21"/>
           <w:szCs w:val="21"/>
         </w:rPr>
-        <w:t>TO_CHAR</w:t>
+        <w:t>TO_</w:t>
+      </w:r>
+      <w:proofErr w:type="gramStart"/>
+      <w:r>
+        <w:rPr>
+          <w:rFonts w:ascii="Consolas" w:eastAsia="Times New Roman" w:hAnsi="Consolas" w:cs="Times New Roman"/>
+          <w:color w:val="DCDCAA"/>
+          <w:sz w:val="21"/>
+          <w:szCs w:val="21"/>
+        </w:rPr>
+        <w:t>CHAR</w:t>
       </w:r>
       <w:r>
         <w:rPr>
@@ -10331,6 +11038,7 @@
         </w:rPr>
         <w:t>(</w:t>
       </w:r>
+      <w:proofErr w:type="gramEnd"/>
       <w:r>
         <w:rPr>
           <w:rFonts w:ascii="Consolas" w:eastAsia="Times New Roman" w:hAnsi="Consolas" w:cs="Times New Roman"/>
@@ -10356,7 +11064,27 @@
           <w:sz w:val="21"/>
           <w:szCs w:val="21"/>
         </w:rPr>
-        <w:t>'yyyymmdd'</w:t>
+        <w:t>'</w:t>
+      </w:r>
+      <w:proofErr w:type="spellStart"/>
+      <w:r>
+        <w:rPr>
+          <w:rFonts w:ascii="Consolas" w:eastAsia="Times New Roman" w:hAnsi="Consolas" w:cs="Times New Roman"/>
+          <w:color w:val="CE9178"/>
+          <w:sz w:val="21"/>
+          <w:szCs w:val="21"/>
+        </w:rPr>
+        <w:t>yyyymmdd</w:t>
+      </w:r>
+      <w:proofErr w:type="spellEnd"/>
+      <w:r>
+        <w:rPr>
+          <w:rFonts w:ascii="Consolas" w:eastAsia="Times New Roman" w:hAnsi="Consolas" w:cs="Times New Roman"/>
+          <w:color w:val="CE9178"/>
+          <w:sz w:val="21"/>
+          <w:szCs w:val="21"/>
+        </w:rPr>
+        <w:t>'</w:t>
       </w:r>
       <w:r>
         <w:rPr>
@@ -10403,6 +11131,7 @@
         </w:rPr>
         <w:t> </w:t>
       </w:r>
+      <w:proofErr w:type="spellStart"/>
       <w:r>
         <w:rPr>
           <w:rFonts w:ascii="Consolas" w:eastAsia="Times New Roman" w:hAnsi="Consolas" w:cs="Times New Roman"/>
@@ -10412,6 +11141,7 @@
         </w:rPr>
         <w:t>date_dim_id</w:t>
       </w:r>
+      <w:proofErr w:type="spellEnd"/>
       <w:r>
         <w:rPr>
           <w:rFonts w:ascii="Consolas" w:eastAsia="Times New Roman" w:hAnsi="Consolas" w:cs="Times New Roman"/>
@@ -10478,6 +11208,7 @@
         </w:rPr>
         <w:t> </w:t>
       </w:r>
+      <w:proofErr w:type="spellStart"/>
       <w:r>
         <w:rPr>
           <w:rFonts w:ascii="Consolas" w:eastAsia="Times New Roman" w:hAnsi="Consolas" w:cs="Times New Roman"/>
@@ -10487,6 +11218,7 @@
         </w:rPr>
         <w:t>date_actual</w:t>
       </w:r>
+      <w:proofErr w:type="spellEnd"/>
       <w:r>
         <w:rPr>
           <w:rFonts w:ascii="Consolas" w:eastAsia="Times New Roman" w:hAnsi="Consolas" w:cs="Times New Roman"/>
@@ -10517,6 +11249,7 @@
         </w:rPr>
         <w:t>       </w:t>
       </w:r>
+      <w:proofErr w:type="gramStart"/>
       <w:r>
         <w:rPr>
           <w:rFonts w:ascii="Consolas" w:eastAsia="Times New Roman" w:hAnsi="Consolas" w:cs="Times New Roman"/>
@@ -10535,6 +11268,7 @@
         </w:rPr>
         <w:t>(</w:t>
       </w:r>
+      <w:proofErr w:type="gramEnd"/>
       <w:r>
         <w:rPr>
           <w:rFonts w:ascii="Consolas" w:eastAsia="Times New Roman" w:hAnsi="Consolas" w:cs="Times New Roman"/>
@@ -10653,7 +11387,17 @@
           <w:sz w:val="21"/>
           <w:szCs w:val="21"/>
         </w:rPr>
-        <w:t>TO_CHAR</w:t>
+        <w:t>TO_</w:t>
+      </w:r>
+      <w:proofErr w:type="gramStart"/>
+      <w:r>
+        <w:rPr>
+          <w:rFonts w:ascii="Consolas" w:eastAsia="Times New Roman" w:hAnsi="Consolas" w:cs="Times New Roman"/>
+          <w:color w:val="DCDCAA"/>
+          <w:sz w:val="21"/>
+          <w:szCs w:val="21"/>
+        </w:rPr>
+        <w:t>CHAR</w:t>
       </w:r>
       <w:r>
         <w:rPr>
@@ -10664,6 +11408,7 @@
         </w:rPr>
         <w:t>(</w:t>
       </w:r>
+      <w:proofErr w:type="gramEnd"/>
       <w:r>
         <w:rPr>
           <w:rFonts w:ascii="Consolas" w:eastAsia="Times New Roman" w:hAnsi="Consolas" w:cs="Times New Roman"/>
@@ -10689,7 +11434,27 @@
           <w:sz w:val="21"/>
           <w:szCs w:val="21"/>
         </w:rPr>
-        <w:t>'fmDDth'</w:t>
+        <w:t>'</w:t>
+      </w:r>
+      <w:proofErr w:type="spellStart"/>
+      <w:r>
+        <w:rPr>
+          <w:rFonts w:ascii="Consolas" w:eastAsia="Times New Roman" w:hAnsi="Consolas" w:cs="Times New Roman"/>
+          <w:color w:val="CE9178"/>
+          <w:sz w:val="21"/>
+          <w:szCs w:val="21"/>
+        </w:rPr>
+        <w:t>fmDDth</w:t>
+      </w:r>
+      <w:proofErr w:type="spellEnd"/>
+      <w:r>
+        <w:rPr>
+          <w:rFonts w:ascii="Consolas" w:eastAsia="Times New Roman" w:hAnsi="Consolas" w:cs="Times New Roman"/>
+          <w:color w:val="CE9178"/>
+          <w:sz w:val="21"/>
+          <w:szCs w:val="21"/>
+        </w:rPr>
+        <w:t>'</w:t>
       </w:r>
       <w:r>
         <w:rPr>
@@ -10718,6 +11483,7 @@
         </w:rPr>
         <w:t> </w:t>
       </w:r>
+      <w:proofErr w:type="spellStart"/>
       <w:r>
         <w:rPr>
           <w:rFonts w:ascii="Consolas" w:eastAsia="Times New Roman" w:hAnsi="Consolas" w:cs="Times New Roman"/>
@@ -10727,6 +11493,7 @@
         </w:rPr>
         <w:t>day_suffix</w:t>
       </w:r>
+      <w:proofErr w:type="spellEnd"/>
       <w:r>
         <w:rPr>
           <w:rFonts w:ascii="Consolas" w:eastAsia="Times New Roman" w:hAnsi="Consolas" w:cs="Times New Roman"/>
@@ -10764,7 +11531,17 @@
           <w:sz w:val="21"/>
           <w:szCs w:val="21"/>
         </w:rPr>
-        <w:t>TO_CHAR</w:t>
+        <w:t>TO_</w:t>
+      </w:r>
+      <w:proofErr w:type="gramStart"/>
+      <w:r>
+        <w:rPr>
+          <w:rFonts w:ascii="Consolas" w:eastAsia="Times New Roman" w:hAnsi="Consolas" w:cs="Times New Roman"/>
+          <w:color w:val="DCDCAA"/>
+          <w:sz w:val="21"/>
+          <w:szCs w:val="21"/>
+        </w:rPr>
+        <w:t>CHAR</w:t>
       </w:r>
       <w:r>
         <w:rPr>
@@ -10775,6 +11552,7 @@
         </w:rPr>
         <w:t>(</w:t>
       </w:r>
+      <w:proofErr w:type="gramEnd"/>
       <w:r>
         <w:rPr>
           <w:rFonts w:ascii="Consolas" w:eastAsia="Times New Roman" w:hAnsi="Consolas" w:cs="Times New Roman"/>
@@ -10829,6 +11607,7 @@
         </w:rPr>
         <w:t> </w:t>
       </w:r>
+      <w:proofErr w:type="spellStart"/>
       <w:r>
         <w:rPr>
           <w:rFonts w:ascii="Consolas" w:eastAsia="Times New Roman" w:hAnsi="Consolas" w:cs="Times New Roman"/>
@@ -10838,6 +11617,7 @@
         </w:rPr>
         <w:t>day_name</w:t>
       </w:r>
+      <w:proofErr w:type="spellEnd"/>
       <w:r>
         <w:rPr>
           <w:rFonts w:ascii="Consolas" w:eastAsia="Times New Roman" w:hAnsi="Consolas" w:cs="Times New Roman"/>
@@ -10866,8 +11646,10 @@
           <w:sz w:val="21"/>
           <w:szCs w:val="21"/>
         </w:rPr>
+        <w:lastRenderedPageBreak/>
         <w:t>       </w:t>
       </w:r>
+      <w:proofErr w:type="gramStart"/>
       <w:r>
         <w:rPr>
           <w:rFonts w:ascii="Consolas" w:eastAsia="Times New Roman" w:hAnsi="Consolas" w:cs="Times New Roman"/>
@@ -10886,6 +11668,7 @@
         </w:rPr>
         <w:t>(</w:t>
       </w:r>
+      <w:proofErr w:type="gramEnd"/>
       <w:r>
         <w:rPr>
           <w:rFonts w:ascii="Consolas" w:eastAsia="Times New Roman" w:hAnsi="Consolas" w:cs="Times New Roman"/>
@@ -10958,6 +11741,7 @@
         </w:rPr>
         <w:t> </w:t>
       </w:r>
+      <w:proofErr w:type="spellStart"/>
       <w:r>
         <w:rPr>
           <w:rFonts w:ascii="Consolas" w:eastAsia="Times New Roman" w:hAnsi="Consolas" w:cs="Times New Roman"/>
@@ -10967,6 +11751,7 @@
         </w:rPr>
         <w:t>day_of_week</w:t>
       </w:r>
+      <w:proofErr w:type="spellEnd"/>
       <w:r>
         <w:rPr>
           <w:rFonts w:ascii="Consolas" w:eastAsia="Times New Roman" w:hAnsi="Consolas" w:cs="Times New Roman"/>
@@ -10995,9 +11780,9 @@
           <w:sz w:val="21"/>
           <w:szCs w:val="21"/>
         </w:rPr>
-        <w:lastRenderedPageBreak/>
         <w:t>       </w:t>
       </w:r>
+      <w:proofErr w:type="gramStart"/>
       <w:r>
         <w:rPr>
           <w:rFonts w:ascii="Consolas" w:eastAsia="Times New Roman" w:hAnsi="Consolas" w:cs="Times New Roman"/>
@@ -11016,6 +11801,7 @@
         </w:rPr>
         <w:t>(</w:t>
       </w:r>
+      <w:proofErr w:type="gramEnd"/>
       <w:r>
         <w:rPr>
           <w:rFonts w:ascii="Consolas" w:eastAsia="Times New Roman" w:hAnsi="Consolas" w:cs="Times New Roman"/>
@@ -11088,6 +11874,7 @@
         </w:rPr>
         <w:t> </w:t>
       </w:r>
+      <w:proofErr w:type="spellStart"/>
       <w:r>
         <w:rPr>
           <w:rFonts w:ascii="Consolas" w:eastAsia="Times New Roman" w:hAnsi="Consolas" w:cs="Times New Roman"/>
@@ -11097,6 +11884,7 @@
         </w:rPr>
         <w:t>day_of_month</w:t>
       </w:r>
+      <w:proofErr w:type="spellEnd"/>
       <w:r>
         <w:rPr>
           <w:rFonts w:ascii="Consolas" w:eastAsia="Times New Roman" w:hAnsi="Consolas" w:cs="Times New Roman"/>
@@ -11152,7 +11940,17 @@
           <w:sz w:val="21"/>
           <w:szCs w:val="21"/>
         </w:rPr>
-        <w:t>DATE_TRUNC</w:t>
+        <w:t>DATE_</w:t>
+      </w:r>
+      <w:proofErr w:type="gramStart"/>
+      <w:r>
+        <w:rPr>
+          <w:rFonts w:ascii="Consolas" w:eastAsia="Times New Roman" w:hAnsi="Consolas" w:cs="Times New Roman"/>
+          <w:color w:val="DCDCAA"/>
+          <w:sz w:val="21"/>
+          <w:szCs w:val="21"/>
+        </w:rPr>
+        <w:t>TRUNC</w:t>
       </w:r>
       <w:r>
         <w:rPr>
@@ -11163,6 +11961,7 @@
         </w:rPr>
         <w:t>(</w:t>
       </w:r>
+      <w:proofErr w:type="gramEnd"/>
       <w:r>
         <w:rPr>
           <w:rFonts w:ascii="Consolas" w:eastAsia="Times New Roman" w:hAnsi="Consolas" w:cs="Times New Roman"/>
@@ -11292,6 +12091,7 @@
         </w:rPr>
         <w:t>       </w:t>
       </w:r>
+      <w:proofErr w:type="gramStart"/>
       <w:r>
         <w:rPr>
           <w:rFonts w:ascii="Consolas" w:eastAsia="Times New Roman" w:hAnsi="Consolas" w:cs="Times New Roman"/>
@@ -11310,6 +12110,7 @@
         </w:rPr>
         <w:t>(</w:t>
       </w:r>
+      <w:proofErr w:type="gramEnd"/>
       <w:r>
         <w:rPr>
           <w:rFonts w:ascii="Consolas" w:eastAsia="Times New Roman" w:hAnsi="Consolas" w:cs="Times New Roman"/>
@@ -11382,6 +12183,7 @@
         </w:rPr>
         <w:t> </w:t>
       </w:r>
+      <w:proofErr w:type="spellStart"/>
       <w:r>
         <w:rPr>
           <w:rFonts w:ascii="Consolas" w:eastAsia="Times New Roman" w:hAnsi="Consolas" w:cs="Times New Roman"/>
@@ -11391,6 +12193,7 @@
         </w:rPr>
         <w:t>day_of_year</w:t>
       </w:r>
+      <w:proofErr w:type="spellEnd"/>
       <w:r>
         <w:rPr>
           <w:rFonts w:ascii="Consolas" w:eastAsia="Times New Roman" w:hAnsi="Consolas" w:cs="Times New Roman"/>
@@ -11428,7 +12231,17 @@
           <w:sz w:val="21"/>
           <w:szCs w:val="21"/>
         </w:rPr>
-        <w:t>TO_CHAR</w:t>
+        <w:t>TO_</w:t>
+      </w:r>
+      <w:proofErr w:type="gramStart"/>
+      <w:r>
+        <w:rPr>
+          <w:rFonts w:ascii="Consolas" w:eastAsia="Times New Roman" w:hAnsi="Consolas" w:cs="Times New Roman"/>
+          <w:color w:val="DCDCAA"/>
+          <w:sz w:val="21"/>
+          <w:szCs w:val="21"/>
+        </w:rPr>
+        <w:t>CHAR</w:t>
       </w:r>
       <w:r>
         <w:rPr>
@@ -11439,6 +12252,7 @@
         </w:rPr>
         <w:t>(</w:t>
       </w:r>
+      <w:proofErr w:type="gramEnd"/>
       <w:r>
         <w:rPr>
           <w:rFonts w:ascii="Consolas" w:eastAsia="Times New Roman" w:hAnsi="Consolas" w:cs="Times New Roman"/>
@@ -11511,6 +12325,7 @@
         </w:rPr>
         <w:t> </w:t>
       </w:r>
+      <w:proofErr w:type="spellStart"/>
       <w:r>
         <w:rPr>
           <w:rFonts w:ascii="Consolas" w:eastAsia="Times New Roman" w:hAnsi="Consolas" w:cs="Times New Roman"/>
@@ -11520,6 +12335,7 @@
         </w:rPr>
         <w:t>week_of_month</w:t>
       </w:r>
+      <w:proofErr w:type="spellEnd"/>
       <w:r>
         <w:rPr>
           <w:rFonts w:ascii="Consolas" w:eastAsia="Times New Roman" w:hAnsi="Consolas" w:cs="Times New Roman"/>
@@ -11550,6 +12366,7 @@
         </w:rPr>
         <w:t>       </w:t>
       </w:r>
+      <w:proofErr w:type="gramStart"/>
       <w:r>
         <w:rPr>
           <w:rFonts w:ascii="Consolas" w:eastAsia="Times New Roman" w:hAnsi="Consolas" w:cs="Times New Roman"/>
@@ -11568,6 +12385,7 @@
         </w:rPr>
         <w:t>(</w:t>
       </w:r>
+      <w:proofErr w:type="gramEnd"/>
       <w:r>
         <w:rPr>
           <w:rFonts w:ascii="Consolas" w:eastAsia="Times New Roman" w:hAnsi="Consolas" w:cs="Times New Roman"/>
@@ -11640,6 +12458,7 @@
         </w:rPr>
         <w:t> </w:t>
       </w:r>
+      <w:proofErr w:type="spellStart"/>
       <w:r>
         <w:rPr>
           <w:rFonts w:ascii="Consolas" w:eastAsia="Times New Roman" w:hAnsi="Consolas" w:cs="Times New Roman"/>
@@ -11649,6 +12468,7 @@
         </w:rPr>
         <w:t>week_of_year</w:t>
       </w:r>
+      <w:proofErr w:type="spellEnd"/>
       <w:r>
         <w:rPr>
           <w:rFonts w:ascii="Consolas" w:eastAsia="Times New Roman" w:hAnsi="Consolas" w:cs="Times New Roman"/>
@@ -11679,6 +12499,7 @@
         </w:rPr>
         <w:t>       </w:t>
       </w:r>
+      <w:proofErr w:type="gramStart"/>
       <w:r>
         <w:rPr>
           <w:rFonts w:ascii="Consolas" w:eastAsia="Times New Roman" w:hAnsi="Consolas" w:cs="Times New Roman"/>
@@ -11697,6 +12518,7 @@
         </w:rPr>
         <w:t>(</w:t>
       </w:r>
+      <w:proofErr w:type="gramEnd"/>
       <w:r>
         <w:rPr>
           <w:rFonts w:ascii="Consolas" w:eastAsia="Times New Roman" w:hAnsi="Consolas" w:cs="Times New Roman"/>
@@ -11934,6 +12756,7 @@
         </w:rPr>
         <w:t>       </w:t>
       </w:r>
+      <w:proofErr w:type="gramStart"/>
       <w:r>
         <w:rPr>
           <w:rFonts w:ascii="Consolas" w:eastAsia="Times New Roman" w:hAnsi="Consolas" w:cs="Times New Roman"/>
@@ -11952,6 +12775,7 @@
         </w:rPr>
         <w:t>(</w:t>
       </w:r>
+      <w:proofErr w:type="gramEnd"/>
       <w:r>
         <w:rPr>
           <w:rFonts w:ascii="Consolas" w:eastAsia="Times New Roman" w:hAnsi="Consolas" w:cs="Times New Roman"/>
@@ -12024,6 +12848,7 @@
         </w:rPr>
         <w:t> </w:t>
       </w:r>
+      <w:proofErr w:type="spellStart"/>
       <w:r>
         <w:rPr>
           <w:rFonts w:ascii="Consolas" w:eastAsia="Times New Roman" w:hAnsi="Consolas" w:cs="Times New Roman"/>
@@ -12033,6 +12858,7 @@
         </w:rPr>
         <w:t>month_actual</w:t>
       </w:r>
+      <w:proofErr w:type="spellEnd"/>
       <w:r>
         <w:rPr>
           <w:rFonts w:ascii="Consolas" w:eastAsia="Times New Roman" w:hAnsi="Consolas" w:cs="Times New Roman"/>
@@ -12070,7 +12896,17 @@
           <w:sz w:val="21"/>
           <w:szCs w:val="21"/>
         </w:rPr>
-        <w:t>TO_CHAR</w:t>
+        <w:t>TO_</w:t>
+      </w:r>
+      <w:proofErr w:type="gramStart"/>
+      <w:r>
+        <w:rPr>
+          <w:rFonts w:ascii="Consolas" w:eastAsia="Times New Roman" w:hAnsi="Consolas" w:cs="Times New Roman"/>
+          <w:color w:val="DCDCAA"/>
+          <w:sz w:val="21"/>
+          <w:szCs w:val="21"/>
+        </w:rPr>
+        <w:t>CHAR</w:t>
       </w:r>
       <w:r>
         <w:rPr>
@@ -12081,6 +12917,7 @@
         </w:rPr>
         <w:t>(</w:t>
       </w:r>
+      <w:proofErr w:type="gramEnd"/>
       <w:r>
         <w:rPr>
           <w:rFonts w:ascii="Consolas" w:eastAsia="Times New Roman" w:hAnsi="Consolas" w:cs="Times New Roman"/>
@@ -12135,6 +12972,7 @@
         </w:rPr>
         <w:t> </w:t>
       </w:r>
+      <w:proofErr w:type="spellStart"/>
       <w:r>
         <w:rPr>
           <w:rFonts w:ascii="Consolas" w:eastAsia="Times New Roman" w:hAnsi="Consolas" w:cs="Times New Roman"/>
@@ -12144,6 +12982,7 @@
         </w:rPr>
         <w:t>month_name</w:t>
       </w:r>
+      <w:proofErr w:type="spellEnd"/>
       <w:r>
         <w:rPr>
           <w:rFonts w:ascii="Consolas" w:eastAsia="Times New Roman" w:hAnsi="Consolas" w:cs="Times New Roman"/>
@@ -12181,7 +13020,17 @@
           <w:sz w:val="21"/>
           <w:szCs w:val="21"/>
         </w:rPr>
-        <w:t>TO_CHAR</w:t>
+        <w:t>TO_</w:t>
+      </w:r>
+      <w:proofErr w:type="gramStart"/>
+      <w:r>
+        <w:rPr>
+          <w:rFonts w:ascii="Consolas" w:eastAsia="Times New Roman" w:hAnsi="Consolas" w:cs="Times New Roman"/>
+          <w:color w:val="DCDCAA"/>
+          <w:sz w:val="21"/>
+          <w:szCs w:val="21"/>
+        </w:rPr>
+        <w:t>CHAR</w:t>
       </w:r>
       <w:r>
         <w:rPr>
@@ -12192,6 +13041,7 @@
         </w:rPr>
         <w:t>(</w:t>
       </w:r>
+      <w:proofErr w:type="gramEnd"/>
       <w:r>
         <w:rPr>
           <w:rFonts w:ascii="Consolas" w:eastAsia="Times New Roman" w:hAnsi="Consolas" w:cs="Times New Roman"/>
@@ -12246,6 +13096,7 @@
         </w:rPr>
         <w:t> </w:t>
       </w:r>
+      <w:proofErr w:type="spellStart"/>
       <w:r>
         <w:rPr>
           <w:rFonts w:ascii="Consolas" w:eastAsia="Times New Roman" w:hAnsi="Consolas" w:cs="Times New Roman"/>
@@ -12255,6 +13106,7 @@
         </w:rPr>
         <w:t>month_name_abbreviated</w:t>
       </w:r>
+      <w:proofErr w:type="spellEnd"/>
       <w:r>
         <w:rPr>
           <w:rFonts w:ascii="Consolas" w:eastAsia="Times New Roman" w:hAnsi="Consolas" w:cs="Times New Roman"/>
@@ -12285,6 +13137,7 @@
         </w:rPr>
         <w:t>       </w:t>
       </w:r>
+      <w:proofErr w:type="gramStart"/>
       <w:r>
         <w:rPr>
           <w:rFonts w:ascii="Consolas" w:eastAsia="Times New Roman" w:hAnsi="Consolas" w:cs="Times New Roman"/>
@@ -12303,6 +13156,7 @@
         </w:rPr>
         <w:t>(</w:t>
       </w:r>
+      <w:proofErr w:type="gramEnd"/>
       <w:r>
         <w:rPr>
           <w:rFonts w:ascii="Consolas" w:eastAsia="Times New Roman" w:hAnsi="Consolas" w:cs="Times New Roman"/>
@@ -12375,6 +13229,7 @@
         </w:rPr>
         <w:t> </w:t>
       </w:r>
+      <w:proofErr w:type="spellStart"/>
       <w:r>
         <w:rPr>
           <w:rFonts w:ascii="Consolas" w:eastAsia="Times New Roman" w:hAnsi="Consolas" w:cs="Times New Roman"/>
@@ -12384,6 +13239,7 @@
         </w:rPr>
         <w:t>quarter_actual</w:t>
       </w:r>
+      <w:proofErr w:type="spellEnd"/>
       <w:r>
         <w:rPr>
           <w:rFonts w:ascii="Consolas" w:eastAsia="Times New Roman" w:hAnsi="Consolas" w:cs="Times New Roman"/>
@@ -12462,6 +13318,7 @@
         </w:rPr>
         <w:t> </w:t>
       </w:r>
+      <w:proofErr w:type="gramStart"/>
       <w:r>
         <w:rPr>
           <w:rFonts w:ascii="Consolas" w:eastAsia="Times New Roman" w:hAnsi="Consolas" w:cs="Times New Roman"/>
@@ -12480,6 +13337,7 @@
         </w:rPr>
         <w:t>(</w:t>
       </w:r>
+      <w:proofErr w:type="gramEnd"/>
       <w:r>
         <w:rPr>
           <w:rFonts w:ascii="Consolas" w:eastAsia="Times New Roman" w:hAnsi="Consolas" w:cs="Times New Roman"/>
@@ -12699,6 +13557,7 @@
         </w:rPr>
         <w:t> </w:t>
       </w:r>
+      <w:proofErr w:type="gramStart"/>
       <w:r>
         <w:rPr>
           <w:rFonts w:ascii="Consolas" w:eastAsia="Times New Roman" w:hAnsi="Consolas" w:cs="Times New Roman"/>
@@ -12717,6 +13576,7 @@
         </w:rPr>
         <w:t>(</w:t>
       </w:r>
+      <w:proofErr w:type="gramEnd"/>
       <w:r>
         <w:rPr>
           <w:rFonts w:ascii="Consolas" w:eastAsia="Times New Roman" w:hAnsi="Consolas" w:cs="Times New Roman"/>
@@ -12936,6 +13796,7 @@
         </w:rPr>
         <w:t> </w:t>
       </w:r>
+      <w:proofErr w:type="gramStart"/>
       <w:r>
         <w:rPr>
           <w:rFonts w:ascii="Consolas" w:eastAsia="Times New Roman" w:hAnsi="Consolas" w:cs="Times New Roman"/>
@@ -12954,6 +13815,7 @@
         </w:rPr>
         <w:t>(</w:t>
       </w:r>
+      <w:proofErr w:type="gramEnd"/>
       <w:r>
         <w:rPr>
           <w:rFonts w:ascii="Consolas" w:eastAsia="Times New Roman" w:hAnsi="Consolas" w:cs="Times New Roman"/>
@@ -13173,6 +14035,7 @@
         </w:rPr>
         <w:t> </w:t>
       </w:r>
+      <w:proofErr w:type="gramStart"/>
       <w:r>
         <w:rPr>
           <w:rFonts w:ascii="Consolas" w:eastAsia="Times New Roman" w:hAnsi="Consolas" w:cs="Times New Roman"/>
@@ -13191,6 +14054,7 @@
         </w:rPr>
         <w:t>(</w:t>
       </w:r>
+      <w:proofErr w:type="gramEnd"/>
       <w:r>
         <w:rPr>
           <w:rFonts w:ascii="Consolas" w:eastAsia="Times New Roman" w:hAnsi="Consolas" w:cs="Times New Roman"/>
@@ -13428,6 +14292,7 @@
         </w:rPr>
         <w:t> </w:t>
       </w:r>
+      <w:proofErr w:type="spellStart"/>
       <w:r>
         <w:rPr>
           <w:rFonts w:ascii="Consolas" w:eastAsia="Times New Roman" w:hAnsi="Consolas" w:cs="Times New Roman"/>
@@ -13437,6 +14302,7 @@
         </w:rPr>
         <w:t>quarter_name</w:t>
       </w:r>
+      <w:proofErr w:type="spellEnd"/>
       <w:r>
         <w:rPr>
           <w:rFonts w:ascii="Consolas" w:eastAsia="Times New Roman" w:hAnsi="Consolas" w:cs="Times New Roman"/>
@@ -13467,6 +14333,7 @@
         </w:rPr>
         <w:t>       </w:t>
       </w:r>
+      <w:proofErr w:type="gramStart"/>
       <w:r>
         <w:rPr>
           <w:rFonts w:ascii="Consolas" w:eastAsia="Times New Roman" w:hAnsi="Consolas" w:cs="Times New Roman"/>
@@ -13485,6 +14352,7 @@
         </w:rPr>
         <w:t>(</w:t>
       </w:r>
+      <w:proofErr w:type="gramEnd"/>
       <w:r>
         <w:rPr>
           <w:rFonts w:ascii="Consolas" w:eastAsia="Times New Roman" w:hAnsi="Consolas" w:cs="Times New Roman"/>
@@ -13557,6 +14425,7 @@
         </w:rPr>
         <w:t> </w:t>
       </w:r>
+      <w:proofErr w:type="spellStart"/>
       <w:r>
         <w:rPr>
           <w:rFonts w:ascii="Consolas" w:eastAsia="Times New Roman" w:hAnsi="Consolas" w:cs="Times New Roman"/>
@@ -13566,6 +14435,7 @@
         </w:rPr>
         <w:t>year_actual</w:t>
       </w:r>
+      <w:proofErr w:type="spellEnd"/>
       <w:r>
         <w:rPr>
           <w:rFonts w:ascii="Consolas" w:eastAsia="Times New Roman" w:hAnsi="Consolas" w:cs="Times New Roman"/>
@@ -13632,6 +14502,7 @@
         </w:rPr>
         <w:t> - </w:t>
       </w:r>
+      <w:proofErr w:type="gramStart"/>
       <w:r>
         <w:rPr>
           <w:rFonts w:ascii="Consolas" w:eastAsia="Times New Roman" w:hAnsi="Consolas" w:cs="Times New Roman"/>
@@ -13650,6 +14521,7 @@
         </w:rPr>
         <w:t>(</w:t>
       </w:r>
+      <w:proofErr w:type="gramEnd"/>
       <w:r>
         <w:rPr>
           <w:rFonts w:ascii="Consolas" w:eastAsia="Times New Roman" w:hAnsi="Consolas" w:cs="Times New Roman"/>
@@ -13815,6 +14687,7 @@
         </w:rPr>
         <w:t> - </w:t>
       </w:r>
+      <w:proofErr w:type="gramStart"/>
       <w:r>
         <w:rPr>
           <w:rFonts w:ascii="Consolas" w:eastAsia="Times New Roman" w:hAnsi="Consolas" w:cs="Times New Roman"/>
@@ -13833,6 +14706,7 @@
         </w:rPr>
         <w:t>(</w:t>
       </w:r>
+      <w:proofErr w:type="gramEnd"/>
       <w:r>
         <w:rPr>
           <w:rFonts w:ascii="Consolas" w:eastAsia="Times New Roman" w:hAnsi="Consolas" w:cs="Times New Roman"/>
@@ -13998,6 +14872,7 @@
         </w:rPr>
         <w:t> - </w:t>
       </w:r>
+      <w:proofErr w:type="gramStart"/>
       <w:r>
         <w:rPr>
           <w:rFonts w:ascii="Consolas" w:eastAsia="Times New Roman" w:hAnsi="Consolas" w:cs="Times New Roman"/>
@@ -14016,6 +14891,7 @@
         </w:rPr>
         <w:t>(</w:t>
       </w:r>
+      <w:proofErr w:type="gramEnd"/>
       <w:r>
         <w:rPr>
           <w:rFonts w:ascii="Consolas" w:eastAsia="Times New Roman" w:hAnsi="Consolas" w:cs="Times New Roman"/>
@@ -14152,7 +15028,17 @@
           <w:sz w:val="21"/>
           <w:szCs w:val="21"/>
         </w:rPr>
-        <w:t>DATE_TRUNC</w:t>
+        <w:t>DATE_</w:t>
+      </w:r>
+      <w:proofErr w:type="gramStart"/>
+      <w:r>
+        <w:rPr>
+          <w:rFonts w:ascii="Consolas" w:eastAsia="Times New Roman" w:hAnsi="Consolas" w:cs="Times New Roman"/>
+          <w:color w:val="DCDCAA"/>
+          <w:sz w:val="21"/>
+          <w:szCs w:val="21"/>
+        </w:rPr>
+        <w:t>TRUNC</w:t>
       </w:r>
       <w:r>
         <w:rPr>
@@ -14163,6 +15049,7 @@
         </w:rPr>
         <w:t>(</w:t>
       </w:r>
+      <w:proofErr w:type="gramEnd"/>
       <w:r>
         <w:rPr>
           <w:rFonts w:ascii="Consolas" w:eastAsia="Times New Roman" w:hAnsi="Consolas" w:cs="Times New Roman"/>
@@ -14317,7 +15204,17 @@
           <w:sz w:val="21"/>
           <w:szCs w:val="21"/>
         </w:rPr>
-        <w:t>DATE_TRUNC</w:t>
+        <w:t>DATE_</w:t>
+      </w:r>
+      <w:proofErr w:type="gramStart"/>
+      <w:r>
+        <w:rPr>
+          <w:rFonts w:ascii="Consolas" w:eastAsia="Times New Roman" w:hAnsi="Consolas" w:cs="Times New Roman"/>
+          <w:color w:val="DCDCAA"/>
+          <w:sz w:val="21"/>
+          <w:szCs w:val="21"/>
+        </w:rPr>
+        <w:t>TRUNC</w:t>
       </w:r>
       <w:r>
         <w:rPr>
@@ -14328,6 +15225,7 @@
         </w:rPr>
         <w:t>(</w:t>
       </w:r>
+      <w:proofErr w:type="gramEnd"/>
       <w:r>
         <w:rPr>
           <w:rFonts w:ascii="Consolas" w:eastAsia="Times New Roman" w:hAnsi="Consolas" w:cs="Times New Roman"/>
@@ -14446,7 +15344,17 @@
           <w:sz w:val="21"/>
           <w:szCs w:val="21"/>
         </w:rPr>
-        <w:t>DATE_TRUNC</w:t>
+        <w:t>DATE_</w:t>
+      </w:r>
+      <w:proofErr w:type="gramStart"/>
+      <w:r>
+        <w:rPr>
+          <w:rFonts w:ascii="Consolas" w:eastAsia="Times New Roman" w:hAnsi="Consolas" w:cs="Times New Roman"/>
+          <w:color w:val="DCDCAA"/>
+          <w:sz w:val="21"/>
+          <w:szCs w:val="21"/>
+        </w:rPr>
+        <w:t>TRUNC</w:t>
       </w:r>
       <w:r>
         <w:rPr>
@@ -14457,6 +15365,7 @@
         </w:rPr>
         <w:t>(</w:t>
       </w:r>
+      <w:proofErr w:type="gramEnd"/>
       <w:r>
         <w:rPr>
           <w:rFonts w:ascii="Consolas" w:eastAsia="Times New Roman" w:hAnsi="Consolas" w:cs="Times New Roman"/>
@@ -14611,7 +15520,17 @@
           <w:sz w:val="21"/>
           <w:szCs w:val="21"/>
         </w:rPr>
-        <w:t>TO_DATE</w:t>
+        <w:t>TO_</w:t>
+      </w:r>
+      <w:proofErr w:type="gramStart"/>
+      <w:r>
+        <w:rPr>
+          <w:rFonts w:ascii="Consolas" w:eastAsia="Times New Roman" w:hAnsi="Consolas" w:cs="Times New Roman"/>
+          <w:color w:val="DCDCAA"/>
+          <w:sz w:val="21"/>
+          <w:szCs w:val="21"/>
+        </w:rPr>
+        <w:t>DATE</w:t>
       </w:r>
       <w:r>
         <w:rPr>
@@ -14622,6 +15541,7 @@
         </w:rPr>
         <w:t>(</w:t>
       </w:r>
+      <w:proofErr w:type="gramEnd"/>
       <w:r>
         <w:rPr>
           <w:rFonts w:ascii="Consolas" w:eastAsia="Times New Roman" w:hAnsi="Consolas" w:cs="Times New Roman"/>
@@ -14794,7 +15714,17 @@
           <w:sz w:val="21"/>
           <w:szCs w:val="21"/>
         </w:rPr>
-        <w:t>TO_DATE</w:t>
+        <w:t>TO_</w:t>
+      </w:r>
+      <w:proofErr w:type="gramStart"/>
+      <w:r>
+        <w:rPr>
+          <w:rFonts w:ascii="Consolas" w:eastAsia="Times New Roman" w:hAnsi="Consolas" w:cs="Times New Roman"/>
+          <w:color w:val="DCDCAA"/>
+          <w:sz w:val="21"/>
+          <w:szCs w:val="21"/>
+        </w:rPr>
+        <w:t>DATE</w:t>
       </w:r>
       <w:r>
         <w:rPr>
@@ -14805,6 +15735,7 @@
         </w:rPr>
         <w:t>(</w:t>
       </w:r>
+      <w:proofErr w:type="gramEnd"/>
       <w:r>
         <w:rPr>
           <w:rFonts w:ascii="Consolas" w:eastAsia="Times New Roman" w:hAnsi="Consolas" w:cs="Times New Roman"/>
@@ -14977,7 +15908,17 @@
           <w:sz w:val="21"/>
           <w:szCs w:val="21"/>
         </w:rPr>
-        <w:t>TO_CHAR</w:t>
+        <w:t>TO_</w:t>
+      </w:r>
+      <w:proofErr w:type="gramStart"/>
+      <w:r>
+        <w:rPr>
+          <w:rFonts w:ascii="Consolas" w:eastAsia="Times New Roman" w:hAnsi="Consolas" w:cs="Times New Roman"/>
+          <w:color w:val="DCDCAA"/>
+          <w:sz w:val="21"/>
+          <w:szCs w:val="21"/>
+        </w:rPr>
+        <w:t>CHAR</w:t>
       </w:r>
       <w:r>
         <w:rPr>
@@ -14988,6 +15929,7 @@
         </w:rPr>
         <w:t>(</w:t>
       </w:r>
+      <w:proofErr w:type="gramEnd"/>
       <w:r>
         <w:rPr>
           <w:rFonts w:ascii="Consolas" w:eastAsia="Times New Roman" w:hAnsi="Consolas" w:cs="Times New Roman"/>
@@ -15013,7 +15955,27 @@
           <w:sz w:val="21"/>
           <w:szCs w:val="21"/>
         </w:rPr>
-        <w:t>'mmyyyy'</w:t>
+        <w:t>'</w:t>
+      </w:r>
+      <w:proofErr w:type="spellStart"/>
+      <w:r>
+        <w:rPr>
+          <w:rFonts w:ascii="Consolas" w:eastAsia="Times New Roman" w:hAnsi="Consolas" w:cs="Times New Roman"/>
+          <w:color w:val="CE9178"/>
+          <w:sz w:val="21"/>
+          <w:szCs w:val="21"/>
+        </w:rPr>
+        <w:t>mmyyyy</w:t>
+      </w:r>
+      <w:proofErr w:type="spellEnd"/>
+      <w:r>
+        <w:rPr>
+          <w:rFonts w:ascii="Consolas" w:eastAsia="Times New Roman" w:hAnsi="Consolas" w:cs="Times New Roman"/>
+          <w:color w:val="CE9178"/>
+          <w:sz w:val="21"/>
+          <w:szCs w:val="21"/>
+        </w:rPr>
+        <w:t>'</w:t>
       </w:r>
       <w:r>
         <w:rPr>
@@ -15042,6 +16004,7 @@
         </w:rPr>
         <w:t> </w:t>
       </w:r>
+      <w:proofErr w:type="spellStart"/>
       <w:r>
         <w:rPr>
           <w:rFonts w:ascii="Consolas" w:eastAsia="Times New Roman" w:hAnsi="Consolas" w:cs="Times New Roman"/>
@@ -15051,6 +16014,7 @@
         </w:rPr>
         <w:t>mmyyyy</w:t>
       </w:r>
+      <w:proofErr w:type="spellEnd"/>
       <w:r>
         <w:rPr>
           <w:rFonts w:ascii="Consolas" w:eastAsia="Times New Roman" w:hAnsi="Consolas" w:cs="Times New Roman"/>
@@ -15088,7 +16052,17 @@
           <w:sz w:val="21"/>
           <w:szCs w:val="21"/>
         </w:rPr>
-        <w:t>TO_CHAR</w:t>
+        <w:t>TO_</w:t>
+      </w:r>
+      <w:proofErr w:type="gramStart"/>
+      <w:r>
+        <w:rPr>
+          <w:rFonts w:ascii="Consolas" w:eastAsia="Times New Roman" w:hAnsi="Consolas" w:cs="Times New Roman"/>
+          <w:color w:val="DCDCAA"/>
+          <w:sz w:val="21"/>
+          <w:szCs w:val="21"/>
+        </w:rPr>
+        <w:t>CHAR</w:t>
       </w:r>
       <w:r>
         <w:rPr>
@@ -15099,6 +16073,7 @@
         </w:rPr>
         <w:t>(</w:t>
       </w:r>
+      <w:proofErr w:type="gramEnd"/>
       <w:r>
         <w:rPr>
           <w:rFonts w:ascii="Consolas" w:eastAsia="Times New Roman" w:hAnsi="Consolas" w:cs="Times New Roman"/>
@@ -15124,7 +16099,27 @@
           <w:sz w:val="21"/>
           <w:szCs w:val="21"/>
         </w:rPr>
-        <w:t>'mmddyyyy'</w:t>
+        <w:t>'</w:t>
+      </w:r>
+      <w:proofErr w:type="spellStart"/>
+      <w:r>
+        <w:rPr>
+          <w:rFonts w:ascii="Consolas" w:eastAsia="Times New Roman" w:hAnsi="Consolas" w:cs="Times New Roman"/>
+          <w:color w:val="CE9178"/>
+          <w:sz w:val="21"/>
+          <w:szCs w:val="21"/>
+        </w:rPr>
+        <w:t>mmddyyyy</w:t>
+      </w:r>
+      <w:proofErr w:type="spellEnd"/>
+      <w:r>
+        <w:rPr>
+          <w:rFonts w:ascii="Consolas" w:eastAsia="Times New Roman" w:hAnsi="Consolas" w:cs="Times New Roman"/>
+          <w:color w:val="CE9178"/>
+          <w:sz w:val="21"/>
+          <w:szCs w:val="21"/>
+        </w:rPr>
+        <w:t>'</w:t>
       </w:r>
       <w:r>
         <w:rPr>
@@ -15153,6 +16148,7 @@
         </w:rPr>
         <w:t> </w:t>
       </w:r>
+      <w:proofErr w:type="spellStart"/>
       <w:r>
         <w:rPr>
           <w:rFonts w:ascii="Consolas" w:eastAsia="Times New Roman" w:hAnsi="Consolas" w:cs="Times New Roman"/>
@@ -15162,6 +16158,7 @@
         </w:rPr>
         <w:t>mmddyyyy</w:t>
       </w:r>
+      <w:proofErr w:type="spellEnd"/>
       <w:r>
         <w:rPr>
           <w:rFonts w:ascii="Consolas" w:eastAsia="Times New Roman" w:hAnsi="Consolas" w:cs="Times New Roman"/>
@@ -15240,6 +16237,7 @@
         </w:rPr>
         <w:t> </w:t>
       </w:r>
+      <w:proofErr w:type="gramStart"/>
       <w:r>
         <w:rPr>
           <w:rFonts w:ascii="Consolas" w:eastAsia="Times New Roman" w:hAnsi="Consolas" w:cs="Times New Roman"/>
@@ -15258,6 +16256,7 @@
         </w:rPr>
         <w:t>(</w:t>
       </w:r>
+      <w:proofErr w:type="gramEnd"/>
       <w:r>
         <w:rPr>
           <w:rFonts w:ascii="Consolas" w:eastAsia="Times New Roman" w:hAnsi="Consolas" w:cs="Times New Roman"/>
@@ -15498,6 +16497,7 @@
         </w:rPr>
         <w:t> </w:t>
       </w:r>
+      <w:proofErr w:type="spellStart"/>
       <w:r>
         <w:rPr>
           <w:rFonts w:ascii="Consolas" w:eastAsia="Times New Roman" w:hAnsi="Consolas" w:cs="Times New Roman"/>
@@ -15507,6 +16507,7 @@
         </w:rPr>
         <w:t>weekend_indr</w:t>
       </w:r>
+      <w:proofErr w:type="spellEnd"/>
     </w:p>
     <w:p>
       <w:pPr>
@@ -15613,7 +16614,17 @@
           <w:sz w:val="21"/>
           <w:szCs w:val="21"/>
         </w:rPr>
-        <w:t>'2015-01-01'</w:t>
+        <w:t>'2015-01-01</w:t>
+      </w:r>
+      <w:proofErr w:type="gramStart"/>
+      <w:r>
+        <w:rPr>
+          <w:rFonts w:ascii="Consolas" w:eastAsia="Times New Roman" w:hAnsi="Consolas" w:cs="Times New Roman"/>
+          <w:color w:val="CE9178"/>
+          <w:sz w:val="21"/>
+          <w:szCs w:val="21"/>
+        </w:rPr>
+        <w:t>'</w:t>
       </w:r>
       <w:r>
         <w:rPr>
@@ -15624,6 +16635,7 @@
         </w:rPr>
         <w:t>::</w:t>
       </w:r>
+      <w:proofErr w:type="gramEnd"/>
       <w:r>
         <w:rPr>
           <w:rFonts w:ascii="Consolas" w:eastAsia="Times New Roman" w:hAnsi="Consolas" w:cs="Times New Roman"/>
@@ -15733,7 +16745,27 @@
           <w:sz w:val="21"/>
           <w:szCs w:val="21"/>
         </w:rPr>
-        <w:t>/* 2000 numberis the number of days to generate. </w:t>
+        <w:t>/* 2000 </w:t>
+      </w:r>
+      <w:proofErr w:type="spellStart"/>
+      <w:r>
+        <w:rPr>
+          <w:rFonts w:ascii="Consolas" w:eastAsia="Times New Roman" w:hAnsi="Consolas" w:cs="Times New Roman"/>
+          <w:color w:val="6A9955"/>
+          <w:sz w:val="21"/>
+          <w:szCs w:val="21"/>
+        </w:rPr>
+        <w:t>numberis</w:t>
+      </w:r>
+      <w:proofErr w:type="spellEnd"/>
+      <w:r>
+        <w:rPr>
+          <w:rFonts w:ascii="Consolas" w:eastAsia="Times New Roman" w:hAnsi="Consolas" w:cs="Times New Roman"/>
+          <w:color w:val="6A9955"/>
+          <w:sz w:val="21"/>
+          <w:szCs w:val="21"/>
+        </w:rPr>
+        <w:t> the number of days to generate. </w:t>
       </w:r>
     </w:p>
     <w:p>
@@ -15754,7 +16786,27 @@
           <w:sz w:val="21"/>
           <w:szCs w:val="21"/>
         </w:rPr>
-        <w:t>    GENERATE_SERIES(0, 2000) */</w:t>
+        <w:t>    GENERATE_</w:t>
+      </w:r>
+      <w:proofErr w:type="gramStart"/>
+      <w:r>
+        <w:rPr>
+          <w:rFonts w:ascii="Consolas" w:eastAsia="Times New Roman" w:hAnsi="Consolas" w:cs="Times New Roman"/>
+          <w:color w:val="6A9955"/>
+          <w:sz w:val="21"/>
+          <w:szCs w:val="21"/>
+        </w:rPr>
+        <w:t>SERIES(</w:t>
+      </w:r>
+      <w:proofErr w:type="gramEnd"/>
+      <w:r>
+        <w:rPr>
+          <w:rFonts w:ascii="Consolas" w:eastAsia="Times New Roman" w:hAnsi="Consolas" w:cs="Times New Roman"/>
+          <w:color w:val="6A9955"/>
+          <w:sz w:val="21"/>
+          <w:szCs w:val="21"/>
+        </w:rPr>
+        <w:t>0, 2000) */</w:t>
       </w:r>
     </w:p>
     <w:p>
@@ -15775,6 +16827,7 @@
           <w:sz w:val="21"/>
           <w:szCs w:val="21"/>
         </w:rPr>
+        <w:lastRenderedPageBreak/>
         <w:t>      </w:t>
       </w:r>
       <w:r>
@@ -15802,7 +16855,17 @@
           <w:sz w:val="21"/>
           <w:szCs w:val="21"/>
         </w:rPr>
-        <w:t>GENERATE_SERIES</w:t>
+        <w:t>GENERATE_</w:t>
+      </w:r>
+      <w:proofErr w:type="gramStart"/>
+      <w:r>
+        <w:rPr>
+          <w:rFonts w:ascii="Consolas" w:eastAsia="Times New Roman" w:hAnsi="Consolas" w:cs="Times New Roman"/>
+          <w:color w:val="DCDCAA"/>
+          <w:sz w:val="21"/>
+          <w:szCs w:val="21"/>
+        </w:rPr>
+        <w:t>SERIES</w:t>
       </w:r>
       <w:r>
         <w:rPr>
@@ -15813,6 +16876,7 @@
         </w:rPr>
         <w:t>(</w:t>
       </w:r>
+      <w:proofErr w:type="gramEnd"/>
       <w:r>
         <w:rPr>
           <w:rFonts w:ascii="Consolas" w:eastAsia="Times New Roman" w:hAnsi="Consolas" w:cs="Times New Roman"/>
@@ -15922,7 +16986,6 @@
           <w:sz w:val="21"/>
           <w:szCs w:val="21"/>
         </w:rPr>
-        <w:lastRenderedPageBreak/>
         <w:t>      </w:t>
       </w:r>
       <w:r>
@@ -16153,7 +17216,7 @@
                     <pic:cNvPicPr/>
                   </pic:nvPicPr>
                   <pic:blipFill>
-                    <a:blip r:embed="rId23"/>
+                    <a:blip r:embed="rId26"/>
                     <a:stretch>
                       <a:fillRect/>
                     </a:stretch>
@@ -16197,7 +17260,38 @@
           <w:sz w:val="21"/>
           <w:szCs w:val="21"/>
         </w:rPr>
-        <w:t>- FUNCTION: public.update_row_modified_function_()</w:t>
+        <w:t>- FUNCTION: </w:t>
+      </w:r>
+      <w:proofErr w:type="spellStart"/>
+      <w:proofErr w:type="gramStart"/>
+      <w:r>
+        <w:rPr>
+          <w:rFonts w:ascii="Consolas" w:eastAsia="Times New Roman" w:hAnsi="Consolas" w:cs="Times New Roman"/>
+          <w:color w:val="6A9955"/>
+          <w:sz w:val="21"/>
+          <w:szCs w:val="21"/>
+        </w:rPr>
+        <w:t>public.update</w:t>
+      </w:r>
+      <w:proofErr w:type="gramEnd"/>
+      <w:r>
+        <w:rPr>
+          <w:rFonts w:ascii="Consolas" w:eastAsia="Times New Roman" w:hAnsi="Consolas" w:cs="Times New Roman"/>
+          <w:color w:val="6A9955"/>
+          <w:sz w:val="21"/>
+          <w:szCs w:val="21"/>
+        </w:rPr>
+        <w:t>_row_modified_function</w:t>
+      </w:r>
+      <w:proofErr w:type="spellEnd"/>
+      <w:r>
+        <w:rPr>
+          <w:rFonts w:ascii="Consolas" w:eastAsia="Times New Roman" w:hAnsi="Consolas" w:cs="Times New Roman"/>
+          <w:color w:val="6A9955"/>
+          <w:sz w:val="21"/>
+          <w:szCs w:val="21"/>
+        </w:rPr>
+        <w:t>_()</w:t>
       </w:r>
     </w:p>
     <w:p>
@@ -16230,7 +17324,38 @@
           <w:sz w:val="21"/>
           <w:szCs w:val="21"/>
         </w:rPr>
-        <w:t>-- DROP FUNCTION public.update_row_modified_function_();</w:t>
+        <w:t>-- DROP FUNCTION </w:t>
+      </w:r>
+      <w:proofErr w:type="spellStart"/>
+      <w:proofErr w:type="gramStart"/>
+      <w:r>
+        <w:rPr>
+          <w:rFonts w:ascii="Consolas" w:eastAsia="Times New Roman" w:hAnsi="Consolas" w:cs="Times New Roman"/>
+          <w:color w:val="6A9955"/>
+          <w:sz w:val="21"/>
+          <w:szCs w:val="21"/>
+        </w:rPr>
+        <w:t>public.update</w:t>
+      </w:r>
+      <w:proofErr w:type="gramEnd"/>
+      <w:r>
+        <w:rPr>
+          <w:rFonts w:ascii="Consolas" w:eastAsia="Times New Roman" w:hAnsi="Consolas" w:cs="Times New Roman"/>
+          <w:color w:val="6A9955"/>
+          <w:sz w:val="21"/>
+          <w:szCs w:val="21"/>
+        </w:rPr>
+        <w:t>_row_modified_function</w:t>
+      </w:r>
+      <w:proofErr w:type="spellEnd"/>
+      <w:r>
+        <w:rPr>
+          <w:rFonts w:ascii="Consolas" w:eastAsia="Times New Roman" w:hAnsi="Consolas" w:cs="Times New Roman"/>
+          <w:color w:val="6A9955"/>
+          <w:sz w:val="21"/>
+          <w:szCs w:val="21"/>
+        </w:rPr>
+        <w:t>_();</w:t>
       </w:r>
     </w:p>
     <w:p>
@@ -16292,6 +17417,8 @@
         </w:rPr>
         <w:t> </w:t>
       </w:r>
+      <w:proofErr w:type="spellStart"/>
+      <w:proofErr w:type="gramStart"/>
       <w:r>
         <w:rPr>
           <w:rFonts w:ascii="Consolas" w:eastAsia="Times New Roman" w:hAnsi="Consolas" w:cs="Times New Roman"/>
@@ -16317,7 +17444,27 @@
           <w:sz w:val="21"/>
           <w:szCs w:val="21"/>
         </w:rPr>
-        <w:t>update_row_modified_function_</w:t>
+        <w:t>update</w:t>
+      </w:r>
+      <w:proofErr w:type="gramEnd"/>
+      <w:r>
+        <w:rPr>
+          <w:rFonts w:ascii="Consolas" w:eastAsia="Times New Roman" w:hAnsi="Consolas" w:cs="Times New Roman"/>
+          <w:color w:val="DCDCAA"/>
+          <w:sz w:val="21"/>
+          <w:szCs w:val="21"/>
+        </w:rPr>
+        <w:t>_row_modified_function</w:t>
+      </w:r>
+      <w:proofErr w:type="spellEnd"/>
+      <w:r>
+        <w:rPr>
+          <w:rFonts w:ascii="Consolas" w:eastAsia="Times New Roman" w:hAnsi="Consolas" w:cs="Times New Roman"/>
+          <w:color w:val="DCDCAA"/>
+          <w:sz w:val="21"/>
+          <w:szCs w:val="21"/>
+        </w:rPr>
+        <w:t>_</w:t>
       </w:r>
       <w:r>
         <w:rPr>
@@ -16422,7 +17569,27 @@
           <w:sz w:val="21"/>
           <w:szCs w:val="21"/>
         </w:rPr>
-        <w:t>'plpgsql'</w:t>
+        <w:t>'</w:t>
+      </w:r>
+      <w:proofErr w:type="spellStart"/>
+      <w:r>
+        <w:rPr>
+          <w:rFonts w:ascii="Consolas" w:eastAsia="Times New Roman" w:hAnsi="Consolas" w:cs="Times New Roman"/>
+          <w:color w:val="CE9178"/>
+          <w:sz w:val="21"/>
+          <w:szCs w:val="21"/>
+        </w:rPr>
+        <w:t>plpgsql</w:t>
+      </w:r>
+      <w:proofErr w:type="spellEnd"/>
+      <w:r>
+        <w:rPr>
+          <w:rFonts w:ascii="Consolas" w:eastAsia="Times New Roman" w:hAnsi="Consolas" w:cs="Times New Roman"/>
+          <w:color w:val="CE9178"/>
+          <w:sz w:val="21"/>
+          <w:szCs w:val="21"/>
+        </w:rPr>
+        <w:t>'</w:t>
       </w:r>
     </w:p>
     <w:p>
@@ -16694,6 +17861,7 @@
           <w:szCs w:val="21"/>
         </w:rPr>
       </w:pPr>
+      <w:proofErr w:type="spellStart"/>
       <w:r>
         <w:rPr>
           <w:rFonts w:ascii="Consolas" w:eastAsia="Times New Roman" w:hAnsi="Consolas" w:cs="Times New Roman"/>
@@ -16721,6 +17889,7 @@
         </w:rPr>
         <w:t>create_date</w:t>
       </w:r>
+      <w:proofErr w:type="spellEnd"/>
       <w:r>
         <w:rPr>
           <w:rFonts w:ascii="Consolas" w:eastAsia="Times New Roman" w:hAnsi="Consolas" w:cs="Times New Roman"/>
@@ -16737,7 +17906,17 @@
           <w:sz w:val="21"/>
           <w:szCs w:val="21"/>
         </w:rPr>
-        <w:t>CURRENT_TIMESTAMP</w:t>
+        <w:t>CURRENT_</w:t>
+      </w:r>
+      <w:proofErr w:type="gramStart"/>
+      <w:r>
+        <w:rPr>
+          <w:rFonts w:ascii="Consolas" w:eastAsia="Times New Roman" w:hAnsi="Consolas" w:cs="Times New Roman"/>
+          <w:color w:val="569CD6"/>
+          <w:sz w:val="21"/>
+          <w:szCs w:val="21"/>
+        </w:rPr>
+        <w:t>TIMESTAMP</w:t>
       </w:r>
       <w:r>
         <w:rPr>
@@ -16748,6 +17927,7 @@
         </w:rPr>
         <w:t>(</w:t>
       </w:r>
+      <w:proofErr w:type="gramEnd"/>
       <w:r>
         <w:rPr>
           <w:rFonts w:ascii="Consolas" w:eastAsia="Times New Roman" w:hAnsi="Consolas" w:cs="Times New Roman"/>
@@ -16778,14 +17958,25 @@
           <w:szCs w:val="21"/>
         </w:rPr>
       </w:pPr>
-      <w:r>
-        <w:rPr>
-          <w:rFonts w:ascii="Consolas" w:eastAsia="Times New Roman" w:hAnsi="Consolas" w:cs="Times New Roman"/>
-          <w:color w:val="D4D4D4"/>
-          <w:sz w:val="21"/>
-          <w:szCs w:val="21"/>
-        </w:rPr>
-        <w:t>NEW.created_by = CURRENT_USER;</w:t>
+      <w:proofErr w:type="spellStart"/>
+      <w:r>
+        <w:rPr>
+          <w:rFonts w:ascii="Consolas" w:eastAsia="Times New Roman" w:hAnsi="Consolas" w:cs="Times New Roman"/>
+          <w:color w:val="D4D4D4"/>
+          <w:sz w:val="21"/>
+          <w:szCs w:val="21"/>
+        </w:rPr>
+        <w:t>NEW.created_by</w:t>
+      </w:r>
+      <w:proofErr w:type="spellEnd"/>
+      <w:r>
+        <w:rPr>
+          <w:rFonts w:ascii="Consolas" w:eastAsia="Times New Roman" w:hAnsi="Consolas" w:cs="Times New Roman"/>
+          <w:color w:val="D4D4D4"/>
+          <w:sz w:val="21"/>
+          <w:szCs w:val="21"/>
+        </w:rPr>
+        <w:t> = CURRENT_USER;</w:t>
       </w:r>
     </w:p>
     <w:p>
@@ -16806,6 +17997,7 @@
           <w:sz w:val="21"/>
           <w:szCs w:val="21"/>
         </w:rPr>
+        <w:lastRenderedPageBreak/>
         <w:t>RETURN NEW;</w:t>
       </w:r>
     </w:p>
@@ -16827,7 +18019,6 @@
           <w:sz w:val="21"/>
           <w:szCs w:val="21"/>
         </w:rPr>
-        <w:lastRenderedPageBreak/>
         <w:t>ELSIF TG_OP = '</w:t>
       </w:r>
       <w:r>
@@ -16860,6 +18051,7 @@
           <w:szCs w:val="21"/>
         </w:rPr>
       </w:pPr>
+      <w:proofErr w:type="spellStart"/>
       <w:r>
         <w:rPr>
           <w:rFonts w:ascii="Consolas" w:eastAsia="Times New Roman" w:hAnsi="Consolas" w:cs="Times New Roman"/>
@@ -16867,7 +18059,37 @@
           <w:sz w:val="21"/>
           <w:szCs w:val="21"/>
         </w:rPr>
-        <w:t>NEW.changed_date = CURRENT_TIMESTAMP(0);</w:t>
+        <w:t>NEW.changed_date</w:t>
+      </w:r>
+      <w:proofErr w:type="spellEnd"/>
+      <w:r>
+        <w:rPr>
+          <w:rFonts w:ascii="Consolas" w:eastAsia="Times New Roman" w:hAnsi="Consolas" w:cs="Times New Roman"/>
+          <w:color w:val="CE9178"/>
+          <w:sz w:val="21"/>
+          <w:szCs w:val="21"/>
+        </w:rPr>
+        <w:t> = CURRENT_</w:t>
+      </w:r>
+      <w:proofErr w:type="gramStart"/>
+      <w:r>
+        <w:rPr>
+          <w:rFonts w:ascii="Consolas" w:eastAsia="Times New Roman" w:hAnsi="Consolas" w:cs="Times New Roman"/>
+          <w:color w:val="CE9178"/>
+          <w:sz w:val="21"/>
+          <w:szCs w:val="21"/>
+        </w:rPr>
+        <w:t>TIMESTAMP(</w:t>
+      </w:r>
+      <w:proofErr w:type="gramEnd"/>
+      <w:r>
+        <w:rPr>
+          <w:rFonts w:ascii="Consolas" w:eastAsia="Times New Roman" w:hAnsi="Consolas" w:cs="Times New Roman"/>
+          <w:color w:val="CE9178"/>
+          <w:sz w:val="21"/>
+          <w:szCs w:val="21"/>
+        </w:rPr>
+        <w:t>0);</w:t>
       </w:r>
     </w:p>
     <w:p>
@@ -16881,6 +18103,7 @@
           <w:szCs w:val="21"/>
         </w:rPr>
       </w:pPr>
+      <w:proofErr w:type="spellStart"/>
       <w:r>
         <w:rPr>
           <w:rFonts w:ascii="Consolas" w:eastAsia="Times New Roman" w:hAnsi="Consolas" w:cs="Times New Roman"/>
@@ -16888,7 +18111,17 @@
           <w:sz w:val="21"/>
           <w:szCs w:val="21"/>
         </w:rPr>
-        <w:t>NEW.changed_by = CURRENT_USER;</w:t>
+        <w:t>NEW.changed_by</w:t>
+      </w:r>
+      <w:proofErr w:type="spellEnd"/>
+      <w:r>
+        <w:rPr>
+          <w:rFonts w:ascii="Consolas" w:eastAsia="Times New Roman" w:hAnsi="Consolas" w:cs="Times New Roman"/>
+          <w:color w:val="CE9178"/>
+          <w:sz w:val="21"/>
+          <w:szCs w:val="21"/>
+        </w:rPr>
+        <w:t> = CURRENT_USER;</w:t>
       </w:r>
     </w:p>
     <w:p>
@@ -17005,7 +18238,38 @@
           <w:sz w:val="21"/>
           <w:szCs w:val="21"/>
         </w:rPr>
-        <w:t>ALTER FUNCTION public.update_row_modified_function_()</w:t>
+        <w:t>ALTER FUNCTION </w:t>
+      </w:r>
+      <w:proofErr w:type="spellStart"/>
+      <w:proofErr w:type="gramStart"/>
+      <w:r>
+        <w:rPr>
+          <w:rFonts w:ascii="Consolas" w:eastAsia="Times New Roman" w:hAnsi="Consolas" w:cs="Times New Roman"/>
+          <w:color w:val="CE9178"/>
+          <w:sz w:val="21"/>
+          <w:szCs w:val="21"/>
+        </w:rPr>
+        <w:t>public.update</w:t>
+      </w:r>
+      <w:proofErr w:type="gramEnd"/>
+      <w:r>
+        <w:rPr>
+          <w:rFonts w:ascii="Consolas" w:eastAsia="Times New Roman" w:hAnsi="Consolas" w:cs="Times New Roman"/>
+          <w:color w:val="CE9178"/>
+          <w:sz w:val="21"/>
+          <w:szCs w:val="21"/>
+        </w:rPr>
+        <w:t>_row_modified_function</w:t>
+      </w:r>
+      <w:proofErr w:type="spellEnd"/>
+      <w:r>
+        <w:rPr>
+          <w:rFonts w:ascii="Consolas" w:eastAsia="Times New Roman" w:hAnsi="Consolas" w:cs="Times New Roman"/>
+          <w:color w:val="CE9178"/>
+          <w:sz w:val="21"/>
+          <w:szCs w:val="21"/>
+        </w:rPr>
+        <w:t>_()</w:t>
       </w:r>
     </w:p>
     <w:p>
@@ -17026,7 +18290,27 @@
           <w:sz w:val="21"/>
           <w:szCs w:val="21"/>
         </w:rPr>
-        <w:t>    OWNER TO postgres;</w:t>
+        <w:t>    OWNER TO </w:t>
+      </w:r>
+      <w:proofErr w:type="spellStart"/>
+      <w:r>
+        <w:rPr>
+          <w:rFonts w:ascii="Consolas" w:eastAsia="Times New Roman" w:hAnsi="Consolas" w:cs="Times New Roman"/>
+          <w:color w:val="CE9178"/>
+          <w:sz w:val="21"/>
+          <w:szCs w:val="21"/>
+        </w:rPr>
+        <w:t>postgres</w:t>
+      </w:r>
+      <w:proofErr w:type="spellEnd"/>
+      <w:r>
+        <w:rPr>
+          <w:rFonts w:ascii="Consolas" w:eastAsia="Times New Roman" w:hAnsi="Consolas" w:cs="Times New Roman"/>
+          <w:color w:val="CE9178"/>
+          <w:sz w:val="21"/>
+          <w:szCs w:val="21"/>
+        </w:rPr>
+        <w:t>;</w:t>
       </w:r>
     </w:p>
     <w:p/>
@@ -17055,7 +18339,20 @@
     </w:p>
     <w:p>
       <w:r>
-        <w:t>This simple query looks a the top products:</w:t>
+        <w:t xml:space="preserve">This simple query looks </w:t>
+      </w:r>
+      <w:proofErr w:type="spellStart"/>
+      <w:proofErr w:type="gramStart"/>
+      <w:r>
+        <w:t>a</w:t>
+      </w:r>
+      <w:proofErr w:type="spellEnd"/>
+      <w:r>
+        <w:t xml:space="preserve"> the</w:t>
+      </w:r>
+      <w:proofErr w:type="gramEnd"/>
+      <w:r>
+        <w:t xml:space="preserve"> top products:</w:t>
       </w:r>
     </w:p>
     <w:p/>
@@ -17082,7 +18379,7 @@
                     </pic:cNvPicPr>
                   </pic:nvPicPr>
                   <pic:blipFill>
-                    <a:blip r:embed="rId24">
+                    <a:blip r:embed="rId27">
                       <a:extLst>
                         <a:ext uri="{28A0092B-C50C-407E-A947-70E740481C1C}">
                           <a14:useLocalDpi xmlns:a14="http://schemas.microsoft.com/office/drawing/2010/main" val="0"/>
@@ -17117,8 +18414,14 @@
     <w:p/>
     <w:p/>
     <w:p>
-      <w:r>
-        <w:t xml:space="preserve">Wonna’ try?  </w:t>
+      <w:proofErr w:type="spellStart"/>
+      <w:r>
+        <w:lastRenderedPageBreak/>
+        <w:t>Wonna</w:t>
+      </w:r>
+      <w:proofErr w:type="spellEnd"/>
+      <w:r>
+        <w:t xml:space="preserve">’ try?  </w:t>
       </w:r>
       <w:r>
         <w:t>Check it out at:</w:t>
@@ -17126,7 +18429,6 @@
     </w:p>
     <w:p>
       <w:r>
-        <w:lastRenderedPageBreak/>
         <w:t>https://github.com/nt1983/Team-A-Kaggle_Brazilian_E_commerce.git</w:t>
       </w:r>
     </w:p>
@@ -17148,27 +18450,14 @@
       <w:r>
         <w:t xml:space="preserve">Figure </w:t>
       </w:r>
-      <w:r>
-        <w:fldChar w:fldCharType="begin"/>
-      </w:r>
-      <w:r>
-        <w:instrText xml:space="preserve"> SEQ Figure \* ARABIC </w:instrText>
-      </w:r>
-      <w:r>
-        <w:fldChar w:fldCharType="separate"/>
-      </w:r>
-      <w:r>
-        <w:rPr>
-          <w:noProof/>
-        </w:rPr>
-        <w:t>1</w:t>
-      </w:r>
-      <w:r>
-        <w:rPr>
-          <w:noProof/>
-        </w:rPr>
-        <w:fldChar w:fldCharType="end"/>
-      </w:r>
+      <w:fldSimple w:instr=" SEQ Figure \* ARABIC ">
+        <w:r>
+          <w:rPr>
+            <w:noProof/>
+          </w:rPr>
+          <w:t>1</w:t>
+        </w:r>
+      </w:fldSimple>
       <w:r>
         <w:t>: Schema</w:t>
       </w:r>
@@ -17197,7 +18486,7 @@
                     <pic:cNvPicPr/>
                   </pic:nvPicPr>
                   <pic:blipFill>
-                    <a:blip r:embed="rId25">
+                    <a:blip r:embed="rId28">
                       <a:extLst>
                         <a:ext uri="{28A0092B-C50C-407E-A947-70E740481C1C}">
                           <a14:useLocalDpi xmlns:a14="http://schemas.microsoft.com/office/drawing/2010/main" val="0"/>
@@ -17234,27 +18523,14 @@
         <w:lastRenderedPageBreak/>
         <w:t xml:space="preserve">Figure </w:t>
       </w:r>
-      <w:r>
-        <w:fldChar w:fldCharType="begin"/>
-      </w:r>
-      <w:r>
-        <w:instrText xml:space="preserve"> SEQ Figure \* ARABIC </w:instrText>
-      </w:r>
-      <w:r>
-        <w:fldChar w:fldCharType="separate"/>
-      </w:r>
-      <w:r>
-        <w:rPr>
-          <w:noProof/>
-        </w:rPr>
-        <w:t>2</w:t>
-      </w:r>
-      <w:r>
-        <w:rPr>
-          <w:noProof/>
-        </w:rPr>
-        <w:fldChar w:fldCharType="end"/>
-      </w:r>
+      <w:fldSimple w:instr=" SEQ Figure \* ARABIC ">
+        <w:r>
+          <w:rPr>
+            <w:noProof/>
+          </w:rPr>
+          <w:t>2</w:t>
+        </w:r>
+      </w:fldSimple>
       <w:r>
         <w:t>: Data Schema for Brazilian E-Commerce Public Dataset</w:t>
       </w:r>
@@ -17285,7 +18561,7 @@
                     </pic:cNvPicPr>
                   </pic:nvPicPr>
                   <pic:blipFill>
-                    <a:blip r:embed="rId26" cstate="print">
+                    <a:blip r:embed="rId29" cstate="print">
                       <a:extLst>
                         <a:ext uri="{28A0092B-C50C-407E-A947-70E740481C1C}">
                           <a14:useLocalDpi xmlns:a14="http://schemas.microsoft.com/office/drawing/2010/main" val="0"/>
@@ -17331,7 +18607,7 @@
         </w:rPr>
         <w:t xml:space="preserve">Source: </w:t>
       </w:r>
-      <w:hyperlink r:id="rId27" w:history="1">
+      <w:hyperlink r:id="rId30" w:history="1">
         <w:r>
           <w:rPr>
             <w:rStyle w:val="Hyperlink"/>
@@ -17359,27 +18635,14 @@
       <w:r>
         <w:t xml:space="preserve">Figure </w:t>
       </w:r>
-      <w:r>
-        <w:fldChar w:fldCharType="begin"/>
-      </w:r>
-      <w:r>
-        <w:instrText xml:space="preserve"> SEQ Figure \* ARABIC </w:instrText>
-      </w:r>
-      <w:r>
-        <w:fldChar w:fldCharType="separate"/>
-      </w:r>
-      <w:r>
-        <w:rPr>
-          <w:noProof/>
-        </w:rPr>
-        <w:t>3</w:t>
-      </w:r>
-      <w:r>
-        <w:rPr>
-          <w:noProof/>
-        </w:rPr>
-        <w:fldChar w:fldCharType="end"/>
-      </w:r>
+      <w:fldSimple w:instr=" SEQ Figure \* ARABIC ">
+        <w:r>
+          <w:rPr>
+            <w:noProof/>
+          </w:rPr>
+          <w:t>3</w:t>
+        </w:r>
+      </w:fldSimple>
       <w:r>
         <w:t>: Data Schema for Marketing Funnel Dataset</w:t>
       </w:r>
@@ -17414,7 +18677,7 @@
                     </pic:cNvPicPr>
                   </pic:nvPicPr>
                   <pic:blipFill>
-                    <a:blip r:embed="rId28" cstate="print">
+                    <a:blip r:embed="rId31" cstate="print">
                       <a:extLst>
                         <a:ext uri="{28A0092B-C50C-407E-A947-70E740481C1C}">
                           <a14:useLocalDpi xmlns:a14="http://schemas.microsoft.com/office/drawing/2010/main" val="0"/>
@@ -17552,7 +18815,15 @@
         <w:pStyle w:val="BodyText"/>
       </w:pPr>
       <w:r>
-        <w:t xml:space="preserve">Note: Pushing and pulling from Github may reverse these property-settings.  </w:t>
+        <w:t xml:space="preserve">Note: Pushing and pulling from </w:t>
+      </w:r>
+      <w:proofErr w:type="spellStart"/>
+      <w:r>
+        <w:t>Github</w:t>
+      </w:r>
+      <w:proofErr w:type="spellEnd"/>
+      <w:r>
+        <w:t xml:space="preserve"> may reverse these property-settings.  </w:t>
       </w:r>
     </w:p>
     <w:p>
@@ -17644,25 +18915,51 @@
               <w:iCs/>
             </w:rPr>
           </w:pPr>
-          <w:fldSimple w:instr=" STYLEREF  Title  \* MERGEFORMAT ">
-            <w:r>
-              <w:rPr>
-                <w:noProof/>
-              </w:rPr>
-              <w:t>Brazilian E-Commerce</w:t>
-            </w:r>
-          </w:fldSimple>
+          <w:r>
+            <w:fldChar w:fldCharType="begin"/>
+          </w:r>
+          <w:r>
+            <w:instrText xml:space="preserve"> STYLEREF  Title  \* MERGEFORMAT </w:instrText>
+          </w:r>
+          <w:r>
+            <w:fldChar w:fldCharType="separate"/>
+          </w:r>
+          <w:r>
+            <w:rPr>
+              <w:noProof/>
+            </w:rPr>
+            <w:t>Brazilian E-Commerce</w:t>
+          </w:r>
+          <w:r>
+            <w:rPr>
+              <w:noProof/>
+            </w:rPr>
+            <w:fldChar w:fldCharType="end"/>
+          </w:r>
           <w:r>
             <w:t xml:space="preserve"> | </w:t>
           </w:r>
-          <w:fldSimple w:instr=" STYLEREF  Subtitle  \* MERGEFORMAT ">
-            <w:r>
-              <w:rPr>
-                <w:noProof/>
-              </w:rPr>
-              <w:t>Final Report for ETL Project</w:t>
-            </w:r>
-          </w:fldSimple>
+          <w:r>
+            <w:fldChar w:fldCharType="begin"/>
+          </w:r>
+          <w:r>
+            <w:instrText xml:space="preserve"> STYLEREF  Subtitle  \* MERGEFORMAT </w:instrText>
+          </w:r>
+          <w:r>
+            <w:fldChar w:fldCharType="separate"/>
+          </w:r>
+          <w:r>
+            <w:rPr>
+              <w:noProof/>
+            </w:rPr>
+            <w:t>Final Report for ETL Project</w:t>
+          </w:r>
+          <w:r>
+            <w:rPr>
+              <w:noProof/>
+            </w:rPr>
+            <w:fldChar w:fldCharType="end"/>
+          </w:r>
         </w:p>
       </w:tc>
       <w:tc>
@@ -21814,12 +23111,7 @@
 </file>
 
 <file path=customXml/item1.xml><?xml version="1.0" encoding="utf-8"?>
-<?mso-contentType ?>
-<FormTemplates xmlns="http://schemas.microsoft.com/sharepoint/v3/contenttype/forms">
-  <Display>DocumentLibraryForm</Display>
-  <Edit>DocumentLibraryForm</Edit>
-  <New>DocumentLibraryForm</New>
-</FormTemplates>
+<b:Sources xmlns:b="http://schemas.openxmlformats.org/officeDocument/2006/bibliography" xmlns="http://schemas.openxmlformats.org/officeDocument/2006/bibliography" SelectedStyle="\APASixthEditionOfficeOnline.xsl" StyleName="APA" Version="6"/>
 </file>
 
 <file path=customXml/item2.xml><?xml version="1.0" encoding="utf-8"?>
@@ -22044,7 +23336,12 @@
 </file>
 
 <file path=customXml/item3.xml><?xml version="1.0" encoding="utf-8"?>
-<b:Sources xmlns:b="http://schemas.openxmlformats.org/officeDocument/2006/bibliography" xmlns="http://schemas.openxmlformats.org/officeDocument/2006/bibliography" SelectedStyle="\APASixthEditionOfficeOnline.xsl" StyleName="APA" Version="6"/>
+<?mso-contentType ?>
+<FormTemplates xmlns="http://schemas.microsoft.com/sharepoint/v3/contenttype/forms">
+  <Display>DocumentLibraryForm</Display>
+  <Edit>DocumentLibraryForm</Edit>
+  <New>DocumentLibraryForm</New>
+</FormTemplates>
 </file>
 
 <file path=customXml/item4.xml><?xml version="1.0" encoding="utf-8"?>
@@ -22057,9 +23354,9 @@
 </file>
 
 <file path=customXml/itemProps1.xml><?xml version="1.0" encoding="utf-8"?>
-<ds:datastoreItem xmlns:ds="http://schemas.openxmlformats.org/officeDocument/2006/customXml" ds:itemID="{F513D18B-2C73-4B92-9BB0-09733199523D}">
+<ds:datastoreItem xmlns:ds="http://schemas.openxmlformats.org/officeDocument/2006/customXml" ds:itemID="{470CFE71-4A65-4E8F-BE18-2EC888D5A15D}">
   <ds:schemaRefs>
-    <ds:schemaRef ds:uri="http://schemas.microsoft.com/sharepoint/v3/contenttype/forms"/>
+    <ds:schemaRef ds:uri="http://schemas.openxmlformats.org/officeDocument/2006/bibliography"/>
   </ds:schemaRefs>
 </ds:datastoreItem>
 </file>
@@ -22084,9 +23381,9 @@
 </file>
 
 <file path=customXml/itemProps3.xml><?xml version="1.0" encoding="utf-8"?>
-<ds:datastoreItem xmlns:ds="http://schemas.openxmlformats.org/officeDocument/2006/customXml" ds:itemID="{470CFE71-4A65-4E8F-BE18-2EC888D5A15D}">
+<ds:datastoreItem xmlns:ds="http://schemas.openxmlformats.org/officeDocument/2006/customXml" ds:itemID="{F513D18B-2C73-4B92-9BB0-09733199523D}">
   <ds:schemaRefs>
-    <ds:schemaRef ds:uri="http://schemas.openxmlformats.org/officeDocument/2006/bibliography"/>
+    <ds:schemaRef ds:uri="http://schemas.microsoft.com/sharepoint/v3/contenttype/forms"/>
   </ds:schemaRefs>
 </ds:datastoreItem>
 </file>

</xml_diff>